<commit_message>
feat: add 4-LB files
</commit_message>
<xml_diff>
--- a/Labs/4-LB/4-LB-DSP-MEMS.docx
+++ b/Labs/4-LB/4-LB-DSP-MEMS.docx
@@ -113,16 +113,7 @@
           <w:szCs w:val="36"/>
           <w:lang w:val="lt-LT"/>
         </w:rPr>
-        <w:t>IIR</w:t>
-      </w:r>
-      <w:r>
-        <w:rPr>
-          <w:b/>
-          <w:sz w:val="36"/>
-          <w:szCs w:val="36"/>
-          <w:lang w:val="lt-LT"/>
-        </w:rPr>
-        <w:t xml:space="preserve"> filtrai</w:t>
+        <w:t>MEMS mikrofonas</w:t>
       </w:r>
     </w:p>
     <w:p>
@@ -141,7 +132,15 @@
           <w:szCs w:val="28"/>
           <w:lang w:val="lt-LT"/>
         </w:rPr>
-        <w:t xml:space="preserve">3 </w:t>
+        <w:t>4</w:t>
+      </w:r>
+      <w:r>
+        <w:rPr>
+          <w:sz w:val="28"/>
+          <w:szCs w:val="28"/>
+          <w:lang w:val="lt-LT"/>
+        </w:rPr>
+        <w:t xml:space="preserve"> </w:t>
       </w:r>
       <w:r>
         <w:rPr>
@@ -452,6 +451,7 @@
       </w:pPr>
       <w:r>
         <w:rPr>
+          <w:highlight w:val="red"/>
           <w:lang w:val="lt-LT"/>
         </w:rPr>
         <w:t>Turinys</w:t>
@@ -1290,7 +1290,6 @@
         <w:rPr>
           <w:b/>
           <w:bCs/>
-          <w:highlight w:val="yellow"/>
           <w:lang w:val="lt-LT"/>
         </w:rPr>
         <w:lastRenderedPageBreak/>
@@ -1300,38 +1299,27 @@
         <w:rPr>
           <w:b/>
           <w:bCs/>
-          <w:highlight w:val="yellow"/>
           <w:lang w:val="lt-LT"/>
         </w:rPr>
         <w:t>ikslas</w:t>
       </w:r>
       <w:r>
         <w:rPr>
-          <w:highlight w:val="yellow"/>
           <w:lang w:val="lt-LT"/>
         </w:rPr>
         <w:t xml:space="preserve">: </w:t>
       </w:r>
       <w:r>
         <w:rPr>
-          <w:highlight w:val="yellow"/>
-          <w:lang w:val="lt-LT"/>
-        </w:rPr>
-        <w:t xml:space="preserve">Susipažinti ir suprojektuoti su FIR ir </w:t>
-      </w:r>
-      <w:r>
-        <w:rPr>
-          <w:highlight w:val="yellow"/>
-          <w:lang w:val="lt-LT"/>
-        </w:rPr>
-        <w:t>slenkančio</w:t>
-      </w:r>
-      <w:r>
-        <w:rPr>
-          <w:highlight w:val="yellow"/>
-          <w:lang w:val="lt-LT"/>
-        </w:rPr>
-        <w:t xml:space="preserve"> vidurkio filtrais</w:t>
+          <w:lang w:val="lt-LT"/>
+        </w:rPr>
+        <w:t xml:space="preserve">Susipažinti </w:t>
+      </w:r>
+      <w:r>
+        <w:rPr>
+          <w:lang w:val="lt-LT"/>
+        </w:rPr>
+        <w:t>su MEMS mikrofonais ir atlikti pateiktos programos analizę.</w:t>
       </w:r>
     </w:p>
     <w:p>
@@ -1383,7 +1371,55 @@
         <w:rPr>
           <w:lang w:val="lt-LT"/>
         </w:rPr>
-        <w:t xml:space="preserve">Suprojektuoti </w:t>
+        <w:t>Išanalizuo</w:t>
+      </w:r>
+      <w:r>
+        <w:rPr>
+          <w:lang w:val="lt-LT"/>
+        </w:rPr>
+        <w:t xml:space="preserve">ti </w:t>
+      </w:r>
+      <w:r>
+        <w:rPr>
+          <w:lang w:val="lt-LT"/>
+        </w:rPr>
+        <w:t>pateiktą programą</w:t>
+      </w:r>
+      <w:r>
+        <w:rPr>
+          <w:lang w:val="lt-LT"/>
+        </w:rPr>
+        <w:t xml:space="preserve"> ir</w:t>
+      </w:r>
+      <w:r>
+        <w:rPr>
+          <w:lang w:val="lt-LT"/>
+        </w:rPr>
+        <w:t xml:space="preserve"> </w:t>
+      </w:r>
+      <w:r>
+        <w:rPr>
+          <w:lang w:val="lt-LT"/>
+        </w:rPr>
+        <w:t>s</w:t>
+      </w:r>
+      <w:r>
+        <w:rPr>
+          <w:lang w:val="lt-LT"/>
+        </w:rPr>
+        <w:t>ukur</w:t>
+      </w:r>
+      <w:r>
+        <w:rPr>
+          <w:lang w:val="lt-LT"/>
+        </w:rPr>
+        <w:t>ti</w:t>
+      </w:r>
+      <w:r>
+        <w:rPr>
+          <w:lang w:val="lt-LT"/>
+        </w:rPr>
+        <w:t xml:space="preserve"> programos veikimo algoritmą.</w:t>
       </w:r>
     </w:p>
     <w:p>
@@ -1392,15 +1428,20 @@
         <w:spacing w:before="200"/>
         <w:jc w:val="both"/>
         <w:rPr>
-          <w:highlight w:val="yellow"/>
-          <w:lang w:val="lt-LT"/>
-        </w:rPr>
-      </w:pPr>
-      <w:r>
-        <w:rPr>
-          <w:lang w:val="lt-LT"/>
-        </w:rPr>
-        <w:t xml:space="preserve">Eksportuoti </w:t>
+          <w:lang w:val="lt-LT"/>
+        </w:rPr>
+      </w:pPr>
+      <w:r>
+        <w:rPr>
+          <w:lang w:val="lt-LT"/>
+        </w:rPr>
+        <w:t>Perduodamam garsui pritaikykite vieną iš žinomų filtrų arba garso efektų</w:t>
+      </w:r>
+      <w:r>
+        <w:rPr>
+          <w:lang w:val="lt-LT"/>
+        </w:rPr>
+        <w:t>.</w:t>
       </w:r>
     </w:p>
     <w:p>
@@ -1410,21 +1451,13 @@
           <w:lang w:val="lt-LT"/>
         </w:rPr>
       </w:pPr>
-      <w:bookmarkStart w:id="1" w:name="_Toc149252226"/>
       <w:r>
         <w:rPr>
           <w:lang w:val="lt-LT"/>
         </w:rPr>
         <w:lastRenderedPageBreak/>
-        <w:t>IIR</w:t>
-      </w:r>
-      <w:r>
-        <w:rPr>
-          <w:lang w:val="lt-LT"/>
-        </w:rPr>
-        <w:t xml:space="preserve"> filtrų kūrimas</w:t>
-      </w:r>
-      <w:bookmarkEnd w:id="1"/>
+        <w:t>Programos analizė</w:t>
+      </w:r>
     </w:p>
     <w:p>
       <w:pPr>
@@ -1433,162 +1466,350 @@
           <w:lang w:val="lt-LT"/>
         </w:rPr>
       </w:pPr>
-      <w:bookmarkStart w:id="2" w:name="_Toc149252227"/>
-      <w:r>
-        <w:rPr>
-          <w:lang w:val="lt-LT"/>
-        </w:rPr>
-        <w:t>Prak</w:t>
-      </w:r>
-      <w:r>
-        <w:rPr>
-          <w:lang w:val="lt-LT"/>
-        </w:rPr>
-        <w:t>t</w:t>
-      </w:r>
-      <w:r>
-        <w:rPr>
-          <w:lang w:val="lt-LT"/>
-        </w:rPr>
-        <w:t>inė dalis</w:t>
-      </w:r>
-      <w:bookmarkEnd w:id="2"/>
-    </w:p>
-    <w:p>
-      <w:pPr>
-        <w:rPr>
-          <w:lang w:val="lt-LT"/>
-        </w:rPr>
-      </w:pPr>
-    </w:p>
-    <w:p>
-      <w:pPr>
-        <w:rPr>
-          <w:lang w:val="lt-LT"/>
-        </w:rPr>
-      </w:pPr>
-      <w:r>
-        <w:rPr>
-          <w:lang w:val="lt-LT"/>
-        </w:rPr>
-        <w:t xml:space="preserve">Testuojant filtrų veikimą pradinis </w:t>
-      </w:r>
-      <w:r>
-        <w:rPr>
-          <w:lang w:val="lt-LT"/>
-        </w:rPr>
-        <w:t xml:space="preserve">poliharmoninis </w:t>
-      </w:r>
-      <w:r>
-        <w:rPr>
-          <w:lang w:val="lt-LT"/>
-        </w:rPr>
-        <w:t xml:space="preserve">sinusinis signalas buvo pasirinktas kurio dedamosios yra </w:t>
-      </w:r>
-      <w:r>
-        <w:rPr>
-          <w:lang w:val="lt-LT"/>
-        </w:rPr>
-        <w:t>1kHz + 2kHz + 3kHz</w:t>
-      </w:r>
-      <w:r>
-        <w:rPr>
-          <w:lang w:val="lt-LT"/>
-        </w:rPr>
-        <w:t>.</w:t>
-      </w:r>
-    </w:p>
-    <w:p>
-      <w:pPr>
-        <w:pStyle w:val="Heading2"/>
-        <w:rPr>
-          <w:lang w:val="lt-LT"/>
-        </w:rPr>
-      </w:pPr>
-      <w:bookmarkStart w:id="3" w:name="_Toc149252228"/>
-      <w:r>
-        <w:rPr>
-          <w:lang w:val="lt-LT"/>
-        </w:rPr>
-        <w:t>Žemų dažnių</w:t>
-      </w:r>
-      <w:r>
-        <w:rPr>
-          <w:lang w:val="lt-LT"/>
-        </w:rPr>
-        <w:t xml:space="preserve"> filtro kūrimas MATLAB aplinkoje</w:t>
-      </w:r>
-      <w:bookmarkEnd w:id="3"/>
-    </w:p>
-    <w:p>
-      <w:pPr>
-        <w:rPr>
-          <w:lang w:val="lt-LT"/>
-        </w:rPr>
-      </w:pPr>
-    </w:p>
-    <w:p>
-      <w:pPr>
-        <w:rPr>
-          <w:lang w:val="lt-LT"/>
-        </w:rPr>
-      </w:pPr>
-      <w:r>
-        <w:rPr>
-          <w:lang w:val="lt-LT"/>
-        </w:rPr>
-        <w:t>Žemų dažnių filtrui buvo pasirinktas „Butterworth“ metodas, nustatyti F</w:t>
-      </w:r>
-      <w:r>
-        <w:rPr>
-          <w:vertAlign w:val="subscript"/>
-          <w:lang w:val="lt-LT"/>
-        </w:rPr>
-        <w:t>pass</w:t>
-      </w:r>
-      <w:r>
-        <w:rPr>
-          <w:lang w:val="lt-LT"/>
-        </w:rPr>
-        <w:t xml:space="preserve"> ir F</w:t>
-      </w:r>
-      <w:r>
-        <w:rPr>
-          <w:vertAlign w:val="subscript"/>
-          <w:lang w:val="lt-LT"/>
-        </w:rPr>
-        <w:t>stop</w:t>
-      </w:r>
-      <w:r>
-        <w:rPr>
-          <w:lang w:val="lt-LT"/>
-        </w:rPr>
-        <w:t xml:space="preserve"> analogiškai 990Hz ir 1300Hz, kad nebūtų per aukšta flitro eilė. Galiausiai gautas 10 laipsnio fitltras su charakteristika pavaizduota  1 pav.</w:t>
-      </w:r>
-    </w:p>
-    <w:p>
-      <w:pPr>
-        <w:keepNext/>
-        <w:rPr>
-          <w:noProof/>
-          <w:lang w:val="lt-LT"/>
-        </w:rPr>
-      </w:pPr>
+      <w:r>
+        <w:rPr>
+          <w:lang w:val="lt-LT"/>
+        </w:rPr>
+        <w:t>Programos veikimo algoritmas</w:t>
+      </w:r>
+    </w:p>
+    <w:p>
+      <w:pPr>
+        <w:rPr>
+          <w:lang w:val="lt-LT"/>
+        </w:rPr>
+      </w:pPr>
+    </w:p>
+    <w:p>
+      <w:pPr>
+        <w:rPr>
+          <w:lang w:val="lt-LT"/>
+        </w:rPr>
+      </w:pPr>
+      <w:r>
+        <w:rPr>
+          <w:lang w:val="lt-LT"/>
+        </w:rPr>
+        <w:t xml:space="preserve">Testuojant filtrų </w:t>
+      </w:r>
+    </w:p>
+    <w:p>
+      <w:pPr>
+        <w:rPr>
+          <w:lang w:val="lt-LT"/>
+        </w:rPr>
+      </w:pPr>
+      <w:r>
+        <w:rPr>
+          <w:lang w:val="lt-LT"/>
+        </w:rPr>
+        <w:t>Žinoma! Štai trumpas aprašymas palaipsniui šio algoritmo:</w:t>
+      </w:r>
+    </w:p>
+    <w:p>
+      <w:pPr>
+        <w:rPr>
+          <w:lang w:val="lt-LT"/>
+        </w:rPr>
+      </w:pPr>
+    </w:p>
+    <w:p>
+      <w:pPr>
+        <w:rPr>
+          <w:lang w:val="lt-LT"/>
+        </w:rPr>
+      </w:pPr>
+      <w:r>
+        <w:rPr>
+          <w:lang w:val="lt-LT"/>
+        </w:rPr>
+        <w:t>1. **Kintamųjų inicializavimas:**</w:t>
+      </w:r>
+    </w:p>
+    <w:p>
+      <w:pPr>
+        <w:rPr>
+          <w:lang w:val="lt-LT"/>
+        </w:rPr>
+      </w:pPr>
+      <w:r>
+        <w:rPr>
+          <w:lang w:val="lt-LT"/>
+        </w:rPr>
+        <w:t xml:space="preserve">   - Inicializuojami visi reikalingi kintamieji, kurie bus naudojami algoritme.</w:t>
+      </w:r>
+    </w:p>
+    <w:p>
+      <w:pPr>
+        <w:rPr>
+          <w:lang w:val="lt-LT"/>
+        </w:rPr>
+      </w:pPr>
+    </w:p>
+    <w:p>
+      <w:pPr>
+        <w:rPr>
+          <w:lang w:val="lt-LT"/>
+        </w:rPr>
+      </w:pPr>
+      <w:r>
+        <w:rPr>
+          <w:lang w:val="lt-LT"/>
+        </w:rPr>
+        <w:t>2. **HAL inicijavimas (Hardware Abstraction Layer):**</w:t>
+      </w:r>
+    </w:p>
+    <w:p>
+      <w:pPr>
+        <w:rPr>
+          <w:lang w:val="lt-LT"/>
+        </w:rPr>
+      </w:pPr>
+      <w:r>
+        <w:rPr>
+          <w:lang w:val="lt-LT"/>
+        </w:rPr>
+        <w:t xml:space="preserve">   - Inicializuojamas apstratos sluoksnis, kuris suteikia abstrakciją aparatūros prieigai, padedant izoliuoti programinį kodą nuo konkretaus aparatūros.</w:t>
+      </w:r>
+    </w:p>
+    <w:p>
+      <w:pPr>
+        <w:rPr>
+          <w:lang w:val="lt-LT"/>
+        </w:rPr>
+      </w:pPr>
+    </w:p>
+    <w:p>
+      <w:pPr>
+        <w:rPr>
+          <w:lang w:val="lt-LT"/>
+        </w:rPr>
+      </w:pPr>
+      <w:r>
+        <w:rPr>
+          <w:lang w:val="lt-LT"/>
+        </w:rPr>
+        <w:t>3. **BSP funkcijų naudojimas audio įrašymui inicializuoti:**</w:t>
+      </w:r>
+    </w:p>
+    <w:p>
+      <w:pPr>
+        <w:rPr>
+          <w:lang w:val="lt-LT"/>
+        </w:rPr>
+      </w:pPr>
+      <w:r>
+        <w:rPr>
+          <w:lang w:val="lt-LT"/>
+        </w:rPr>
+        <w:t xml:space="preserve">   - Iškviečiamos BSP funkcijos, kurios susijusios su audio įrašymo įrenginio inicializavimu.</w:t>
+      </w:r>
+    </w:p>
+    <w:p>
+      <w:pPr>
+        <w:rPr>
+          <w:lang w:val="lt-LT"/>
+        </w:rPr>
+      </w:pPr>
+    </w:p>
+    <w:p>
+      <w:pPr>
+        <w:rPr>
+          <w:lang w:val="lt-LT"/>
+        </w:rPr>
+      </w:pPr>
+      <w:r>
+        <w:rPr>
+          <w:lang w:val="lt-LT"/>
+        </w:rPr>
+        <w:t>4. **Audio grojimo inicializavimas:**</w:t>
+      </w:r>
+    </w:p>
+    <w:p>
+      <w:pPr>
+        <w:rPr>
+          <w:lang w:val="lt-LT"/>
+        </w:rPr>
+      </w:pPr>
+      <w:r>
+        <w:rPr>
+          <w:lang w:val="lt-LT"/>
+        </w:rPr>
+        <w:t xml:space="preserve">   - Inicializuojamas audio grojimo mechanizmas, paruošiant sistemą atkurti garsą.</w:t>
+      </w:r>
+    </w:p>
+    <w:p>
+      <w:pPr>
+        <w:rPr>
+          <w:lang w:val="lt-LT"/>
+        </w:rPr>
+      </w:pPr>
+    </w:p>
+    <w:p>
+      <w:pPr>
+        <w:rPr>
+          <w:lang w:val="lt-LT"/>
+        </w:rPr>
+      </w:pPr>
+      <w:r>
+        <w:rPr>
+          <w:lang w:val="lt-LT"/>
+        </w:rPr>
+        <w:t>5. **Audio įrašymo inicializavimas:**</w:t>
+      </w:r>
+    </w:p>
+    <w:p>
+      <w:pPr>
+        <w:rPr>
+          <w:lang w:val="lt-LT"/>
+        </w:rPr>
+      </w:pPr>
+      <w:r>
+        <w:rPr>
+          <w:lang w:val="lt-LT"/>
+        </w:rPr>
+        <w:t xml:space="preserve">   - Inicializuojamas audio įrašymo mechanizmas, paruošiant sistemą įrašyti garsą.</w:t>
+      </w:r>
+    </w:p>
+    <w:p>
+      <w:pPr>
+        <w:rPr>
+          <w:lang w:val="lt-LT"/>
+        </w:rPr>
+      </w:pPr>
+    </w:p>
+    <w:p>
+      <w:pPr>
+        <w:rPr>
+          <w:lang w:val="lt-LT"/>
+        </w:rPr>
+      </w:pPr>
+      <w:r>
+        <w:rPr>
+          <w:lang w:val="lt-LT"/>
+        </w:rPr>
+        <w:t>6. **While(1) ciklas (begalinis ciklas):**</w:t>
+      </w:r>
+    </w:p>
+    <w:p>
+      <w:pPr>
+        <w:rPr>
+          <w:lang w:val="lt-LT"/>
+        </w:rPr>
+      </w:pPr>
+      <w:r>
+        <w:rPr>
+          <w:lang w:val="lt-LT"/>
+        </w:rPr>
+        <w:t xml:space="preserve">   - Nepaliaujamai vykdomas begalinis ciklas.</w:t>
+      </w:r>
+    </w:p>
+    <w:p>
+      <w:pPr>
+        <w:rPr>
+          <w:lang w:val="lt-LT"/>
+        </w:rPr>
+      </w:pPr>
+    </w:p>
+    <w:p>
+      <w:pPr>
+        <w:rPr>
+          <w:lang w:val="lt-LT"/>
+        </w:rPr>
+      </w:pPr>
+      <w:r>
+        <w:rPr>
+          <w:lang w:val="lt-LT"/>
+        </w:rPr>
+        <w:t>7. **LED mirksėjimas:**</w:t>
+      </w:r>
+    </w:p>
+    <w:p>
+      <w:pPr>
+        <w:rPr>
+          <w:lang w:val="lt-LT"/>
+        </w:rPr>
+      </w:pPr>
+      <w:r>
+        <w:rPr>
+          <w:lang w:val="lt-LT"/>
+        </w:rPr>
+        <w:t xml:space="preserve">   - Įvykdomas veiksmas, skirtas mirksėti LED.</w:t>
+      </w:r>
+    </w:p>
+    <w:p>
+      <w:pPr>
+        <w:rPr>
+          <w:lang w:val="lt-LT"/>
+        </w:rPr>
+      </w:pPr>
+    </w:p>
+    <w:p>
+      <w:pPr>
+        <w:rPr>
+          <w:lang w:val="lt-LT"/>
+        </w:rPr>
+      </w:pPr>
+      <w:r>
+        <w:rPr>
+          <w:lang w:val="lt-LT"/>
+        </w:rPr>
+        <w:t>8. **500 ms laiko trukmės laukimas (Delay 500ms):**</w:t>
+      </w:r>
+    </w:p>
+    <w:p>
+      <w:pPr>
+        <w:rPr>
+          <w:lang w:val="lt-LT"/>
+        </w:rPr>
+      </w:pPr>
+      <w:r>
+        <w:rPr>
+          <w:lang w:val="lt-LT"/>
+        </w:rPr>
+        <w:t xml:space="preserve">   - Programa laukia 500 milisekundžių, prieš pereinant į kitą iteraciją.</w:t>
+      </w:r>
+    </w:p>
+    <w:p>
+      <w:pPr>
+        <w:rPr>
+          <w:lang w:val="lt-LT"/>
+        </w:rPr>
+      </w:pPr>
+    </w:p>
+    <w:p>
+      <w:pPr>
+        <w:rPr>
+          <w:lang w:val="lt-LT"/>
+        </w:rPr>
+      </w:pPr>
+      <w:r>
+        <w:rPr>
+          <w:lang w:val="lt-LT"/>
+        </w:rPr>
+        <w:t>Šis algoritmas inicializuoja įvairius komponentus, įskaitant HAL, BSP, ir audio sistemos funkcijas, tada įeina į begalinį ciklą, kuriame vykdomas LED mirksėjimas su 500 ms trukmės delsa. Tai gali būti naudinga kontroliuojant įvairius procesus, pvz., garsų įrašymą arba atkūrimą, tuo pačiu metu vykdant papildomus veiksmus.</w:t>
+      </w:r>
     </w:p>
     <w:p>
       <w:pPr>
         <w:keepNext/>
         <w:jc w:val="center"/>
       </w:pPr>
+    </w:p>
+    <w:p>
+      <w:pPr>
+        <w:keepNext/>
+        <w:jc w:val="center"/>
+      </w:pPr>
       <w:r>
         <w:rPr>
           <w:noProof/>
         </w:rPr>
         <w:drawing>
-          <wp:inline distT="0" distB="0" distL="0" distR="0" wp14:anchorId="280AA9F9" wp14:editId="022CF6D3">
-            <wp:extent cx="6120130" cy="3888740"/>
+          <wp:inline distT="0" distB="0" distL="0" distR="0" wp14:anchorId="7435843A" wp14:editId="441EADAA">
+            <wp:extent cx="3924300" cy="8172450"/>
             <wp:effectExtent l="0" t="0" r="0" b="0"/>
-            <wp:docPr id="692306577" name="Picture 1" descr="A screenshot of a computer&#10;&#10;Description automatically generated"/>
+            <wp:docPr id="2063980092" name="Picture 1"/>
             <wp:cNvGraphicFramePr>
               <a:graphicFrameLocks xmlns:a="http://schemas.openxmlformats.org/drawingml/2006/main" noChangeAspect="1"/>
             </wp:cNvGraphicFramePr>
@@ -1596,7 +1817,7 @@
               <a:graphicData uri="http://schemas.openxmlformats.org/drawingml/2006/picture">
                 <pic:pic xmlns:pic="http://schemas.openxmlformats.org/drawingml/2006/picture">
                   <pic:nvPicPr>
-                    <pic:cNvPr id="692306577" name="Picture 1" descr="A screenshot of a computer&#10;&#10;Description automatically generated"/>
+                    <pic:cNvPr id="2063980092" name=""/>
                     <pic:cNvPicPr/>
                   </pic:nvPicPr>
                   <pic:blipFill>
@@ -1608,7 +1829,7 @@
                   <pic:spPr>
                     <a:xfrm>
                       <a:off x="0" y="0"/>
-                      <a:ext cx="6120130" cy="3888740"/>
+                      <a:ext cx="3924300" cy="8172450"/>
                     </a:xfrm>
                     <a:prstGeom prst="rect">
                       <a:avLst/>
@@ -1637,528 +1858,37 @@
         </w:r>
       </w:fldSimple>
       <w:r>
-        <w:rPr>
-          <w:noProof/>
-          <w:lang w:val="lt-LT"/>
-        </w:rPr>
+        <w:t xml:space="preserve"> pav. </w:t>
+      </w:r>
+      <w:proofErr w:type="spellStart"/>
+      <w:r>
+        <w:t>Pagrindinės</w:t>
+      </w:r>
+      <w:proofErr w:type="spellEnd"/>
+      <w:r>
         <w:t xml:space="preserve"> </w:t>
       </w:r>
-      <w:r>
-        <w:rPr>
-          <w:lang w:val="lt-LT"/>
-        </w:rPr>
-        <w:t>pav. Sukurtas žemų dažnių filtras MATLAB pagalba</w:t>
-      </w:r>
-    </w:p>
-    <w:p>
-      <w:pPr>
-        <w:keepNext/>
-        <w:rPr>
-          <w:noProof/>
-          <w:lang w:val="lt-LT"/>
-        </w:rPr>
-      </w:pPr>
-    </w:p>
-    <w:p>
-      <w:pPr>
-        <w:pStyle w:val="Heading2"/>
-        <w:rPr>
-          <w:lang w:val="lt-LT"/>
-        </w:rPr>
-      </w:pPr>
-      <w:bookmarkStart w:id="4" w:name="_Toc148996608"/>
-      <w:bookmarkStart w:id="5" w:name="_Toc149252229"/>
-      <w:r>
-        <w:rPr>
-          <w:lang w:val="lt-LT"/>
-        </w:rPr>
-        <w:t>Žemų dažnių filtro testavimas su STM32 valdikliu</w:t>
-      </w:r>
-      <w:bookmarkEnd w:id="4"/>
-      <w:bookmarkEnd w:id="5"/>
-    </w:p>
-    <w:p>
-      <w:pPr>
-        <w:keepNext/>
-        <w:jc w:val="center"/>
-        <w:rPr>
-          <w:noProof/>
-          <w:lang w:val="lt-LT"/>
-        </w:rPr>
-      </w:pPr>
-    </w:p>
-    <w:p>
-      <w:pPr>
-        <w:keepNext/>
-        <w:jc w:val="center"/>
-        <w:rPr>
-          <w:noProof/>
-          <w:lang w:val="lt-LT"/>
-        </w:rPr>
-      </w:pPr>
-    </w:p>
-    <w:p>
-      <w:pPr>
-        <w:keepNext/>
-        <w:rPr>
-          <w:noProof/>
-          <w:highlight w:val="red"/>
-          <w:lang w:val="lt-LT"/>
-        </w:rPr>
-      </w:pPr>
-      <w:r>
-        <w:rPr>
-          <w:noProof/>
-          <w:highlight w:val="red"/>
-          <w:lang w:val="lt-LT"/>
-        </w:rPr>
-        <w:t>Signalas before</w:t>
-      </w:r>
-    </w:p>
-    <w:p>
-      <w:pPr>
-        <w:keepNext/>
-        <w:rPr>
-          <w:noProof/>
-          <w:highlight w:val="red"/>
-          <w:lang w:val="lt-LT"/>
-        </w:rPr>
-      </w:pPr>
-      <w:r>
-        <w:rPr>
-          <w:noProof/>
-          <w:highlight w:val="red"/>
-          <w:lang w:val="lt-LT"/>
-        </w:rPr>
-        <w:t>Signal after</w:t>
-      </w:r>
-    </w:p>
-    <w:p>
-      <w:pPr>
-        <w:keepNext/>
-        <w:rPr>
-          <w:noProof/>
-          <w:highlight w:val="red"/>
-          <w:lang w:val="lt-LT"/>
-        </w:rPr>
-      </w:pPr>
-    </w:p>
-    <w:p>
-      <w:pPr>
-        <w:keepNext/>
-        <w:rPr>
-          <w:noProof/>
-          <w:lang w:val="lt-LT"/>
-        </w:rPr>
-      </w:pPr>
-      <w:r>
-        <w:rPr>
-          <w:noProof/>
-          <w:highlight w:val="red"/>
-          <w:lang w:val="lt-LT"/>
-        </w:rPr>
-        <w:t>FFT</w:t>
-      </w:r>
-    </w:p>
-    <w:p>
-      <w:pPr>
-        <w:keepNext/>
-        <w:jc w:val="center"/>
-        <w:rPr>
-          <w:noProof/>
-          <w:lang w:val="lt-LT"/>
-        </w:rPr>
-      </w:pPr>
-    </w:p>
-    <w:p>
-      <w:pPr>
-        <w:keepNext/>
-        <w:jc w:val="center"/>
-        <w:rPr>
-          <w:noProof/>
-          <w:lang w:val="lt-LT"/>
-        </w:rPr>
-      </w:pPr>
-    </w:p>
-    <w:p>
-      <w:pPr>
-        <w:keepNext/>
-        <w:jc w:val="center"/>
-        <w:rPr>
-          <w:lang w:val="lt-LT"/>
-        </w:rPr>
-      </w:pPr>
-    </w:p>
-    <w:p>
-      <w:pPr>
-        <w:rPr>
-          <w:lang w:val="lt-LT"/>
-        </w:rPr>
-      </w:pPr>
-    </w:p>
-    <w:p>
-      <w:pPr>
-        <w:pStyle w:val="Heading2"/>
-        <w:rPr>
-          <w:lang w:val="lt-LT"/>
-        </w:rPr>
-      </w:pPr>
-      <w:bookmarkStart w:id="6" w:name="_Toc148996609"/>
-      <w:bookmarkStart w:id="7" w:name="_Toc149252230"/>
-      <w:r>
-        <w:rPr>
-          <w:lang w:val="lt-LT"/>
-        </w:rPr>
-        <w:t>Aukštų dažnių filtro kūrimas MATLAB aplinkoje</w:t>
-      </w:r>
-      <w:bookmarkEnd w:id="6"/>
-      <w:bookmarkEnd w:id="7"/>
-    </w:p>
-    <w:p>
-      <w:pPr>
-        <w:rPr>
-          <w:lang w:val="lt-LT"/>
-        </w:rPr>
-      </w:pPr>
-    </w:p>
-    <w:p>
-      <w:pPr>
-        <w:rPr>
-          <w:lang w:val="lt-LT"/>
-        </w:rPr>
-      </w:pPr>
-    </w:p>
-    <w:p>
-      <w:pPr>
-        <w:keepNext/>
-        <w:jc w:val="center"/>
-      </w:pPr>
-      <w:r>
-        <w:rPr>
-          <w:noProof/>
-        </w:rPr>
-        <w:drawing>
-          <wp:inline distT="0" distB="0" distL="0" distR="0" wp14:anchorId="620BF29E" wp14:editId="29472467">
-            <wp:extent cx="6120130" cy="4212590"/>
-            <wp:effectExtent l="0" t="0" r="0" b="0"/>
-            <wp:docPr id="1416610504" name="Picture 1" descr="A screenshot of a computer&#10;&#10;Description automatically generated"/>
-            <wp:cNvGraphicFramePr>
-              <a:graphicFrameLocks xmlns:a="http://schemas.openxmlformats.org/drawingml/2006/main" noChangeAspect="1"/>
-            </wp:cNvGraphicFramePr>
-            <a:graphic xmlns:a="http://schemas.openxmlformats.org/drawingml/2006/main">
-              <a:graphicData uri="http://schemas.openxmlformats.org/drawingml/2006/picture">
-                <pic:pic xmlns:pic="http://schemas.openxmlformats.org/drawingml/2006/picture">
-                  <pic:nvPicPr>
-                    <pic:cNvPr id="1416610504" name="Picture 1" descr="A screenshot of a computer&#10;&#10;Description automatically generated"/>
-                    <pic:cNvPicPr/>
-                  </pic:nvPicPr>
-                  <pic:blipFill>
-                    <a:blip r:embed="rId14"/>
-                    <a:stretch>
-                      <a:fillRect/>
-                    </a:stretch>
-                  </pic:blipFill>
-                  <pic:spPr>
-                    <a:xfrm>
-                      <a:off x="0" y="0"/>
-                      <a:ext cx="6120130" cy="4212590"/>
-                    </a:xfrm>
-                    <a:prstGeom prst="rect">
-                      <a:avLst/>
-                    </a:prstGeom>
-                  </pic:spPr>
-                </pic:pic>
-              </a:graphicData>
-            </a:graphic>
-          </wp:inline>
-        </w:drawing>
-      </w:r>
-    </w:p>
-    <w:p>
-      <w:pPr>
-        <w:pStyle w:val="Caption"/>
-        <w:rPr>
-          <w:lang w:val="lt-LT"/>
-        </w:rPr>
-      </w:pPr>
-      <w:fldSimple w:instr=" SEQ pav. \* ARABIC ">
-        <w:r>
-          <w:rPr>
-            <w:noProof/>
-          </w:rPr>
-          <w:t>2</w:t>
-        </w:r>
-      </w:fldSimple>
-      <w:r>
-        <w:t xml:space="preserve"> pav. </w:t>
-      </w:r>
-      <w:r>
-        <w:rPr>
-          <w:lang w:val="lt-LT"/>
-        </w:rPr>
-        <w:t>Sukurtas aukštų dažnių filtras MATLAB pagalba</w:t>
-      </w:r>
-    </w:p>
-    <w:p>
-      <w:pPr>
-        <w:rPr>
-          <w:lang w:val="lt-LT"/>
-        </w:rPr>
-      </w:pPr>
-    </w:p>
-    <w:p>
-      <w:pPr>
-        <w:pStyle w:val="Heading2"/>
-        <w:rPr>
-          <w:lang w:val="lt-LT"/>
-        </w:rPr>
-      </w:pPr>
-      <w:bookmarkStart w:id="8" w:name="_Toc148996610"/>
-      <w:bookmarkStart w:id="9" w:name="_Toc149252231"/>
-      <w:r>
-        <w:rPr>
-          <w:lang w:val="lt-LT"/>
-        </w:rPr>
-        <w:t>Aukštų dažnių filtro testavimas su STM32 valdikliu</w:t>
-      </w:r>
-      <w:bookmarkEnd w:id="8"/>
-      <w:bookmarkEnd w:id="9"/>
-    </w:p>
-    <w:p>
-      <w:pPr>
-        <w:keepNext/>
-        <w:rPr>
-          <w:noProof/>
-          <w:highlight w:val="red"/>
-          <w:lang w:val="lt-LT"/>
-        </w:rPr>
-      </w:pPr>
-      <w:r>
-        <w:rPr>
-          <w:noProof/>
-          <w:highlight w:val="red"/>
-          <w:lang w:val="lt-LT"/>
-        </w:rPr>
-        <w:t>Signal after</w:t>
-      </w:r>
-    </w:p>
-    <w:p>
-      <w:pPr>
-        <w:keepNext/>
-        <w:rPr>
-          <w:noProof/>
-          <w:highlight w:val="red"/>
-          <w:lang w:val="lt-LT"/>
-        </w:rPr>
-      </w:pPr>
-    </w:p>
-    <w:p>
-      <w:pPr>
-        <w:keepNext/>
-        <w:rPr>
-          <w:noProof/>
-          <w:lang w:val="lt-LT"/>
-        </w:rPr>
-      </w:pPr>
-      <w:r>
-        <w:rPr>
-          <w:noProof/>
-          <w:highlight w:val="red"/>
-          <w:lang w:val="lt-LT"/>
-        </w:rPr>
-        <w:t>FFT</w:t>
-      </w:r>
-    </w:p>
-    <w:p>
-      <w:pPr>
-        <w:rPr>
-          <w:lang w:val="lt-LT"/>
-        </w:rPr>
-      </w:pPr>
-    </w:p>
-    <w:p>
-      <w:pPr>
-        <w:rPr>
-          <w:lang w:val="lt-LT"/>
-        </w:rPr>
-      </w:pPr>
-    </w:p>
-    <w:p>
-      <w:pPr>
-        <w:pStyle w:val="Heading2"/>
-        <w:rPr>
-          <w:lang w:val="lt-LT"/>
-        </w:rPr>
-      </w:pPr>
-      <w:bookmarkStart w:id="10" w:name="_Toc148996611"/>
-      <w:bookmarkStart w:id="11" w:name="_Toc149252232"/>
-      <w:r>
-        <w:rPr>
-          <w:lang w:val="lt-LT"/>
-        </w:rPr>
-        <w:t>Juostinio filtro kūrimas MATLAB aplinkoje</w:t>
-      </w:r>
-      <w:bookmarkEnd w:id="10"/>
-      <w:bookmarkEnd w:id="11"/>
-    </w:p>
-    <w:p>
-      <w:pPr>
-        <w:rPr>
-          <w:lang w:val="lt-LT"/>
-        </w:rPr>
-      </w:pPr>
-    </w:p>
-    <w:p>
-      <w:pPr>
-        <w:keepNext/>
-        <w:jc w:val="center"/>
-      </w:pPr>
-      <w:r>
-        <w:rPr>
-          <w:noProof/>
-        </w:rPr>
-        <w:lastRenderedPageBreak/>
-        <w:drawing>
-          <wp:inline distT="0" distB="0" distL="0" distR="0" wp14:anchorId="16F62E65" wp14:editId="039740D3">
-            <wp:extent cx="6120130" cy="4340860"/>
-            <wp:effectExtent l="0" t="0" r="0" b="2540"/>
-            <wp:docPr id="25797794" name="Picture 1" descr="A screenshot of a computer&#10;&#10;Description automatically generated"/>
-            <wp:cNvGraphicFramePr>
-              <a:graphicFrameLocks xmlns:a="http://schemas.openxmlformats.org/drawingml/2006/main" noChangeAspect="1"/>
-            </wp:cNvGraphicFramePr>
-            <a:graphic xmlns:a="http://schemas.openxmlformats.org/drawingml/2006/main">
-              <a:graphicData uri="http://schemas.openxmlformats.org/drawingml/2006/picture">
-                <pic:pic xmlns:pic="http://schemas.openxmlformats.org/drawingml/2006/picture">
-                  <pic:nvPicPr>
-                    <pic:cNvPr id="25797794" name="Picture 1" descr="A screenshot of a computer&#10;&#10;Description automatically generated"/>
-                    <pic:cNvPicPr/>
-                  </pic:nvPicPr>
-                  <pic:blipFill>
-                    <a:blip r:embed="rId15"/>
-                    <a:stretch>
-                      <a:fillRect/>
-                    </a:stretch>
-                  </pic:blipFill>
-                  <pic:spPr>
-                    <a:xfrm>
-                      <a:off x="0" y="0"/>
-                      <a:ext cx="6120130" cy="4340860"/>
-                    </a:xfrm>
-                    <a:prstGeom prst="rect">
-                      <a:avLst/>
-                    </a:prstGeom>
-                  </pic:spPr>
-                </pic:pic>
-              </a:graphicData>
-            </a:graphic>
-          </wp:inline>
-        </w:drawing>
-      </w:r>
-    </w:p>
-    <w:p>
-      <w:pPr>
-        <w:pStyle w:val="Caption"/>
-        <w:rPr>
-          <w:lang w:val="lt-LT"/>
-        </w:rPr>
-      </w:pPr>
-      <w:fldSimple w:instr=" SEQ pav. \* ARABIC ">
-        <w:r>
-          <w:rPr>
-            <w:noProof/>
-          </w:rPr>
-          <w:t>3</w:t>
-        </w:r>
-      </w:fldSimple>
+      <w:proofErr w:type="spellStart"/>
+      <w:r>
+        <w:t>programos</w:t>
+      </w:r>
+      <w:proofErr w:type="spellEnd"/>
       <w:r>
         <w:t xml:space="preserve"> </w:t>
       </w:r>
-      <w:r>
-        <w:rPr>
-          <w:lang w:val="lt-LT"/>
-        </w:rPr>
-        <w:t>pav. Sukurtas juostinis filtras MATLAB pagalba</w:t>
-      </w:r>
-    </w:p>
-    <w:p>
-      <w:pPr>
-        <w:pStyle w:val="Heading2"/>
-        <w:rPr>
-          <w:lang w:val="lt-LT"/>
-        </w:rPr>
-      </w:pPr>
-      <w:bookmarkStart w:id="12" w:name="_Toc148996612"/>
-      <w:bookmarkStart w:id="13" w:name="_Toc149252233"/>
-      <w:r>
-        <w:rPr>
-          <w:lang w:val="lt-LT"/>
-        </w:rPr>
-        <w:t>Juostinio filtro testavimas su STM32 valdikliu</w:t>
-      </w:r>
-      <w:bookmarkEnd w:id="12"/>
-      <w:bookmarkEnd w:id="13"/>
-    </w:p>
-    <w:p>
-      <w:pPr>
-        <w:keepNext/>
-        <w:rPr>
-          <w:noProof/>
-          <w:highlight w:val="red"/>
-          <w:lang w:val="lt-LT"/>
-        </w:rPr>
-      </w:pPr>
-    </w:p>
-    <w:p>
-      <w:pPr>
-        <w:keepNext/>
-        <w:rPr>
-          <w:noProof/>
-          <w:highlight w:val="red"/>
-          <w:lang w:val="lt-LT"/>
-        </w:rPr>
-      </w:pPr>
-      <w:r>
-        <w:rPr>
-          <w:noProof/>
-          <w:highlight w:val="red"/>
-          <w:lang w:val="lt-LT"/>
-        </w:rPr>
-        <w:t>Signal after</w:t>
-      </w:r>
-    </w:p>
-    <w:p>
-      <w:pPr>
-        <w:keepNext/>
-        <w:rPr>
-          <w:noProof/>
-          <w:highlight w:val="red"/>
-          <w:lang w:val="lt-LT"/>
-        </w:rPr>
-      </w:pPr>
-    </w:p>
-    <w:p>
-      <w:pPr>
-        <w:keepNext/>
-        <w:rPr>
-          <w:noProof/>
-          <w:lang w:val="lt-LT"/>
-        </w:rPr>
-      </w:pPr>
-      <w:r>
-        <w:rPr>
-          <w:noProof/>
-          <w:highlight w:val="red"/>
-          <w:lang w:val="lt-LT"/>
-        </w:rPr>
-        <w:t>FFT</w:t>
-      </w:r>
-    </w:p>
-    <w:p>
-      <w:pPr>
-        <w:rPr>
-          <w:lang w:val="lt-LT"/>
-        </w:rPr>
-      </w:pPr>
+      <w:proofErr w:type="spellStart"/>
+      <w:r>
+        <w:t>veikimo</w:t>
+      </w:r>
+      <w:proofErr w:type="spellEnd"/>
+      <w:r>
+        <w:t xml:space="preserve"> </w:t>
+      </w:r>
+      <w:proofErr w:type="spellStart"/>
+      <w:r>
+        <w:t>algoritmas</w:t>
+      </w:r>
+      <w:proofErr w:type="spellEnd"/>
     </w:p>
     <w:p>
       <w:pPr>
@@ -2272,13 +2002,7 @@
         <w:rPr>
           <w:lang w:val="lt-LT"/>
         </w:rPr>
-        <w:t xml:space="preserve">Aukštų </w:t>
-      </w:r>
-      <w:r>
-        <w:rPr>
-          <w:lang w:val="lt-LT"/>
-        </w:rPr>
-        <w:t>dažnių</w:t>
+        <w:t>Aukštų dažnių</w:t>
       </w:r>
     </w:p>
     <w:p>
@@ -2348,7 +2072,7 @@
           <w:lang w:val="lt-LT"/>
         </w:rPr>
       </w:pPr>
-      <w:bookmarkStart w:id="14" w:name="_Toc149252234"/>
+      <w:bookmarkStart w:id="1" w:name="_Toc149252234"/>
       <w:r>
         <w:rPr>
           <w:highlight w:val="red"/>
@@ -2357,7 +2081,7 @@
         <w:lastRenderedPageBreak/>
         <w:t>Išvados</w:t>
       </w:r>
-      <w:bookmarkEnd w:id="14"/>
+      <w:bookmarkEnd w:id="1"/>
     </w:p>
     <w:p>
       <w:pPr>
@@ -2521,7 +2245,7 @@
           <w:lang w:val="lt-LT"/>
         </w:rPr>
       </w:pPr>
-      <w:bookmarkStart w:id="15" w:name="_Toc149252235"/>
+      <w:bookmarkStart w:id="2" w:name="_Toc149252235"/>
       <w:r>
         <w:rPr>
           <w:lang w:val="lt-LT"/>
@@ -2529,7 +2253,7 @@
         <w:lastRenderedPageBreak/>
         <w:t>Priedai</w:t>
       </w:r>
-      <w:bookmarkEnd w:id="15"/>
+      <w:bookmarkEnd w:id="2"/>
     </w:p>
     <w:p>
       <w:pPr>
@@ -4223,8 +3947,8 @@
       </w:pPr>
     </w:p>
     <w:sectPr>
-      <w:footerReference w:type="default" r:id="rId16"/>
-      <w:footerReference w:type="first" r:id="rId17"/>
+      <w:footerReference w:type="default" r:id="rId14"/>
+      <w:footerReference w:type="first" r:id="rId15"/>
       <w:pgSz w:w="11906" w:h="16838" w:code="9"/>
       <w:pgMar w:top="1134" w:right="567" w:bottom="1134" w:left="1701" w:header="720" w:footer="720" w:gutter="0"/>
       <w:cols w:space="720"/>
@@ -7765,12 +7489,9 @@
 </file>
 
 <file path=customXml/item3.xml><?xml version="1.0" encoding="utf-8"?>
-<?mso-contentType ?>
-<FormTemplates xmlns="http://schemas.microsoft.com/sharepoint/v3/contenttype/forms">
-  <Display>DocumentLibraryForm</Display>
-  <Edit>DocumentLibraryForm</Edit>
-  <New>DocumentLibraryForm</New>
-</FormTemplates>
+<p:properties xmlns:p="http://schemas.microsoft.com/office/2006/metadata/properties" xmlns:xsi="http://www.w3.org/2001/XMLSchema-instance" xmlns:pc="http://schemas.microsoft.com/office/infopath/2007/PartnerControls">
+  <documentManagement/>
+</p:properties>
 </file>
 
 <file path=customXml/item4.xml><?xml version="1.0" encoding="utf-8"?>
@@ -7888,9 +7609,12 @@
 </file>
 
 <file path=customXml/item5.xml><?xml version="1.0" encoding="utf-8"?>
-<p:properties xmlns:p="http://schemas.microsoft.com/office/2006/metadata/properties" xmlns:xsi="http://www.w3.org/2001/XMLSchema-instance" xmlns:pc="http://schemas.microsoft.com/office/infopath/2007/PartnerControls">
-  <documentManagement/>
-</p:properties>
+<?mso-contentType ?>
+<FormTemplates xmlns="http://schemas.microsoft.com/sharepoint/v3/contenttype/forms">
+  <Display>DocumentLibraryForm</Display>
+  <Edit>DocumentLibraryForm</Edit>
+  <New>DocumentLibraryForm</New>
+</FormTemplates>
 </file>
 
 <file path=customXml/itemProps1.xml><?xml version="1.0" encoding="utf-8"?>
@@ -7910,9 +7634,10 @@
 </file>
 
 <file path=customXml/itemProps3.xml><?xml version="1.0" encoding="utf-8"?>
-<ds:datastoreItem xmlns:ds="http://schemas.openxmlformats.org/officeDocument/2006/customXml" ds:itemID="{12483B38-674F-42A8-9E56-0F53EF2A5520}">
+<ds:datastoreItem xmlns:ds="http://schemas.openxmlformats.org/officeDocument/2006/customXml" ds:itemID="{949D7D1B-3ED7-4FCF-84CC-168C035D517F}">
   <ds:schemaRefs>
-    <ds:schemaRef ds:uri="http://schemas.microsoft.com/sharepoint/v3/contenttype/forms"/>
+    <ds:schemaRef ds:uri="http://schemas.microsoft.com/office/2006/metadata/properties"/>
+    <ds:schemaRef ds:uri="http://schemas.microsoft.com/office/infopath/2007/PartnerControls"/>
   </ds:schemaRefs>
 </ds:datastoreItem>
 </file>
@@ -7934,10 +7659,9 @@
 </file>
 
 <file path=customXml/itemProps5.xml><?xml version="1.0" encoding="utf-8"?>
-<ds:datastoreItem xmlns:ds="http://schemas.openxmlformats.org/officeDocument/2006/customXml" ds:itemID="{949D7D1B-3ED7-4FCF-84CC-168C035D517F}">
+<ds:datastoreItem xmlns:ds="http://schemas.openxmlformats.org/officeDocument/2006/customXml" ds:itemID="{12483B38-674F-42A8-9E56-0F53EF2A5520}">
   <ds:schemaRefs>
-    <ds:schemaRef ds:uri="http://schemas.microsoft.com/office/2006/metadata/properties"/>
-    <ds:schemaRef ds:uri="http://schemas.microsoft.com/office/infopath/2007/PartnerControls"/>
+    <ds:schemaRef ds:uri="http://schemas.microsoft.com/sharepoint/v3/contenttype/forms"/>
   </ds:schemaRefs>
 </ds:datastoreItem>
 </file>
</xml_diff>

<commit_message>
feat: add ideas to 4-LB
</commit_message>
<xml_diff>
--- a/Labs/4-LB/4-LB-DSP-MEMS.docx
+++ b/Labs/4-LB/4-LB-DSP-MEMS.docx
@@ -466,6 +466,7 @@
           <w:kern w:val="2"/>
           <w:sz w:val="22"/>
           <w:szCs w:val="22"/>
+          <w:lang w:val="en-GB" w:eastAsia="en-GB"/>
           <w14:ligatures w14:val="standardContextual"/>
         </w:rPr>
       </w:pPr>
@@ -490,7 +491,7 @@
         </w:rPr>
         <w:fldChar w:fldCharType="separate"/>
       </w:r>
-      <w:hyperlink w:anchor="_Toc149252226" w:history="1">
+      <w:hyperlink w:anchor="_Toc151845491" w:history="1">
         <w:r>
           <w:rPr>
             <w:rStyle w:val="Hyperlink"/>
@@ -504,6 +505,7 @@
             <w:kern w:val="2"/>
             <w:sz w:val="22"/>
             <w:szCs w:val="22"/>
+            <w:lang w:val="en-GB" w:eastAsia="en-GB"/>
             <w14:ligatures w14:val="standardContextual"/>
           </w:rPr>
           <w:tab/>
@@ -512,7 +514,7 @@
           <w:rPr>
             <w:rStyle w:val="Hyperlink"/>
           </w:rPr>
-          <w:t>IIR filtrų kūrimas</w:t>
+          <w:t>Programos analizė</w:t>
         </w:r>
         <w:r>
           <w:rPr>
@@ -530,7 +532,7 @@
           <w:rPr>
             <w:webHidden/>
           </w:rPr>
-          <w:instrText xml:space="preserve"> PAGEREF _Toc149252226 \h </w:instrText>
+          <w:instrText xml:space="preserve"> PAGEREF _Toc151845491 \h </w:instrText>
         </w:r>
         <w:r>
           <w:rPr>
@@ -565,10 +567,11 @@
           <w:kern w:val="2"/>
           <w:sz w:val="22"/>
           <w:szCs w:val="22"/>
+          <w:lang w:val="en-GB" w:eastAsia="en-GB"/>
           <w14:ligatures w14:val="standardContextual"/>
         </w:rPr>
       </w:pPr>
-      <w:hyperlink w:anchor="_Toc149252227" w:history="1">
+      <w:hyperlink w:anchor="_Toc151845492" w:history="1">
         <w:r>
           <w:rPr>
             <w:rStyle w:val="Hyperlink"/>
@@ -581,6 +584,7 @@
             <w:kern w:val="2"/>
             <w:sz w:val="22"/>
             <w:szCs w:val="22"/>
+            <w:lang w:val="en-GB" w:eastAsia="en-GB"/>
             <w14:ligatures w14:val="standardContextual"/>
           </w:rPr>
           <w:tab/>
@@ -589,7 +593,7 @@
           <w:rPr>
             <w:rStyle w:val="Hyperlink"/>
           </w:rPr>
-          <w:t>Praktinė dalis</w:t>
+          <w:t>Programos veikimo algoritmas</w:t>
         </w:r>
         <w:r>
           <w:rPr>
@@ -607,7 +611,7 @@
           <w:rPr>
             <w:webHidden/>
           </w:rPr>
-          <w:instrText xml:space="preserve"> PAGEREF _Toc149252227 \h </w:instrText>
+          <w:instrText xml:space="preserve"> PAGEREF _Toc151845492 \h </w:instrText>
         </w:r>
         <w:r>
           <w:rPr>
@@ -636,28 +640,32 @@
     </w:p>
     <w:p>
       <w:pPr>
-        <w:pStyle w:val="TOC2"/>
+        <w:pStyle w:val="TOC1"/>
         <w:rPr>
           <w:rFonts w:asciiTheme="minorHAnsi" w:eastAsiaTheme="minorEastAsia" w:hAnsiTheme="minorHAnsi" w:cstheme="minorBidi"/>
+          <w:bCs w:val="0"/>
           <w:kern w:val="2"/>
           <w:sz w:val="22"/>
           <w:szCs w:val="22"/>
+          <w:lang w:val="en-GB" w:eastAsia="en-GB"/>
           <w14:ligatures w14:val="standardContextual"/>
         </w:rPr>
       </w:pPr>
-      <w:hyperlink w:anchor="_Toc149252228" w:history="1">
+      <w:hyperlink w:anchor="_Toc151845493" w:history="1">
         <w:r>
           <w:rPr>
             <w:rStyle w:val="Hyperlink"/>
           </w:rPr>
-          <w:t>1.2.</w:t>
+          <w:t>2.</w:t>
         </w:r>
         <w:r>
           <w:rPr>
             <w:rFonts w:asciiTheme="minorHAnsi" w:eastAsiaTheme="minorEastAsia" w:hAnsiTheme="minorHAnsi" w:cstheme="minorBidi"/>
+            <w:bCs w:val="0"/>
             <w:kern w:val="2"/>
             <w:sz w:val="22"/>
             <w:szCs w:val="22"/>
+            <w:lang w:val="en-GB" w:eastAsia="en-GB"/>
             <w14:ligatures w14:val="standardContextual"/>
           </w:rPr>
           <w:tab/>
@@ -666,7 +674,7 @@
           <w:rPr>
             <w:rStyle w:val="Hyperlink"/>
           </w:rPr>
-          <w:t>Žemų dažnių filtro kūrimas MATLAB aplinkoje</w:t>
+          <w:t>Filtrų impulsinės charakteristikos</w:t>
         </w:r>
         <w:r>
           <w:rPr>
@@ -684,392 +692,7 @@
           <w:rPr>
             <w:webHidden/>
           </w:rPr>
-          <w:instrText xml:space="preserve"> PAGEREF _Toc149252228 \h </w:instrText>
-        </w:r>
-        <w:r>
-          <w:rPr>
-            <w:webHidden/>
-          </w:rPr>
-        </w:r>
-        <w:r>
-          <w:rPr>
-            <w:webHidden/>
-          </w:rPr>
-          <w:fldChar w:fldCharType="separate"/>
-        </w:r>
-        <w:r>
-          <w:rPr>
-            <w:webHidden/>
-          </w:rPr>
-          <w:t>4</w:t>
-        </w:r>
-        <w:r>
-          <w:rPr>
-            <w:webHidden/>
-          </w:rPr>
-          <w:fldChar w:fldCharType="end"/>
-        </w:r>
-      </w:hyperlink>
-    </w:p>
-    <w:p>
-      <w:pPr>
-        <w:pStyle w:val="TOC2"/>
-        <w:rPr>
-          <w:rFonts w:asciiTheme="minorHAnsi" w:eastAsiaTheme="minorEastAsia" w:hAnsiTheme="minorHAnsi" w:cstheme="minorBidi"/>
-          <w:kern w:val="2"/>
-          <w:sz w:val="22"/>
-          <w:szCs w:val="22"/>
-          <w14:ligatures w14:val="standardContextual"/>
-        </w:rPr>
-      </w:pPr>
-      <w:hyperlink w:anchor="_Toc149252229" w:history="1">
-        <w:r>
-          <w:rPr>
-            <w:rStyle w:val="Hyperlink"/>
-          </w:rPr>
-          <w:t>1.3.</w:t>
-        </w:r>
-        <w:r>
-          <w:rPr>
-            <w:rFonts w:asciiTheme="minorHAnsi" w:eastAsiaTheme="minorEastAsia" w:hAnsiTheme="minorHAnsi" w:cstheme="minorBidi"/>
-            <w:kern w:val="2"/>
-            <w:sz w:val="22"/>
-            <w:szCs w:val="22"/>
-            <w14:ligatures w14:val="standardContextual"/>
-          </w:rPr>
-          <w:tab/>
-        </w:r>
-        <w:r>
-          <w:rPr>
-            <w:rStyle w:val="Hyperlink"/>
-          </w:rPr>
-          <w:t>Žemų dažnių filtro testavimas su STM32 valdikliu</w:t>
-        </w:r>
-        <w:r>
-          <w:rPr>
-            <w:webHidden/>
-          </w:rPr>
-          <w:tab/>
-        </w:r>
-        <w:r>
-          <w:rPr>
-            <w:webHidden/>
-          </w:rPr>
-          <w:fldChar w:fldCharType="begin"/>
-        </w:r>
-        <w:r>
-          <w:rPr>
-            <w:webHidden/>
-          </w:rPr>
-          <w:instrText xml:space="preserve"> PAGEREF _Toc149252229 \h </w:instrText>
-        </w:r>
-        <w:r>
-          <w:rPr>
-            <w:webHidden/>
-          </w:rPr>
-        </w:r>
-        <w:r>
-          <w:rPr>
-            <w:webHidden/>
-          </w:rPr>
-          <w:fldChar w:fldCharType="separate"/>
-        </w:r>
-        <w:r>
-          <w:rPr>
-            <w:webHidden/>
-          </w:rPr>
-          <w:t>4</w:t>
-        </w:r>
-        <w:r>
-          <w:rPr>
-            <w:webHidden/>
-          </w:rPr>
-          <w:fldChar w:fldCharType="end"/>
-        </w:r>
-      </w:hyperlink>
-    </w:p>
-    <w:p>
-      <w:pPr>
-        <w:pStyle w:val="TOC2"/>
-        <w:rPr>
-          <w:rFonts w:asciiTheme="minorHAnsi" w:eastAsiaTheme="minorEastAsia" w:hAnsiTheme="minorHAnsi" w:cstheme="minorBidi"/>
-          <w:kern w:val="2"/>
-          <w:sz w:val="22"/>
-          <w:szCs w:val="22"/>
-          <w14:ligatures w14:val="standardContextual"/>
-        </w:rPr>
-      </w:pPr>
-      <w:hyperlink w:anchor="_Toc149252230" w:history="1">
-        <w:r>
-          <w:rPr>
-            <w:rStyle w:val="Hyperlink"/>
-          </w:rPr>
-          <w:t>1.4.</w:t>
-        </w:r>
-        <w:r>
-          <w:rPr>
-            <w:rFonts w:asciiTheme="minorHAnsi" w:eastAsiaTheme="minorEastAsia" w:hAnsiTheme="minorHAnsi" w:cstheme="minorBidi"/>
-            <w:kern w:val="2"/>
-            <w:sz w:val="22"/>
-            <w:szCs w:val="22"/>
-            <w14:ligatures w14:val="standardContextual"/>
-          </w:rPr>
-          <w:tab/>
-        </w:r>
-        <w:r>
-          <w:rPr>
-            <w:rStyle w:val="Hyperlink"/>
-          </w:rPr>
-          <w:t>Aukštų dažnių filtro kūrimas MATLAB aplinkoje</w:t>
-        </w:r>
-        <w:r>
-          <w:rPr>
-            <w:webHidden/>
-          </w:rPr>
-          <w:tab/>
-        </w:r>
-        <w:r>
-          <w:rPr>
-            <w:webHidden/>
-          </w:rPr>
-          <w:fldChar w:fldCharType="begin"/>
-        </w:r>
-        <w:r>
-          <w:rPr>
-            <w:webHidden/>
-          </w:rPr>
-          <w:instrText xml:space="preserve"> PAGEREF _Toc149252230 \h </w:instrText>
-        </w:r>
-        <w:r>
-          <w:rPr>
-            <w:webHidden/>
-          </w:rPr>
-        </w:r>
-        <w:r>
-          <w:rPr>
-            <w:webHidden/>
-          </w:rPr>
-          <w:fldChar w:fldCharType="separate"/>
-        </w:r>
-        <w:r>
-          <w:rPr>
-            <w:webHidden/>
-          </w:rPr>
-          <w:t>4</w:t>
-        </w:r>
-        <w:r>
-          <w:rPr>
-            <w:webHidden/>
-          </w:rPr>
-          <w:fldChar w:fldCharType="end"/>
-        </w:r>
-      </w:hyperlink>
-    </w:p>
-    <w:p>
-      <w:pPr>
-        <w:pStyle w:val="TOC2"/>
-        <w:rPr>
-          <w:rFonts w:asciiTheme="minorHAnsi" w:eastAsiaTheme="minorEastAsia" w:hAnsiTheme="minorHAnsi" w:cstheme="minorBidi"/>
-          <w:kern w:val="2"/>
-          <w:sz w:val="22"/>
-          <w:szCs w:val="22"/>
-          <w14:ligatures w14:val="standardContextual"/>
-        </w:rPr>
-      </w:pPr>
-      <w:hyperlink w:anchor="_Toc149252231" w:history="1">
-        <w:r>
-          <w:rPr>
-            <w:rStyle w:val="Hyperlink"/>
-          </w:rPr>
-          <w:t>1.5.</w:t>
-        </w:r>
-        <w:r>
-          <w:rPr>
-            <w:rFonts w:asciiTheme="minorHAnsi" w:eastAsiaTheme="minorEastAsia" w:hAnsiTheme="minorHAnsi" w:cstheme="minorBidi"/>
-            <w:kern w:val="2"/>
-            <w:sz w:val="22"/>
-            <w:szCs w:val="22"/>
-            <w14:ligatures w14:val="standardContextual"/>
-          </w:rPr>
-          <w:tab/>
-        </w:r>
-        <w:r>
-          <w:rPr>
-            <w:rStyle w:val="Hyperlink"/>
-          </w:rPr>
-          <w:t>Aukštų dažnių filtro testavimas su STM32 valdikliu</w:t>
-        </w:r>
-        <w:r>
-          <w:rPr>
-            <w:webHidden/>
-          </w:rPr>
-          <w:tab/>
-        </w:r>
-        <w:r>
-          <w:rPr>
-            <w:webHidden/>
-          </w:rPr>
-          <w:fldChar w:fldCharType="begin"/>
-        </w:r>
-        <w:r>
-          <w:rPr>
-            <w:webHidden/>
-          </w:rPr>
-          <w:instrText xml:space="preserve"> PAGEREF _Toc149252231 \h </w:instrText>
-        </w:r>
-        <w:r>
-          <w:rPr>
-            <w:webHidden/>
-          </w:rPr>
-        </w:r>
-        <w:r>
-          <w:rPr>
-            <w:webHidden/>
-          </w:rPr>
-          <w:fldChar w:fldCharType="separate"/>
-        </w:r>
-        <w:r>
-          <w:rPr>
-            <w:webHidden/>
-          </w:rPr>
-          <w:t>5</w:t>
-        </w:r>
-        <w:r>
-          <w:rPr>
-            <w:webHidden/>
-          </w:rPr>
-          <w:fldChar w:fldCharType="end"/>
-        </w:r>
-      </w:hyperlink>
-    </w:p>
-    <w:p>
-      <w:pPr>
-        <w:pStyle w:val="TOC2"/>
-        <w:rPr>
-          <w:rFonts w:asciiTheme="minorHAnsi" w:eastAsiaTheme="minorEastAsia" w:hAnsiTheme="minorHAnsi" w:cstheme="minorBidi"/>
-          <w:kern w:val="2"/>
-          <w:sz w:val="22"/>
-          <w:szCs w:val="22"/>
-          <w14:ligatures w14:val="standardContextual"/>
-        </w:rPr>
-      </w:pPr>
-      <w:hyperlink w:anchor="_Toc149252232" w:history="1">
-        <w:r>
-          <w:rPr>
-            <w:rStyle w:val="Hyperlink"/>
-          </w:rPr>
-          <w:t>1.6.</w:t>
-        </w:r>
-        <w:r>
-          <w:rPr>
-            <w:rFonts w:asciiTheme="minorHAnsi" w:eastAsiaTheme="minorEastAsia" w:hAnsiTheme="minorHAnsi" w:cstheme="minorBidi"/>
-            <w:kern w:val="2"/>
-            <w:sz w:val="22"/>
-            <w:szCs w:val="22"/>
-            <w14:ligatures w14:val="standardContextual"/>
-          </w:rPr>
-          <w:tab/>
-        </w:r>
-        <w:r>
-          <w:rPr>
-            <w:rStyle w:val="Hyperlink"/>
-          </w:rPr>
-          <w:t>Juostinio filtro kūrimas MATLAB aplinkoje</w:t>
-        </w:r>
-        <w:r>
-          <w:rPr>
-            <w:webHidden/>
-          </w:rPr>
-          <w:tab/>
-        </w:r>
-        <w:r>
-          <w:rPr>
-            <w:webHidden/>
-          </w:rPr>
-          <w:fldChar w:fldCharType="begin"/>
-        </w:r>
-        <w:r>
-          <w:rPr>
-            <w:webHidden/>
-          </w:rPr>
-          <w:instrText xml:space="preserve"> PAGEREF _Toc149252232 \h </w:instrText>
-        </w:r>
-        <w:r>
-          <w:rPr>
-            <w:webHidden/>
-          </w:rPr>
-        </w:r>
-        <w:r>
-          <w:rPr>
-            <w:webHidden/>
-          </w:rPr>
-          <w:fldChar w:fldCharType="separate"/>
-        </w:r>
-        <w:r>
-          <w:rPr>
-            <w:webHidden/>
-          </w:rPr>
-          <w:t>5</w:t>
-        </w:r>
-        <w:r>
-          <w:rPr>
-            <w:webHidden/>
-          </w:rPr>
-          <w:fldChar w:fldCharType="end"/>
-        </w:r>
-      </w:hyperlink>
-    </w:p>
-    <w:p>
-      <w:pPr>
-        <w:pStyle w:val="TOC2"/>
-        <w:rPr>
-          <w:rFonts w:asciiTheme="minorHAnsi" w:eastAsiaTheme="minorEastAsia" w:hAnsiTheme="minorHAnsi" w:cstheme="minorBidi"/>
-          <w:kern w:val="2"/>
-          <w:sz w:val="22"/>
-          <w:szCs w:val="22"/>
-          <w14:ligatures w14:val="standardContextual"/>
-        </w:rPr>
-      </w:pPr>
-      <w:hyperlink w:anchor="_Toc149252233" w:history="1">
-        <w:r>
-          <w:rPr>
-            <w:rStyle w:val="Hyperlink"/>
-          </w:rPr>
-          <w:t>1.7.</w:t>
-        </w:r>
-        <w:r>
-          <w:rPr>
-            <w:rFonts w:asciiTheme="minorHAnsi" w:eastAsiaTheme="minorEastAsia" w:hAnsiTheme="minorHAnsi" w:cstheme="minorBidi"/>
-            <w:kern w:val="2"/>
-            <w:sz w:val="22"/>
-            <w:szCs w:val="22"/>
-            <w14:ligatures w14:val="standardContextual"/>
-          </w:rPr>
-          <w:tab/>
-        </w:r>
-        <w:r>
-          <w:rPr>
-            <w:rStyle w:val="Hyperlink"/>
-          </w:rPr>
-          <w:t>Juostinio filtro testavimas su STM32 valdikliu</w:t>
-        </w:r>
-        <w:r>
-          <w:rPr>
-            <w:webHidden/>
-          </w:rPr>
-          <w:tab/>
-        </w:r>
-        <w:r>
-          <w:rPr>
-            <w:webHidden/>
-          </w:rPr>
-          <w:fldChar w:fldCharType="begin"/>
-        </w:r>
-        <w:r>
-          <w:rPr>
-            <w:webHidden/>
-          </w:rPr>
-          <w:instrText xml:space="preserve"> PAGEREF _Toc149252233 \h </w:instrText>
+          <w:instrText xml:space="preserve"> PAGEREF _Toc151845493 \h </w:instrText>
         </w:r>
         <w:r>
           <w:rPr>
@@ -1105,15 +728,16 @@
           <w:kern w:val="2"/>
           <w:sz w:val="22"/>
           <w:szCs w:val="22"/>
+          <w:lang w:val="en-GB" w:eastAsia="en-GB"/>
           <w14:ligatures w14:val="standardContextual"/>
         </w:rPr>
       </w:pPr>
-      <w:hyperlink w:anchor="_Toc149252234" w:history="1">
+      <w:hyperlink w:anchor="_Toc151845494" w:history="1">
         <w:r>
           <w:rPr>
             <w:rStyle w:val="Hyperlink"/>
           </w:rPr>
-          <w:t>2.</w:t>
+          <w:t>3.</w:t>
         </w:r>
         <w:r>
           <w:rPr>
@@ -1122,6 +746,7 @@
             <w:kern w:val="2"/>
             <w:sz w:val="22"/>
             <w:szCs w:val="22"/>
+            <w:lang w:val="en-GB" w:eastAsia="en-GB"/>
             <w14:ligatures w14:val="standardContextual"/>
           </w:rPr>
           <w:tab/>
@@ -1130,7 +755,7 @@
           <w:rPr>
             <w:rStyle w:val="Hyperlink"/>
           </w:rPr>
-          <w:t>Išvados</w:t>
+          <w:t>Audio efektai</w:t>
         </w:r>
         <w:r>
           <w:rPr>
@@ -1148,7 +773,7 @@
           <w:rPr>
             <w:webHidden/>
           </w:rPr>
-          <w:instrText xml:space="preserve"> PAGEREF _Toc149252234 \h </w:instrText>
+          <w:instrText xml:space="preserve"> PAGEREF _Toc151845494 \h </w:instrText>
         </w:r>
         <w:r>
           <w:rPr>
@@ -1184,15 +809,17 @@
           <w:kern w:val="2"/>
           <w:sz w:val="22"/>
           <w:szCs w:val="22"/>
+          <w:lang w:val="en-GB" w:eastAsia="en-GB"/>
           <w14:ligatures w14:val="standardContextual"/>
         </w:rPr>
       </w:pPr>
-      <w:hyperlink w:anchor="_Toc149252235" w:history="1">
+      <w:hyperlink w:anchor="_Toc151845495" w:history="1">
         <w:r>
           <w:rPr>
             <w:rStyle w:val="Hyperlink"/>
+            <w:highlight w:val="red"/>
           </w:rPr>
-          <w:t>3.</w:t>
+          <w:t>4.</w:t>
         </w:r>
         <w:r>
           <w:rPr>
@@ -1201,6 +828,7 @@
             <w:kern w:val="2"/>
             <w:sz w:val="22"/>
             <w:szCs w:val="22"/>
+            <w:lang w:val="en-GB" w:eastAsia="en-GB"/>
             <w14:ligatures w14:val="standardContextual"/>
           </w:rPr>
           <w:tab/>
@@ -1208,8 +836,9 @@
         <w:r>
           <w:rPr>
             <w:rStyle w:val="Hyperlink"/>
+            <w:highlight w:val="red"/>
           </w:rPr>
-          <w:t>Priedai</w:t>
+          <w:t>Išvados</w:t>
         </w:r>
         <w:r>
           <w:rPr>
@@ -1227,7 +856,7 @@
           <w:rPr>
             <w:webHidden/>
           </w:rPr>
-          <w:instrText xml:space="preserve"> PAGEREF _Toc149252235 \h </w:instrText>
+          <w:instrText xml:space="preserve"> PAGEREF _Toc151845495 \h </w:instrText>
         </w:r>
         <w:r>
           <w:rPr>
@@ -1256,6 +885,87 @@
     </w:p>
     <w:p>
       <w:pPr>
+        <w:pStyle w:val="TOC1"/>
+        <w:rPr>
+          <w:rFonts w:asciiTheme="minorHAnsi" w:eastAsiaTheme="minorEastAsia" w:hAnsiTheme="minorHAnsi" w:cstheme="minorBidi"/>
+          <w:bCs w:val="0"/>
+          <w:kern w:val="2"/>
+          <w:sz w:val="22"/>
+          <w:szCs w:val="22"/>
+          <w:lang w:val="en-GB" w:eastAsia="en-GB"/>
+          <w14:ligatures w14:val="standardContextual"/>
+        </w:rPr>
+      </w:pPr>
+      <w:hyperlink w:anchor="_Toc151845496" w:history="1">
+        <w:r>
+          <w:rPr>
+            <w:rStyle w:val="Hyperlink"/>
+          </w:rPr>
+          <w:t>5.</w:t>
+        </w:r>
+        <w:r>
+          <w:rPr>
+            <w:rFonts w:asciiTheme="minorHAnsi" w:eastAsiaTheme="minorEastAsia" w:hAnsiTheme="minorHAnsi" w:cstheme="minorBidi"/>
+            <w:bCs w:val="0"/>
+            <w:kern w:val="2"/>
+            <w:sz w:val="22"/>
+            <w:szCs w:val="22"/>
+            <w:lang w:val="en-GB" w:eastAsia="en-GB"/>
+            <w14:ligatures w14:val="standardContextual"/>
+          </w:rPr>
+          <w:tab/>
+        </w:r>
+        <w:r>
+          <w:rPr>
+            <w:rStyle w:val="Hyperlink"/>
+          </w:rPr>
+          <w:t>Priedai</w:t>
+        </w:r>
+        <w:r>
+          <w:rPr>
+            <w:webHidden/>
+          </w:rPr>
+          <w:tab/>
+        </w:r>
+        <w:r>
+          <w:rPr>
+            <w:webHidden/>
+          </w:rPr>
+          <w:fldChar w:fldCharType="begin"/>
+        </w:r>
+        <w:r>
+          <w:rPr>
+            <w:webHidden/>
+          </w:rPr>
+          <w:instrText xml:space="preserve"> PAGEREF _Toc151845496 \h </w:instrText>
+        </w:r>
+        <w:r>
+          <w:rPr>
+            <w:webHidden/>
+          </w:rPr>
+        </w:r>
+        <w:r>
+          <w:rPr>
+            <w:webHidden/>
+          </w:rPr>
+          <w:fldChar w:fldCharType="separate"/>
+        </w:r>
+        <w:r>
+          <w:rPr>
+            <w:webHidden/>
+          </w:rPr>
+          <w:t>9</w:t>
+        </w:r>
+        <w:r>
+          <w:rPr>
+            <w:webHidden/>
+          </w:rPr>
+          <w:fldChar w:fldCharType="end"/>
+        </w:r>
+      </w:hyperlink>
+    </w:p>
+    <w:p>
+      <w:pPr>
         <w:pStyle w:val="TOC2"/>
         <w:rPr>
           <w:noProof w:val="0"/>
@@ -1371,19 +1081,7 @@
         <w:rPr>
           <w:lang w:val="lt-LT"/>
         </w:rPr>
-        <w:t>Išanalizuo</w:t>
-      </w:r>
-      <w:r>
-        <w:rPr>
-          <w:lang w:val="lt-LT"/>
-        </w:rPr>
-        <w:t xml:space="preserve">ti </w:t>
-      </w:r>
-      <w:r>
-        <w:rPr>
-          <w:lang w:val="lt-LT"/>
-        </w:rPr>
-        <w:t>pateiktą programą</w:t>
+        <w:t>Išanalizuoti pateiktą programą</w:t>
       </w:r>
       <w:r>
         <w:rPr>
@@ -1435,13 +1133,7 @@
         <w:rPr>
           <w:lang w:val="lt-LT"/>
         </w:rPr>
-        <w:t>Perduodamam garsui pritaikykite vieną iš žinomų filtrų arba garso efektų</w:t>
-      </w:r>
-      <w:r>
-        <w:rPr>
-          <w:lang w:val="lt-LT"/>
-        </w:rPr>
-        <w:t>.</w:t>
+        <w:t>Perduodamam garsui pritaikykite vieną iš žinomų filtrų arba garso efektų.</w:t>
       </w:r>
     </w:p>
     <w:p>
@@ -1451,6 +1143,7 @@
           <w:lang w:val="lt-LT"/>
         </w:rPr>
       </w:pPr>
+      <w:bookmarkStart w:id="1" w:name="_Toc151845491"/>
       <w:r>
         <w:rPr>
           <w:lang w:val="lt-LT"/>
@@ -1458,6 +1151,7 @@
         <w:lastRenderedPageBreak/>
         <w:t>Programos analizė</w:t>
       </w:r>
+      <w:bookmarkEnd w:id="1"/>
     </w:p>
     <w:p>
       <w:pPr>
@@ -1466,12 +1160,14 @@
           <w:lang w:val="lt-LT"/>
         </w:rPr>
       </w:pPr>
+      <w:bookmarkStart w:id="2" w:name="_Toc151845492"/>
       <w:r>
         <w:rPr>
           <w:lang w:val="lt-LT"/>
         </w:rPr>
         <w:t>Programos veikimo algoritmas</w:t>
       </w:r>
+      <w:bookmarkEnd w:id="2"/>
     </w:p>
     <w:p>
       <w:pPr>
@@ -1482,201 +1178,375 @@
     </w:p>
     <w:p>
       <w:pPr>
-        <w:rPr>
-          <w:lang w:val="lt-LT"/>
-        </w:rPr>
-      </w:pPr>
-      <w:r>
-        <w:rPr>
-          <w:lang w:val="lt-LT"/>
-        </w:rPr>
-        <w:t xml:space="preserve">Testuojant filtrų </w:t>
+        <w:jc w:val="both"/>
+        <w:rPr>
+          <w:lang w:val="lt-LT"/>
+        </w:rPr>
+      </w:pPr>
+      <w:r>
+        <w:rPr>
+          <w:lang w:val="lt-LT"/>
+        </w:rPr>
+        <w:t xml:space="preserve">Pateikto laboratorinio darbo programa susideda </w:t>
+      </w:r>
+      <w:r>
+        <w:rPr>
+          <w:lang w:val="lt-LT"/>
+        </w:rPr>
+        <w:t xml:space="preserve">palaipsniui </w:t>
+      </w:r>
+      <w:r>
+        <w:rPr>
+          <w:lang w:val="lt-LT"/>
+        </w:rPr>
+        <w:t xml:space="preserve">iš </w:t>
+      </w:r>
+      <w:r>
+        <w:rPr>
+          <w:lang w:val="lt-LT"/>
+        </w:rPr>
+        <w:t>šio algoritmo</w:t>
+      </w:r>
+      <w:r>
+        <w:rPr>
+          <w:lang w:val="lt-LT"/>
+        </w:rPr>
+        <w:t xml:space="preserve"> (taip pat atvaiduoto 1 pav.)</w:t>
+      </w:r>
+      <w:r>
+        <w:rPr>
+          <w:lang w:val="lt-LT"/>
+        </w:rPr>
+        <w:t>:</w:t>
       </w:r>
     </w:p>
     <w:p>
       <w:pPr>
-        <w:rPr>
-          <w:lang w:val="lt-LT"/>
-        </w:rPr>
-      </w:pPr>
-      <w:r>
-        <w:rPr>
-          <w:lang w:val="lt-LT"/>
-        </w:rPr>
-        <w:t>Žinoma! Štai trumpas aprašymas palaipsniui šio algoritmo:</w:t>
-      </w:r>
+        <w:jc w:val="both"/>
+        <w:rPr>
+          <w:lang w:val="lt-LT"/>
+        </w:rPr>
+      </w:pPr>
     </w:p>
     <w:p>
       <w:pPr>
-        <w:rPr>
-          <w:lang w:val="lt-LT"/>
-        </w:rPr>
-      </w:pPr>
+        <w:jc w:val="both"/>
+        <w:rPr>
+          <w:lang w:val="lt-LT"/>
+        </w:rPr>
+      </w:pPr>
+      <w:r>
+        <w:rPr>
+          <w:lang w:val="lt-LT"/>
+        </w:rPr>
+        <w:t xml:space="preserve">1) </w:t>
+      </w:r>
+      <w:r>
+        <w:rPr>
+          <w:lang w:val="lt-LT"/>
+        </w:rPr>
+        <w:t>Kintamųjų inicializavimas:</w:t>
+      </w:r>
     </w:p>
     <w:p>
       <w:pPr>
-        <w:rPr>
-          <w:lang w:val="lt-LT"/>
-        </w:rPr>
-      </w:pPr>
-      <w:r>
-        <w:rPr>
-          <w:lang w:val="lt-LT"/>
-        </w:rPr>
-        <w:t>1. **Kintamųjų inicializavimas:**</w:t>
+        <w:jc w:val="both"/>
+        <w:rPr>
+          <w:lang w:val="lt-LT"/>
+        </w:rPr>
+      </w:pPr>
+      <w:r>
+        <w:rPr>
+          <w:lang w:val="lt-LT"/>
+        </w:rPr>
+        <w:t xml:space="preserve">   - Inicializuojami visi reikalingi kintamieji, kurie bus naudojami algoritme.</w:t>
       </w:r>
     </w:p>
     <w:p>
       <w:pPr>
-        <w:rPr>
-          <w:lang w:val="lt-LT"/>
-        </w:rPr>
-      </w:pPr>
-      <w:r>
-        <w:rPr>
-          <w:lang w:val="lt-LT"/>
-        </w:rPr>
-        <w:t xml:space="preserve">   - Inicializuojami visi reikalingi kintamieji, kurie bus naudojami algoritme.</w:t>
+        <w:jc w:val="both"/>
+        <w:rPr>
+          <w:lang w:val="lt-LT"/>
+        </w:rPr>
+      </w:pPr>
+      <w:r>
+        <w:rPr>
+          <w:lang w:val="lt-LT"/>
+        </w:rPr>
+        <w:t>2</w:t>
+      </w:r>
+      <w:r>
+        <w:rPr>
+          <w:lang w:val="lt-LT"/>
+        </w:rPr>
+        <w:t>) H</w:t>
+      </w:r>
+      <w:r>
+        <w:rPr>
+          <w:lang w:val="lt-LT"/>
+        </w:rPr>
+        <w:t>AL inicijavimas (Hardware Abstraction Layer):</w:t>
       </w:r>
     </w:p>
     <w:p>
       <w:pPr>
-        <w:rPr>
-          <w:lang w:val="lt-LT"/>
-        </w:rPr>
-      </w:pPr>
+        <w:jc w:val="both"/>
+        <w:rPr>
+          <w:lang w:val="lt-LT"/>
+        </w:rPr>
+      </w:pPr>
+      <w:r>
+        <w:rPr>
+          <w:lang w:val="lt-LT"/>
+        </w:rPr>
+        <w:t xml:space="preserve">   - Inicializuojamas apstratos sluoksnis, kuris suteikia abstrakciją aparatūros prieigai, padedant izoliuoti programinį kodą nuo konkretaus aparatūros.</w:t>
+      </w:r>
     </w:p>
     <w:p>
       <w:pPr>
-        <w:rPr>
-          <w:lang w:val="lt-LT"/>
-        </w:rPr>
-      </w:pPr>
-      <w:r>
-        <w:rPr>
-          <w:lang w:val="lt-LT"/>
-        </w:rPr>
-        <w:t>2. **HAL inicijavimas (Hardware Abstraction Layer):**</w:t>
+        <w:jc w:val="both"/>
+        <w:rPr>
+          <w:lang w:val="lt-LT"/>
+        </w:rPr>
+      </w:pPr>
+      <w:r>
+        <w:rPr>
+          <w:lang w:val="lt-LT"/>
+        </w:rPr>
+        <w:t>3</w:t>
+      </w:r>
+      <w:r>
+        <w:rPr>
+          <w:lang w:val="lt-LT"/>
+        </w:rPr>
+        <w:t xml:space="preserve">) </w:t>
+      </w:r>
+      <w:r>
+        <w:rPr>
+          <w:lang w:val="lt-LT"/>
+        </w:rPr>
+        <w:t>BSP funkcijų naudojimas audio įrašymui inicializuoti</w:t>
+      </w:r>
+      <w:r>
+        <w:rPr>
+          <w:lang w:val="lt-LT"/>
+        </w:rPr>
+        <w:t>:</w:t>
       </w:r>
     </w:p>
     <w:p>
       <w:pPr>
-        <w:rPr>
-          <w:lang w:val="lt-LT"/>
-        </w:rPr>
-      </w:pPr>
-      <w:r>
-        <w:rPr>
-          <w:lang w:val="lt-LT"/>
-        </w:rPr>
-        <w:t xml:space="preserve">   - Inicializuojamas apstratos sluoksnis, kuris suteikia abstrakciją aparatūros prieigai, padedant izoliuoti programinį kodą nuo konkretaus aparatūros.</w:t>
+        <w:jc w:val="both"/>
+        <w:rPr>
+          <w:lang w:val="lt-LT"/>
+        </w:rPr>
+      </w:pPr>
+      <w:r>
+        <w:rPr>
+          <w:lang w:val="lt-LT"/>
+        </w:rPr>
+        <w:t xml:space="preserve">   - Iškviečiamos BSP funkcijos, kurios susijusios su audio įrašymo įrenginio inicializavimu.</w:t>
       </w:r>
     </w:p>
     <w:p>
       <w:pPr>
-        <w:rPr>
-          <w:lang w:val="lt-LT"/>
-        </w:rPr>
-      </w:pPr>
+        <w:jc w:val="both"/>
+        <w:rPr>
+          <w:lang w:val="lt-LT"/>
+        </w:rPr>
+      </w:pPr>
+      <w:r>
+        <w:rPr>
+          <w:lang w:val="lt-LT"/>
+        </w:rPr>
+        <w:t>4</w:t>
+      </w:r>
+      <w:r>
+        <w:rPr>
+          <w:lang w:val="lt-LT"/>
+        </w:rPr>
+        <w:t xml:space="preserve">) </w:t>
+      </w:r>
+      <w:r>
+        <w:rPr>
+          <w:lang w:val="lt-LT"/>
+        </w:rPr>
+        <w:t>Audio grojimo inicializavimas:</w:t>
+      </w:r>
     </w:p>
     <w:p>
       <w:pPr>
-        <w:rPr>
-          <w:lang w:val="lt-LT"/>
-        </w:rPr>
-      </w:pPr>
-      <w:r>
-        <w:rPr>
-          <w:lang w:val="lt-LT"/>
-        </w:rPr>
-        <w:t>3. **BSP funkcijų naudojimas audio įrašymui inicializuoti:**</w:t>
+        <w:jc w:val="both"/>
+        <w:rPr>
+          <w:lang w:val="lt-LT"/>
+        </w:rPr>
+      </w:pPr>
+      <w:r>
+        <w:rPr>
+          <w:lang w:val="lt-LT"/>
+        </w:rPr>
+        <w:t xml:space="preserve">   - Inicializuojamas audio grojimo mechanizmas, paruošiant sistemą atkurti garsą.</w:t>
       </w:r>
     </w:p>
     <w:p>
       <w:pPr>
-        <w:rPr>
-          <w:lang w:val="lt-LT"/>
-        </w:rPr>
-      </w:pPr>
-      <w:r>
-        <w:rPr>
-          <w:lang w:val="lt-LT"/>
-        </w:rPr>
-        <w:t xml:space="preserve">   - Iškviečiamos BSP funkcijos, kurios susijusios su audio įrašymo įrenginio inicializavimu.</w:t>
+        <w:jc w:val="both"/>
+        <w:rPr>
+          <w:lang w:val="lt-LT"/>
+        </w:rPr>
+      </w:pPr>
+      <w:r>
+        <w:rPr>
+          <w:lang w:val="lt-LT"/>
+        </w:rPr>
+        <w:t>5</w:t>
+      </w:r>
+      <w:r>
+        <w:rPr>
+          <w:lang w:val="lt-LT"/>
+        </w:rPr>
+        <w:t xml:space="preserve">) </w:t>
+      </w:r>
+      <w:r>
+        <w:rPr>
+          <w:lang w:val="lt-LT"/>
+        </w:rPr>
+        <w:t>Audio įrašymo inicializavimas:</w:t>
       </w:r>
     </w:p>
     <w:p>
       <w:pPr>
-        <w:rPr>
-          <w:lang w:val="lt-LT"/>
-        </w:rPr>
-      </w:pPr>
+        <w:jc w:val="both"/>
+        <w:rPr>
+          <w:lang w:val="lt-LT"/>
+        </w:rPr>
+      </w:pPr>
+      <w:r>
+        <w:rPr>
+          <w:lang w:val="lt-LT"/>
+        </w:rPr>
+        <w:t xml:space="preserve">   - Inicializuojamas audio įrašymo mechanizmas, paruošiant sistemą įrašyti garsą.</w:t>
+      </w:r>
     </w:p>
     <w:p>
       <w:pPr>
-        <w:rPr>
-          <w:lang w:val="lt-LT"/>
-        </w:rPr>
-      </w:pPr>
-      <w:r>
-        <w:rPr>
-          <w:lang w:val="lt-LT"/>
-        </w:rPr>
-        <w:t>4. **Audio grojimo inicializavimas:**</w:t>
+        <w:jc w:val="both"/>
+        <w:rPr>
+          <w:lang w:val="lt-LT"/>
+        </w:rPr>
+      </w:pPr>
+      <w:r>
+        <w:rPr>
+          <w:lang w:val="lt-LT"/>
+        </w:rPr>
+        <w:t>6</w:t>
+      </w:r>
+      <w:r>
+        <w:rPr>
+          <w:lang w:val="lt-LT"/>
+        </w:rPr>
+        <w:t xml:space="preserve">) </w:t>
+      </w:r>
+      <w:r>
+        <w:rPr>
+          <w:lang w:val="lt-LT"/>
+        </w:rPr>
+        <w:t>While(1) ciklas (begalinis ciklas):</w:t>
       </w:r>
     </w:p>
     <w:p>
       <w:pPr>
-        <w:rPr>
-          <w:lang w:val="lt-LT"/>
-        </w:rPr>
-      </w:pPr>
-      <w:r>
-        <w:rPr>
-          <w:lang w:val="lt-LT"/>
-        </w:rPr>
-        <w:t xml:space="preserve">   - Inicializuojamas audio grojimo mechanizmas, paruošiant sistemą atkurti garsą.</w:t>
+        <w:jc w:val="both"/>
+        <w:rPr>
+          <w:lang w:val="lt-LT"/>
+        </w:rPr>
+      </w:pPr>
+      <w:r>
+        <w:rPr>
+          <w:lang w:val="lt-LT"/>
+        </w:rPr>
+        <w:t xml:space="preserve">   - Nepaliaujamai vykdomas begalinis ciklas.</w:t>
       </w:r>
     </w:p>
     <w:p>
       <w:pPr>
-        <w:rPr>
-          <w:lang w:val="lt-LT"/>
-        </w:rPr>
-      </w:pPr>
+        <w:jc w:val="both"/>
+        <w:rPr>
+          <w:lang w:val="lt-LT"/>
+        </w:rPr>
+      </w:pPr>
+      <w:r>
+        <w:rPr>
+          <w:lang w:val="lt-LT"/>
+        </w:rPr>
+        <w:t>7</w:t>
+      </w:r>
+      <w:r>
+        <w:rPr>
+          <w:lang w:val="lt-LT"/>
+        </w:rPr>
+        <w:t xml:space="preserve">) </w:t>
+      </w:r>
+      <w:r>
+        <w:rPr>
+          <w:lang w:val="lt-LT"/>
+        </w:rPr>
+        <w:t>LED mirksėjimas:</w:t>
+      </w:r>
     </w:p>
     <w:p>
       <w:pPr>
-        <w:rPr>
-          <w:lang w:val="lt-LT"/>
-        </w:rPr>
-      </w:pPr>
-      <w:r>
-        <w:rPr>
-          <w:lang w:val="lt-LT"/>
-        </w:rPr>
-        <w:t>5. **Audio įrašymo inicializavimas:**</w:t>
+        <w:jc w:val="both"/>
+        <w:rPr>
+          <w:lang w:val="lt-LT"/>
+        </w:rPr>
+      </w:pPr>
+      <w:r>
+        <w:rPr>
+          <w:lang w:val="lt-LT"/>
+        </w:rPr>
+        <w:t xml:space="preserve">   - Įvykdomas veiksmas, skirtas mirksėti LED.</w:t>
       </w:r>
     </w:p>
     <w:p>
       <w:pPr>
-        <w:rPr>
-          <w:lang w:val="lt-LT"/>
-        </w:rPr>
-      </w:pPr>
-      <w:r>
-        <w:rPr>
-          <w:lang w:val="lt-LT"/>
-        </w:rPr>
-        <w:t xml:space="preserve">   - Inicializuojamas audio įrašymo mechanizmas, paruošiant sistemą įrašyti garsą.</w:t>
+        <w:jc w:val="both"/>
+        <w:rPr>
+          <w:lang w:val="lt-LT"/>
+        </w:rPr>
+      </w:pPr>
+      <w:r>
+        <w:rPr>
+          <w:lang w:val="lt-LT"/>
+        </w:rPr>
+        <w:t>8</w:t>
+      </w:r>
+      <w:r>
+        <w:rPr>
+          <w:lang w:val="lt-LT"/>
+        </w:rPr>
+        <w:t xml:space="preserve">) </w:t>
+      </w:r>
+      <w:r>
+        <w:rPr>
+          <w:lang w:val="lt-LT"/>
+        </w:rPr>
+        <w:t>500 ms laiko trukmės laukimas (Delay 500ms):</w:t>
       </w:r>
     </w:p>
     <w:p>
       <w:pPr>
-        <w:rPr>
-          <w:lang w:val="lt-LT"/>
-        </w:rPr>
-      </w:pPr>
+        <w:jc w:val="both"/>
+        <w:rPr>
+          <w:lang w:val="lt-LT"/>
+        </w:rPr>
+      </w:pPr>
+      <w:r>
+        <w:rPr>
+          <w:lang w:val="lt-LT"/>
+        </w:rPr>
+        <w:t xml:space="preserve">   - Programa laukia 500 milisekundžių, prieš pereinant į kitą iteraciją.</w:t>
+      </w:r>
     </w:p>
     <w:p>
       <w:pPr>
@@ -1684,111 +1554,6 @@
           <w:lang w:val="lt-LT"/>
         </w:rPr>
       </w:pPr>
-      <w:r>
-        <w:rPr>
-          <w:lang w:val="lt-LT"/>
-        </w:rPr>
-        <w:t>6. **While(1) ciklas (begalinis ciklas):**</w:t>
-      </w:r>
-    </w:p>
-    <w:p>
-      <w:pPr>
-        <w:rPr>
-          <w:lang w:val="lt-LT"/>
-        </w:rPr>
-      </w:pPr>
-      <w:r>
-        <w:rPr>
-          <w:lang w:val="lt-LT"/>
-        </w:rPr>
-        <w:t xml:space="preserve">   - Nepaliaujamai vykdomas begalinis ciklas.</w:t>
-      </w:r>
-    </w:p>
-    <w:p>
-      <w:pPr>
-        <w:rPr>
-          <w:lang w:val="lt-LT"/>
-        </w:rPr>
-      </w:pPr>
-    </w:p>
-    <w:p>
-      <w:pPr>
-        <w:rPr>
-          <w:lang w:val="lt-LT"/>
-        </w:rPr>
-      </w:pPr>
-      <w:r>
-        <w:rPr>
-          <w:lang w:val="lt-LT"/>
-        </w:rPr>
-        <w:t>7. **LED mirksėjimas:**</w:t>
-      </w:r>
-    </w:p>
-    <w:p>
-      <w:pPr>
-        <w:rPr>
-          <w:lang w:val="lt-LT"/>
-        </w:rPr>
-      </w:pPr>
-      <w:r>
-        <w:rPr>
-          <w:lang w:val="lt-LT"/>
-        </w:rPr>
-        <w:t xml:space="preserve">   - Įvykdomas veiksmas, skirtas mirksėti LED.</w:t>
-      </w:r>
-    </w:p>
-    <w:p>
-      <w:pPr>
-        <w:rPr>
-          <w:lang w:val="lt-LT"/>
-        </w:rPr>
-      </w:pPr>
-    </w:p>
-    <w:p>
-      <w:pPr>
-        <w:rPr>
-          <w:lang w:val="lt-LT"/>
-        </w:rPr>
-      </w:pPr>
-      <w:r>
-        <w:rPr>
-          <w:lang w:val="lt-LT"/>
-        </w:rPr>
-        <w:t>8. **500 ms laiko trukmės laukimas (Delay 500ms):**</w:t>
-      </w:r>
-    </w:p>
-    <w:p>
-      <w:pPr>
-        <w:rPr>
-          <w:lang w:val="lt-LT"/>
-        </w:rPr>
-      </w:pPr>
-      <w:r>
-        <w:rPr>
-          <w:lang w:val="lt-LT"/>
-        </w:rPr>
-        <w:t xml:space="preserve">   - Programa laukia 500 milisekundžių, prieš pereinant į kitą iteraciją.</w:t>
-      </w:r>
-    </w:p>
-    <w:p>
-      <w:pPr>
-        <w:rPr>
-          <w:lang w:val="lt-LT"/>
-        </w:rPr>
-      </w:pPr>
-    </w:p>
-    <w:p>
-      <w:pPr>
-        <w:rPr>
-          <w:lang w:val="lt-LT"/>
-        </w:rPr>
-      </w:pPr>
-      <w:r>
-        <w:rPr>
-          <w:lang w:val="lt-LT"/>
-        </w:rPr>
-        <w:t>Šis algoritmas inicializuoja įvairius komponentus, įskaitant HAL, BSP, ir audio sistemos funkcijas, tada įeina į begalinį ciklą, kuriame vykdomas LED mirksėjimas su 500 ms trukmės delsa. Tai gali būti naudinga kontroliuojant įvairius procesus, pvz., garsų įrašymą arba atkūrimą, tuo pačiu metu vykdant papildomus veiksmus.</w:t>
-      </w:r>
     </w:p>
     <w:p>
       <w:pPr>
@@ -1845,9 +1610,6 @@
     <w:p>
       <w:pPr>
         <w:pStyle w:val="Caption"/>
-        <w:rPr>
-          <w:lang w:val="lt-LT"/>
-        </w:rPr>
       </w:pPr>
       <w:fldSimple w:instr=" SEQ pav. \* ARABIC ">
         <w:r>
@@ -1891,19 +1653,42 @@
       <w:proofErr w:type="spellEnd"/>
     </w:p>
     <w:p>
+      <w:r>
+        <w:rPr>
+          <w:highlight w:val="yellow"/>
+        </w:rPr>
+        <w:t>APRAŠYTI CALLBACK</w:t>
+      </w:r>
+      <w:r>
+        <w:rPr>
+          <w:highlight w:val="yellow"/>
+        </w:rPr>
+        <w:t>US</w:t>
+      </w:r>
+      <w:r>
+        <w:rPr>
+          <w:highlight w:val="yellow"/>
+        </w:rPr>
+        <w:t>??</w:t>
+      </w:r>
+    </w:p>
+    <w:p/>
+    <w:p>
       <w:pPr>
         <w:pStyle w:val="Heading1"/>
         <w:rPr>
           <w:lang w:val="lt-LT"/>
         </w:rPr>
       </w:pPr>
+      <w:bookmarkStart w:id="3" w:name="_Toc151845493"/>
       <w:r>
         <w:rPr>
           <w:lang w:val="lt-LT"/>
         </w:rPr>
         <w:lastRenderedPageBreak/>
-        <w:t>Filtrų impulsinės charakteristikos</w:t>
-      </w:r>
+        <w:t>Pritaikytas auio efektas</w:t>
+      </w:r>
+      <w:bookmarkEnd w:id="3"/>
     </w:p>
     <w:p>
       <w:pPr>
@@ -1916,7 +1701,19 @@
         <w:rPr>
           <w:lang w:val="lt-LT"/>
         </w:rPr>
-        <w:t>Įėjimo signalas:</w:t>
+        <w:t xml:space="preserve">Programuoje buvo įtrauktas </w:t>
+      </w:r>
+      <w:r>
+        <w:rPr>
+          <w:lang w:val="lt-LT"/>
+        </w:rPr>
+        <w:t>distortion</w:t>
+      </w:r>
+      <w:r>
+        <w:rPr>
+          <w:lang w:val="lt-LT"/>
+        </w:rPr>
+        <w:t xml:space="preserve"> efektas analizuotas trečiame laboratorineme darbe.</w:t>
       </w:r>
     </w:p>
     <w:p>
@@ -1926,12 +1723,6 @@
           <w:lang w:val="lt-LT"/>
         </w:rPr>
       </w:pPr>
-      <w:r>
-        <w:rPr>
-          <w:lang w:val="lt-LT"/>
-        </w:rPr>
-        <w:t>If (index == 10) {</w:t>
-      </w:r>
     </w:p>
     <w:p>
       <w:pPr>
@@ -1940,139 +1731,36 @@
           <w:lang w:val="lt-LT"/>
         </w:rPr>
       </w:pPr>
-      <w:r>
-        <w:rPr>
-          <w:lang w:val="lt-LT"/>
-        </w:rPr>
-        <w:t xml:space="preserve">Val[i] = 2000} </w:t>
-      </w:r>
     </w:p>
     <w:p>
       <w:pPr>
-        <w:pStyle w:val="Tekstas"/>
-        <w:rPr>
-          <w:lang w:val="lt-LT"/>
-        </w:rPr>
-      </w:pPr>
-      <w:r>
-        <w:rPr>
-          <w:lang w:val="lt-LT"/>
-        </w:rPr>
-        <w:t>Else { val = 0;}</w:t>
+        <w:spacing w:after="160" w:line="259" w:lineRule="auto"/>
+        <w:rPr>
+          <w:lang w:val="lt-LT"/>
+        </w:rPr>
+      </w:pPr>
+      <w:r>
+        <w:rPr>
+          <w:lang w:val="lt-LT"/>
+        </w:rPr>
+        <w:br w:type="page"/>
       </w:r>
     </w:p>
     <w:p>
       <w:pPr>
-        <w:pStyle w:val="Tekstas"/>
-        <w:rPr>
-          <w:lang w:val="lt-LT"/>
-        </w:rPr>
-      </w:pPr>
-    </w:p>
-    <w:p>
-      <w:pPr>
-        <w:pStyle w:val="Tekstas"/>
-        <w:rPr>
-          <w:lang w:val="lt-LT"/>
-        </w:rPr>
-      </w:pPr>
-      <w:r>
-        <w:rPr>
-          <w:lang w:val="lt-LT"/>
-        </w:rPr>
-        <w:t>Žemų dažnių</w:t>
-      </w:r>
-    </w:p>
-    <w:p>
-      <w:pPr>
-        <w:pStyle w:val="Tekstas"/>
-        <w:rPr>
-          <w:lang w:val="lt-LT"/>
-        </w:rPr>
-      </w:pPr>
-    </w:p>
-    <w:p>
-      <w:pPr>
-        <w:pStyle w:val="Tekstas"/>
-        <w:rPr>
-          <w:lang w:val="lt-LT"/>
-        </w:rPr>
-      </w:pPr>
-      <w:r>
-        <w:rPr>
-          <w:lang w:val="lt-LT"/>
-        </w:rPr>
-        <w:t>Aukštų dažnių</w:t>
-      </w:r>
-    </w:p>
-    <w:p>
-      <w:pPr>
-        <w:pStyle w:val="Tekstas"/>
-        <w:rPr>
-          <w:lang w:val="lt-LT"/>
-        </w:rPr>
-      </w:pPr>
-    </w:p>
-    <w:p>
-      <w:pPr>
-        <w:pStyle w:val="Tekstas"/>
-        <w:rPr>
-          <w:lang w:val="lt-LT"/>
-        </w:rPr>
-      </w:pPr>
-      <w:r>
-        <w:rPr>
-          <w:lang w:val="lt-LT"/>
-        </w:rPr>
-        <w:t>Juostinis filtras</w:t>
-      </w:r>
-    </w:p>
-    <w:p>
-      <w:pPr>
-        <w:spacing w:after="160" w:line="259" w:lineRule="auto"/>
-        <w:rPr>
-          <w:lang w:val="lt-LT"/>
-        </w:rPr>
-      </w:pPr>
-      <w:r>
-        <w:rPr>
-          <w:lang w:val="lt-LT"/>
-        </w:rPr>
-        <w:br w:type="page"/>
-      </w:r>
-    </w:p>
-    <w:p>
-      <w:pPr>
         <w:pStyle w:val="Heading1"/>
-        <w:rPr>
-          <w:lang w:val="lt-LT"/>
-        </w:rPr>
-      </w:pPr>
-      <w:r>
-        <w:rPr>
-          <w:lang w:val="lt-LT"/>
-        </w:rPr>
-        <w:lastRenderedPageBreak/>
-        <w:t>Audio efektai</w:t>
-      </w:r>
-    </w:p>
-    <w:p>
-      <w:pPr>
-        <w:pStyle w:val="Tekstas"/>
-        <w:rPr>
-          <w:lang w:val="lt-LT"/>
-        </w:rPr>
-      </w:pPr>
-    </w:p>
-    <w:p>
-      <w:pPr>
-        <w:pStyle w:val="Heading1"/>
+        <w:numPr>
+          <w:ilvl w:val="0"/>
+          <w:numId w:val="0"/>
+        </w:numPr>
+        <w:ind w:left="357"/>
+        <w:jc w:val="center"/>
         <w:rPr>
           <w:highlight w:val="red"/>
           <w:lang w:val="lt-LT"/>
         </w:rPr>
       </w:pPr>
-      <w:bookmarkStart w:id="1" w:name="_Toc149252234"/>
+      <w:bookmarkStart w:id="4" w:name="_Toc151845495"/>
       <w:r>
         <w:rPr>
           <w:highlight w:val="red"/>
@@ -2081,7 +1769,7 @@
         <w:lastRenderedPageBreak/>
         <w:t>Išvados</w:t>
       </w:r>
-      <w:bookmarkEnd w:id="1"/>
+      <w:bookmarkEnd w:id="4"/>
     </w:p>
     <w:p>
       <w:pPr>
@@ -2245,7 +1933,7 @@
           <w:lang w:val="lt-LT"/>
         </w:rPr>
       </w:pPr>
-      <w:bookmarkStart w:id="2" w:name="_Toc149252235"/>
+      <w:bookmarkStart w:id="5" w:name="_Toc151845496"/>
       <w:r>
         <w:rPr>
           <w:lang w:val="lt-LT"/>
@@ -2253,7 +1941,7 @@
         <w:lastRenderedPageBreak/>
         <w:t>Priedai</w:t>
       </w:r>
-      <w:bookmarkEnd w:id="2"/>
+      <w:bookmarkEnd w:id="5"/>
     </w:p>
     <w:p>
       <w:pPr>
@@ -7489,9 +7177,12 @@
 </file>
 
 <file path=customXml/item3.xml><?xml version="1.0" encoding="utf-8"?>
-<p:properties xmlns:p="http://schemas.microsoft.com/office/2006/metadata/properties" xmlns:xsi="http://www.w3.org/2001/XMLSchema-instance" xmlns:pc="http://schemas.microsoft.com/office/infopath/2007/PartnerControls">
-  <documentManagement/>
-</p:properties>
+<?mso-contentType ?>
+<FormTemplates xmlns="http://schemas.microsoft.com/sharepoint/v3/contenttype/forms">
+  <Display>DocumentLibraryForm</Display>
+  <Edit>DocumentLibraryForm</Edit>
+  <New>DocumentLibraryForm</New>
+</FormTemplates>
 </file>
 
 <file path=customXml/item4.xml><?xml version="1.0" encoding="utf-8"?>
@@ -7609,12 +7300,9 @@
 </file>
 
 <file path=customXml/item5.xml><?xml version="1.0" encoding="utf-8"?>
-<?mso-contentType ?>
-<FormTemplates xmlns="http://schemas.microsoft.com/sharepoint/v3/contenttype/forms">
-  <Display>DocumentLibraryForm</Display>
-  <Edit>DocumentLibraryForm</Edit>
-  <New>DocumentLibraryForm</New>
-</FormTemplates>
+<p:properties xmlns:p="http://schemas.microsoft.com/office/2006/metadata/properties" xmlns:xsi="http://www.w3.org/2001/XMLSchema-instance" xmlns:pc="http://schemas.microsoft.com/office/infopath/2007/PartnerControls">
+  <documentManagement/>
+</p:properties>
 </file>
 
 <file path=customXml/itemProps1.xml><?xml version="1.0" encoding="utf-8"?>
@@ -7634,10 +7322,9 @@
 </file>
 
 <file path=customXml/itemProps3.xml><?xml version="1.0" encoding="utf-8"?>
-<ds:datastoreItem xmlns:ds="http://schemas.openxmlformats.org/officeDocument/2006/customXml" ds:itemID="{949D7D1B-3ED7-4FCF-84CC-168C035D517F}">
+<ds:datastoreItem xmlns:ds="http://schemas.openxmlformats.org/officeDocument/2006/customXml" ds:itemID="{12483B38-674F-42A8-9E56-0F53EF2A5520}">
   <ds:schemaRefs>
-    <ds:schemaRef ds:uri="http://schemas.microsoft.com/office/2006/metadata/properties"/>
-    <ds:schemaRef ds:uri="http://schemas.microsoft.com/office/infopath/2007/PartnerControls"/>
+    <ds:schemaRef ds:uri="http://schemas.microsoft.com/sharepoint/v3/contenttype/forms"/>
   </ds:schemaRefs>
 </ds:datastoreItem>
 </file>
@@ -7659,9 +7346,10 @@
 </file>
 
 <file path=customXml/itemProps5.xml><?xml version="1.0" encoding="utf-8"?>
-<ds:datastoreItem xmlns:ds="http://schemas.openxmlformats.org/officeDocument/2006/customXml" ds:itemID="{12483B38-674F-42A8-9E56-0F53EF2A5520}">
+<ds:datastoreItem xmlns:ds="http://schemas.openxmlformats.org/officeDocument/2006/customXml" ds:itemID="{949D7D1B-3ED7-4FCF-84CC-168C035D517F}">
   <ds:schemaRefs>
-    <ds:schemaRef ds:uri="http://schemas.microsoft.com/sharepoint/v3/contenttype/forms"/>
+    <ds:schemaRef ds:uri="http://schemas.microsoft.com/office/2006/metadata/properties"/>
+    <ds:schemaRef ds:uri="http://schemas.microsoft.com/office/infopath/2007/PartnerControls"/>
   </ds:schemaRefs>
 </ds:datastoreItem>
 </file>
</xml_diff>

<commit_message>
feat: done with 4 Lab
</commit_message>
<xml_diff>
--- a/Labs/4-LB/4-LB-DSP-MEMS.docx
+++ b/Labs/4-LB/4-LB-DSP-MEMS.docx
@@ -363,6 +363,7 @@
       <w:r>
         <w:rPr>
           <w:noProof/>
+          <w:lang w:val="lt-LT"/>
         </w:rPr>
         <w:pict w14:anchorId="1FF47C4D">
           <v:shapetype id="_x0000_t202" coordsize="21600,21600" o:spt="202" path="m,l,21600r21600,l21600,xe">
@@ -409,6 +410,7 @@
       <w:r>
         <w:rPr>
           <w:noProof/>
+          <w:lang w:val="lt-LT"/>
         </w:rPr>
         <w:lastRenderedPageBreak/>
         <w:pict w14:anchorId="41CAB1CC">
@@ -451,7 +453,6 @@
       </w:pPr>
       <w:r>
         <w:rPr>
-          <w:highlight w:val="red"/>
           <w:lang w:val="lt-LT"/>
         </w:rPr>
         <w:t>Turinys</w:t>
@@ -466,7 +467,7 @@
           <w:kern w:val="2"/>
           <w:sz w:val="22"/>
           <w:szCs w:val="22"/>
-          <w:lang w:val="en-GB" w:eastAsia="en-GB"/>
+          <w:lang w:val="lt-LT"/>
           <w14:ligatures w14:val="standardContextual"/>
         </w:rPr>
       </w:pPr>
@@ -491,7 +492,7 @@
         </w:rPr>
         <w:fldChar w:fldCharType="separate"/>
       </w:r>
-      <w:hyperlink w:anchor="_Toc151845491" w:history="1">
+      <w:hyperlink w:anchor="_Toc153055844" w:history="1">
         <w:r>
           <w:rPr>
             <w:rStyle w:val="Hyperlink"/>
@@ -505,7 +506,7 @@
             <w:kern w:val="2"/>
             <w:sz w:val="22"/>
             <w:szCs w:val="22"/>
-            <w:lang w:val="en-GB" w:eastAsia="en-GB"/>
+            <w:lang w:val="lt-LT"/>
             <w14:ligatures w14:val="standardContextual"/>
           </w:rPr>
           <w:tab/>
@@ -519,41 +520,48 @@
         <w:r>
           <w:rPr>
             <w:webHidden/>
+            <w:lang w:val="lt-LT"/>
           </w:rPr>
           <w:tab/>
         </w:r>
         <w:r>
           <w:rPr>
             <w:webHidden/>
+            <w:lang w:val="lt-LT"/>
           </w:rPr>
           <w:fldChar w:fldCharType="begin"/>
         </w:r>
         <w:r>
           <w:rPr>
             <w:webHidden/>
+            <w:lang w:val="lt-LT"/>
           </w:rPr>
-          <w:instrText xml:space="preserve"> PAGEREF _Toc151845491 \h </w:instrText>
+          <w:instrText xml:space="preserve"> PAGEREF _Toc153055844 \h </w:instrText>
         </w:r>
         <w:r>
           <w:rPr>
             <w:webHidden/>
+            <w:lang w:val="lt-LT"/>
           </w:rPr>
         </w:r>
         <w:r>
           <w:rPr>
             <w:webHidden/>
+            <w:lang w:val="lt-LT"/>
           </w:rPr>
           <w:fldChar w:fldCharType="separate"/>
         </w:r>
         <w:r>
           <w:rPr>
             <w:webHidden/>
+            <w:lang w:val="lt-LT"/>
           </w:rPr>
           <w:t>4</w:t>
         </w:r>
         <w:r>
           <w:rPr>
             <w:webHidden/>
+            <w:lang w:val="lt-LT"/>
           </w:rPr>
           <w:fldChar w:fldCharType="end"/>
         </w:r>
@@ -567,11 +575,11 @@
           <w:kern w:val="2"/>
           <w:sz w:val="22"/>
           <w:szCs w:val="22"/>
-          <w:lang w:val="en-GB" w:eastAsia="en-GB"/>
+          <w:lang w:val="lt-LT"/>
           <w14:ligatures w14:val="standardContextual"/>
         </w:rPr>
       </w:pPr>
-      <w:hyperlink w:anchor="_Toc151845492" w:history="1">
+      <w:hyperlink w:anchor="_Toc153055845" w:history="1">
         <w:r>
           <w:rPr>
             <w:rStyle w:val="Hyperlink"/>
@@ -584,7 +592,7 @@
             <w:kern w:val="2"/>
             <w:sz w:val="22"/>
             <w:szCs w:val="22"/>
-            <w:lang w:val="en-GB" w:eastAsia="en-GB"/>
+            <w:lang w:val="lt-LT"/>
             <w14:ligatures w14:val="standardContextual"/>
           </w:rPr>
           <w:tab/>
@@ -598,41 +606,48 @@
         <w:r>
           <w:rPr>
             <w:webHidden/>
+            <w:lang w:val="lt-LT"/>
           </w:rPr>
           <w:tab/>
         </w:r>
         <w:r>
           <w:rPr>
             <w:webHidden/>
+            <w:lang w:val="lt-LT"/>
           </w:rPr>
           <w:fldChar w:fldCharType="begin"/>
         </w:r>
         <w:r>
           <w:rPr>
             <w:webHidden/>
+            <w:lang w:val="lt-LT"/>
           </w:rPr>
-          <w:instrText xml:space="preserve"> PAGEREF _Toc151845492 \h </w:instrText>
+          <w:instrText xml:space="preserve"> PAGEREF _Toc153055845 \h </w:instrText>
         </w:r>
         <w:r>
           <w:rPr>
             <w:webHidden/>
+            <w:lang w:val="lt-LT"/>
           </w:rPr>
         </w:r>
         <w:r>
           <w:rPr>
             <w:webHidden/>
+            <w:lang w:val="lt-LT"/>
           </w:rPr>
           <w:fldChar w:fldCharType="separate"/>
         </w:r>
         <w:r>
           <w:rPr>
             <w:webHidden/>
+            <w:lang w:val="lt-LT"/>
           </w:rPr>
           <w:t>4</w:t>
         </w:r>
         <w:r>
           <w:rPr>
             <w:webHidden/>
+            <w:lang w:val="lt-LT"/>
           </w:rPr>
           <w:fldChar w:fldCharType="end"/>
         </w:r>
@@ -647,11 +662,11 @@
           <w:kern w:val="2"/>
           <w:sz w:val="22"/>
           <w:szCs w:val="22"/>
-          <w:lang w:val="en-GB" w:eastAsia="en-GB"/>
+          <w:lang w:val="lt-LT"/>
           <w14:ligatures w14:val="standardContextual"/>
         </w:rPr>
       </w:pPr>
-      <w:hyperlink w:anchor="_Toc151845493" w:history="1">
+      <w:hyperlink w:anchor="_Toc153055846" w:history="1">
         <w:r>
           <w:rPr>
             <w:rStyle w:val="Hyperlink"/>
@@ -665,7 +680,7 @@
             <w:kern w:val="2"/>
             <w:sz w:val="22"/>
             <w:szCs w:val="22"/>
-            <w:lang w:val="en-GB" w:eastAsia="en-GB"/>
+            <w:lang w:val="lt-LT"/>
             <w14:ligatures w14:val="standardContextual"/>
           </w:rPr>
           <w:tab/>
@@ -674,46 +689,53 @@
           <w:rPr>
             <w:rStyle w:val="Hyperlink"/>
           </w:rPr>
-          <w:t>Filtrų impulsinės charakteristikos</w:t>
+          <w:t>Pritaikytas audio efektas</w:t>
         </w:r>
         <w:r>
           <w:rPr>
             <w:webHidden/>
+            <w:lang w:val="lt-LT"/>
           </w:rPr>
           <w:tab/>
         </w:r>
         <w:r>
           <w:rPr>
             <w:webHidden/>
+            <w:lang w:val="lt-LT"/>
           </w:rPr>
           <w:fldChar w:fldCharType="begin"/>
         </w:r>
         <w:r>
           <w:rPr>
             <w:webHidden/>
+            <w:lang w:val="lt-LT"/>
           </w:rPr>
-          <w:instrText xml:space="preserve"> PAGEREF _Toc151845493 \h </w:instrText>
+          <w:instrText xml:space="preserve"> PAGEREF _Toc153055846 \h </w:instrText>
         </w:r>
         <w:r>
           <w:rPr>
             <w:webHidden/>
+            <w:lang w:val="lt-LT"/>
           </w:rPr>
         </w:r>
         <w:r>
           <w:rPr>
             <w:webHidden/>
+            <w:lang w:val="lt-LT"/>
           </w:rPr>
           <w:fldChar w:fldCharType="separate"/>
         </w:r>
         <w:r>
           <w:rPr>
             <w:webHidden/>
+            <w:lang w:val="lt-LT"/>
           </w:rPr>
-          <w:t>6</w:t>
+          <w:t>9</w:t>
         </w:r>
         <w:r>
           <w:rPr>
             <w:webHidden/>
+            <w:lang w:val="lt-LT"/>
           </w:rPr>
           <w:fldChar w:fldCharType="end"/>
         </w:r>
@@ -728,73 +750,62 @@
           <w:kern w:val="2"/>
           <w:sz w:val="22"/>
           <w:szCs w:val="22"/>
-          <w:lang w:val="en-GB" w:eastAsia="en-GB"/>
+          <w:lang w:val="lt-LT"/>
           <w14:ligatures w14:val="standardContextual"/>
         </w:rPr>
       </w:pPr>
-      <w:hyperlink w:anchor="_Toc151845494" w:history="1">
+      <w:hyperlink w:anchor="_Toc153055847" w:history="1">
         <w:r>
           <w:rPr>
             <w:rStyle w:val="Hyperlink"/>
           </w:rPr>
-          <w:t>3.</w:t>
-        </w:r>
-        <w:r>
-          <w:rPr>
-            <w:rFonts w:asciiTheme="minorHAnsi" w:eastAsiaTheme="minorEastAsia" w:hAnsiTheme="minorHAnsi" w:cstheme="minorBidi"/>
-            <w:bCs w:val="0"/>
-            <w:kern w:val="2"/>
-            <w:sz w:val="22"/>
-            <w:szCs w:val="22"/>
-            <w:lang w:val="en-GB" w:eastAsia="en-GB"/>
-            <w14:ligatures w14:val="standardContextual"/>
-          </w:rPr>
-          <w:tab/>
-        </w:r>
-        <w:r>
-          <w:rPr>
-            <w:rStyle w:val="Hyperlink"/>
-          </w:rPr>
-          <w:t>Audio efektai</w:t>
+          <w:t>Išvados</w:t>
         </w:r>
         <w:r>
           <w:rPr>
             <w:webHidden/>
+            <w:lang w:val="lt-LT"/>
           </w:rPr>
           <w:tab/>
         </w:r>
         <w:r>
           <w:rPr>
             <w:webHidden/>
+            <w:lang w:val="lt-LT"/>
           </w:rPr>
           <w:fldChar w:fldCharType="begin"/>
         </w:r>
         <w:r>
           <w:rPr>
             <w:webHidden/>
+            <w:lang w:val="lt-LT"/>
           </w:rPr>
-          <w:instrText xml:space="preserve"> PAGEREF _Toc151845494 \h </w:instrText>
+          <w:instrText xml:space="preserve"> PAGEREF _Toc153055847 \h </w:instrText>
         </w:r>
         <w:r>
           <w:rPr>
             <w:webHidden/>
+            <w:lang w:val="lt-LT"/>
           </w:rPr>
         </w:r>
         <w:r>
           <w:rPr>
             <w:webHidden/>
+            <w:lang w:val="lt-LT"/>
           </w:rPr>
           <w:fldChar w:fldCharType="separate"/>
         </w:r>
         <w:r>
           <w:rPr>
             <w:webHidden/>
+            <w:lang w:val="lt-LT"/>
           </w:rPr>
-          <w:t>7</w:t>
+          <w:t>10</w:t>
         </w:r>
         <w:r>
           <w:rPr>
             <w:webHidden/>
+            <w:lang w:val="lt-LT"/>
           </w:rPr>
           <w:fldChar w:fldCharType="end"/>
         </w:r>
@@ -802,170 +813,6 @@
     </w:p>
     <w:p>
       <w:pPr>
-        <w:pStyle w:val="TOC1"/>
-        <w:rPr>
-          <w:rFonts w:asciiTheme="minorHAnsi" w:eastAsiaTheme="minorEastAsia" w:hAnsiTheme="minorHAnsi" w:cstheme="minorBidi"/>
-          <w:bCs w:val="0"/>
-          <w:kern w:val="2"/>
-          <w:sz w:val="22"/>
-          <w:szCs w:val="22"/>
-          <w:lang w:val="en-GB" w:eastAsia="en-GB"/>
-          <w14:ligatures w14:val="standardContextual"/>
-        </w:rPr>
-      </w:pPr>
-      <w:hyperlink w:anchor="_Toc151845495" w:history="1">
-        <w:r>
-          <w:rPr>
-            <w:rStyle w:val="Hyperlink"/>
-            <w:highlight w:val="red"/>
-          </w:rPr>
-          <w:t>4.</w:t>
-        </w:r>
-        <w:r>
-          <w:rPr>
-            <w:rFonts w:asciiTheme="minorHAnsi" w:eastAsiaTheme="minorEastAsia" w:hAnsiTheme="minorHAnsi" w:cstheme="minorBidi"/>
-            <w:bCs w:val="0"/>
-            <w:kern w:val="2"/>
-            <w:sz w:val="22"/>
-            <w:szCs w:val="22"/>
-            <w:lang w:val="en-GB" w:eastAsia="en-GB"/>
-            <w14:ligatures w14:val="standardContextual"/>
-          </w:rPr>
-          <w:tab/>
-        </w:r>
-        <w:r>
-          <w:rPr>
-            <w:rStyle w:val="Hyperlink"/>
-            <w:highlight w:val="red"/>
-          </w:rPr>
-          <w:t>Išvados</w:t>
-        </w:r>
-        <w:r>
-          <w:rPr>
-            <w:webHidden/>
-          </w:rPr>
-          <w:tab/>
-        </w:r>
-        <w:r>
-          <w:rPr>
-            <w:webHidden/>
-          </w:rPr>
-          <w:fldChar w:fldCharType="begin"/>
-        </w:r>
-        <w:r>
-          <w:rPr>
-            <w:webHidden/>
-          </w:rPr>
-          <w:instrText xml:space="preserve"> PAGEREF _Toc151845495 \h </w:instrText>
-        </w:r>
-        <w:r>
-          <w:rPr>
-            <w:webHidden/>
-          </w:rPr>
-        </w:r>
-        <w:r>
-          <w:rPr>
-            <w:webHidden/>
-          </w:rPr>
-          <w:fldChar w:fldCharType="separate"/>
-        </w:r>
-        <w:r>
-          <w:rPr>
-            <w:webHidden/>
-          </w:rPr>
-          <w:t>8</w:t>
-        </w:r>
-        <w:r>
-          <w:rPr>
-            <w:webHidden/>
-          </w:rPr>
-          <w:fldChar w:fldCharType="end"/>
-        </w:r>
-      </w:hyperlink>
-    </w:p>
-    <w:p>
-      <w:pPr>
-        <w:pStyle w:val="TOC1"/>
-        <w:rPr>
-          <w:rFonts w:asciiTheme="minorHAnsi" w:eastAsiaTheme="minorEastAsia" w:hAnsiTheme="minorHAnsi" w:cstheme="minorBidi"/>
-          <w:bCs w:val="0"/>
-          <w:kern w:val="2"/>
-          <w:sz w:val="22"/>
-          <w:szCs w:val="22"/>
-          <w:lang w:val="en-GB" w:eastAsia="en-GB"/>
-          <w14:ligatures w14:val="standardContextual"/>
-        </w:rPr>
-      </w:pPr>
-      <w:hyperlink w:anchor="_Toc151845496" w:history="1">
-        <w:r>
-          <w:rPr>
-            <w:rStyle w:val="Hyperlink"/>
-          </w:rPr>
-          <w:t>5.</w:t>
-        </w:r>
-        <w:r>
-          <w:rPr>
-            <w:rFonts w:asciiTheme="minorHAnsi" w:eastAsiaTheme="minorEastAsia" w:hAnsiTheme="minorHAnsi" w:cstheme="minorBidi"/>
-            <w:bCs w:val="0"/>
-            <w:kern w:val="2"/>
-            <w:sz w:val="22"/>
-            <w:szCs w:val="22"/>
-            <w:lang w:val="en-GB" w:eastAsia="en-GB"/>
-            <w14:ligatures w14:val="standardContextual"/>
-          </w:rPr>
-          <w:tab/>
-        </w:r>
-        <w:r>
-          <w:rPr>
-            <w:rStyle w:val="Hyperlink"/>
-          </w:rPr>
-          <w:t>Priedai</w:t>
-        </w:r>
-        <w:r>
-          <w:rPr>
-            <w:webHidden/>
-          </w:rPr>
-          <w:tab/>
-        </w:r>
-        <w:r>
-          <w:rPr>
-            <w:webHidden/>
-          </w:rPr>
-          <w:fldChar w:fldCharType="begin"/>
-        </w:r>
-        <w:r>
-          <w:rPr>
-            <w:webHidden/>
-          </w:rPr>
-          <w:instrText xml:space="preserve"> PAGEREF _Toc151845496 \h </w:instrText>
-        </w:r>
-        <w:r>
-          <w:rPr>
-            <w:webHidden/>
-          </w:rPr>
-        </w:r>
-        <w:r>
-          <w:rPr>
-            <w:webHidden/>
-          </w:rPr>
-          <w:fldChar w:fldCharType="separate"/>
-        </w:r>
-        <w:r>
-          <w:rPr>
-            <w:webHidden/>
-          </w:rPr>
-          <w:t>9</w:t>
-        </w:r>
-        <w:r>
-          <w:rPr>
-            <w:webHidden/>
-          </w:rPr>
-          <w:fldChar w:fldCharType="end"/>
-        </w:r>
-      </w:hyperlink>
-    </w:p>
-    <w:p>
-      <w:pPr>
         <w:pStyle w:val="TOC2"/>
         <w:rPr>
           <w:noProof w:val="0"/>
@@ -1143,7 +990,7 @@
           <w:lang w:val="lt-LT"/>
         </w:rPr>
       </w:pPr>
-      <w:bookmarkStart w:id="1" w:name="_Toc151845491"/>
+      <w:bookmarkStart w:id="1" w:name="_Toc153055844"/>
       <w:r>
         <w:rPr>
           <w:lang w:val="lt-LT"/>
@@ -1160,7 +1007,7 @@
           <w:lang w:val="lt-LT"/>
         </w:rPr>
       </w:pPr>
-      <w:bookmarkStart w:id="2" w:name="_Toc151845492"/>
+      <w:bookmarkStart w:id="2" w:name="_Toc153055845"/>
       <w:r>
         <w:rPr>
           <w:lang w:val="lt-LT"/>
@@ -1211,7 +1058,19 @@
         <w:rPr>
           <w:lang w:val="lt-LT"/>
         </w:rPr>
-        <w:t xml:space="preserve"> (taip pat atvaiduoto 1 pav.)</w:t>
+        <w:t xml:space="preserve"> (taip pat </w:t>
+      </w:r>
+      <w:r>
+        <w:rPr>
+          <w:lang w:val="lt-LT"/>
+        </w:rPr>
+        <w:t>atvaizduoto</w:t>
+      </w:r>
+      <w:r>
+        <w:rPr>
+          <w:lang w:val="lt-LT"/>
+        </w:rPr>
+        <w:t xml:space="preserve"> 1 pav.)</w:t>
       </w:r>
       <w:r>
         <w:rPr>
@@ -1299,7 +1158,19 @@
         <w:rPr>
           <w:lang w:val="lt-LT"/>
         </w:rPr>
-        <w:t xml:space="preserve">   - Inicializuojamas apstratos sluoksnis, kuris suteikia abstrakciją aparatūros prieigai, padedant izoliuoti programinį kodą nuo konkretaus aparatūros.</w:t>
+        <w:t xml:space="preserve">   - Inicializuojamas </w:t>
+      </w:r>
+      <w:r>
+        <w:rPr>
+          <w:lang w:val="lt-LT"/>
+        </w:rPr>
+        <w:t>abstrakcijos</w:t>
+      </w:r>
+      <w:r>
+        <w:rPr>
+          <w:lang w:val="lt-LT"/>
+        </w:rPr>
+        <w:t xml:space="preserve"> sluoksnis, kuris suteikia abstrakciją aparatūros prieigai, padedant izoliuoti programinį kodą nuo konkretaus aparatūros.</w:t>
       </w:r>
     </w:p>
     <w:p>
@@ -1559,16 +1430,23 @@
       <w:pPr>
         <w:keepNext/>
         <w:jc w:val="center"/>
+        <w:rPr>
+          <w:lang w:val="lt-LT"/>
+        </w:rPr>
       </w:pPr>
     </w:p>
     <w:p>
       <w:pPr>
         <w:keepNext/>
         <w:jc w:val="center"/>
+        <w:rPr>
+          <w:lang w:val="lt-LT"/>
+        </w:rPr>
       </w:pPr>
       <w:r>
         <w:rPr>
           <w:noProof/>
+          <w:lang w:val="lt-LT"/>
         </w:rPr>
         <w:drawing>
           <wp:inline distT="0" distB="0" distL="0" distR="0" wp14:anchorId="7435843A" wp14:editId="441EADAA">
@@ -1610,69 +1488,825 @@
     <w:p>
       <w:pPr>
         <w:pStyle w:val="Caption"/>
-      </w:pPr>
-      <w:fldSimple w:instr=" SEQ pav. \* ARABIC ">
-        <w:r>
-          <w:rPr>
-            <w:noProof/>
-          </w:rPr>
-          <w:t>1</w:t>
-        </w:r>
-      </w:fldSimple>
-      <w:r>
-        <w:t xml:space="preserve"> pav. </w:t>
-      </w:r>
-      <w:proofErr w:type="spellStart"/>
-      <w:r>
-        <w:t>Pagrindinės</w:t>
-      </w:r>
-      <w:proofErr w:type="spellEnd"/>
-      <w:r>
+        <w:rPr>
+          <w:lang w:val="lt-LT"/>
+        </w:rPr>
+      </w:pPr>
+      <w:r>
+        <w:rPr>
+          <w:lang w:val="lt-LT"/>
+        </w:rPr>
+        <w:fldChar w:fldCharType="begin"/>
+      </w:r>
+      <w:r>
+        <w:rPr>
+          <w:lang w:val="lt-LT"/>
+        </w:rPr>
+        <w:instrText xml:space="preserve"> SEQ pav. \* ARABIC </w:instrText>
+      </w:r>
+      <w:r>
+        <w:rPr>
+          <w:lang w:val="lt-LT"/>
+        </w:rPr>
+        <w:fldChar w:fldCharType="separate"/>
+      </w:r>
+      <w:r>
+        <w:rPr>
+          <w:noProof/>
+          <w:lang w:val="lt-LT"/>
+        </w:rPr>
+        <w:t>1</w:t>
+      </w:r>
+      <w:r>
+        <w:rPr>
+          <w:noProof/>
+          <w:lang w:val="lt-LT"/>
+        </w:rPr>
+        <w:fldChar w:fldCharType="end"/>
+      </w:r>
+      <w:r>
+        <w:rPr>
+          <w:lang w:val="lt-LT"/>
+        </w:rPr>
+        <w:t xml:space="preserve"> pav. Pagrindinės programos veikimo algoritmas</w:t>
+      </w:r>
+    </w:p>
+    <w:p>
+      <w:pPr>
+        <w:rPr>
+          <w:highlight w:val="yellow"/>
+          <w:lang w:val="lt-LT"/>
+        </w:rPr>
+      </w:pPr>
+    </w:p>
+    <w:p>
+      <w:pPr>
+        <w:rPr>
+          <w:lang w:val="lt-LT"/>
+        </w:rPr>
+      </w:pPr>
+      <w:r>
+        <w:rPr>
+          <w:lang w:val="lt-LT"/>
+        </w:rPr>
+        <w:t xml:space="preserve">Tačiau esminės sistemos funkcijos yra atliekamos atgalinio iškvietimo </w:t>
+      </w:r>
+      <w:r>
+        <w:rPr>
+          <w:lang w:val="lt-LT"/>
+        </w:rPr>
+        <w:t>funkcijose</w:t>
+      </w:r>
+      <w:r>
+        <w:rPr>
+          <w:lang w:val="lt-LT"/>
+        </w:rPr>
+        <w:t xml:space="preserve"> – callback.</w:t>
+      </w:r>
+    </w:p>
+    <w:p>
+      <w:pPr>
+        <w:jc w:val="both"/>
+        <w:rPr>
+          <w:lang w:val="lt-LT"/>
+        </w:rPr>
+      </w:pPr>
+      <w:r>
+        <w:rPr>
+          <w:lang w:val="lt-LT"/>
+        </w:rPr>
+        <w:lastRenderedPageBreak/>
+        <w:t>Laboratorinio</w:t>
+      </w:r>
+      <w:r>
+        <w:rPr>
+          <w:lang w:val="lt-LT"/>
+        </w:rPr>
+        <w:t xml:space="preserve"> darbo programinėje įrangoje yra du atitinkami garso įvesties (audio input) apdorojimo metodai, kurie yra </w:t>
+      </w:r>
+      <w:r>
+        <w:rPr>
+          <w:lang w:val="lt-LT"/>
+        </w:rPr>
+        <w:t>iškviečiami</w:t>
+      </w:r>
+      <w:r>
+        <w:rPr>
+          <w:lang w:val="lt-LT"/>
+        </w:rPr>
+        <w:t xml:space="preserve"> kaip pertraukimų (callbacks) funkcijos. Šie metodai yra </w:t>
+      </w:r>
+      <w:r>
+        <w:rPr>
+          <w:lang w:val="lt-LT"/>
+        </w:rPr>
+        <w:t>iškviečiami</w:t>
+      </w:r>
+      <w:r>
+        <w:rPr>
+          <w:lang w:val="lt-LT"/>
+        </w:rPr>
+        <w:t xml:space="preserve"> įvykus tam tikriems įvykiams</w:t>
+      </w:r>
+      <w:r>
+        <w:rPr>
+          <w:lang w:val="lt-LT"/>
+        </w:rPr>
+        <w:t xml:space="preserve"> –</w:t>
+      </w:r>
+      <w:r>
+        <w:rPr>
+          <w:lang w:val="lt-LT"/>
+        </w:rPr>
+        <w:t xml:space="preserve"> kai buferis yra perpus užpildytas (HalfTransfer) arba kai perduodamas pilnas buferis (TransferComplete).</w:t>
+      </w:r>
+    </w:p>
+    <w:p>
+      <w:pPr>
+        <w:jc w:val="both"/>
+        <w:rPr>
+          <w:lang w:val="lt-LT"/>
+        </w:rPr>
+      </w:pPr>
+    </w:p>
+    <w:p>
+      <w:pPr>
+        <w:jc w:val="both"/>
+        <w:rPr>
+          <w:lang w:val="lt-LT"/>
+        </w:rPr>
+      </w:pPr>
+      <w:r>
+        <w:rPr>
+          <w:lang w:val="lt-LT"/>
+        </w:rPr>
+        <w:t xml:space="preserve">BSP_AUDIO_IN_HalfTransfer_CallBack(void) funkcija yra </w:t>
+      </w:r>
+      <w:r>
+        <w:rPr>
+          <w:lang w:val="lt-LT"/>
+        </w:rPr>
+        <w:t>iškviečiama</w:t>
+      </w:r>
+      <w:r>
+        <w:rPr>
+          <w:lang w:val="lt-LT"/>
+        </w:rPr>
+        <w:t xml:space="preserve">, kai buferio pusė yra užpildyta. Pirmiausia vyksta PDM (Pulse Density Modulation) į PCM (Pulse Code Modulation) duomenų konvertavimas naudojant funkciją BSP_AUDIO_IN_PDMToPCM. Tada PCM duomenys kopijuojami į vidinį buferį OutputBuffer. ITCounter kintamasis yra naudojamas nustatyti, kur dalis buferio buvo užpildyta. Jei buvo užpildyta viskas, ITCounter yra nustatomas į nulį, kitaip didinamas vienetu. Tai vizualiai parodoma </w:t>
+      </w:r>
+      <w:r>
+        <w:rPr>
+          <w:lang w:val="lt-LT"/>
+        </w:rPr>
+        <w:fldChar w:fldCharType="begin"/>
+      </w:r>
+      <w:r>
+        <w:rPr>
+          <w:lang w:val="lt-LT"/>
+        </w:rPr>
+        <w:instrText xml:space="preserve"> REF _Ref153031191 \h </w:instrText>
+      </w:r>
+      <w:r>
+        <w:rPr>
+          <w:lang w:val="lt-LT"/>
+        </w:rPr>
+      </w:r>
+      <w:r>
+        <w:rPr>
+          <w:lang w:val="lt-LT"/>
+        </w:rPr>
+        <w:fldChar w:fldCharType="separate"/>
+      </w:r>
+      <w:r>
+        <w:rPr>
+          <w:noProof/>
+          <w:lang w:val="lt-LT"/>
+        </w:rPr>
+        <w:t>2</w:t>
+      </w:r>
+      <w:r>
+        <w:rPr>
+          <w:lang w:val="lt-LT"/>
+        </w:rPr>
+        <w:t xml:space="preserve"> pav. BSP_AUDIO_IN_HalfTransfer_CallBack funkcijos algoritmas</w:t>
+      </w:r>
+      <w:r>
+        <w:rPr>
+          <w:lang w:val="lt-LT"/>
+        </w:rPr>
+        <w:fldChar w:fldCharType="end"/>
+      </w:r>
+    </w:p>
+    <w:p>
+      <w:pPr>
+        <w:keepNext/>
+        <w:jc w:val="center"/>
+        <w:rPr>
+          <w:lang w:val="lt-LT"/>
+        </w:rPr>
+      </w:pPr>
+      <w:r>
+        <w:rPr>
+          <w:noProof/>
+          <w:lang w:val="lt-LT"/>
+        </w:rPr>
+        <w:drawing>
+          <wp:inline distT="0" distB="0" distL="0" distR="0" wp14:anchorId="38A4FFAA" wp14:editId="70D5D566">
+            <wp:extent cx="3829050" cy="5391150"/>
+            <wp:effectExtent l="0" t="0" r="0" b="0"/>
+            <wp:docPr id="884663679" name="Picture 2"/>
+            <wp:cNvGraphicFramePr>
+              <a:graphicFrameLocks xmlns:a="http://schemas.openxmlformats.org/drawingml/2006/main" noChangeAspect="1"/>
+            </wp:cNvGraphicFramePr>
+            <a:graphic xmlns:a="http://schemas.openxmlformats.org/drawingml/2006/main">
+              <a:graphicData uri="http://schemas.openxmlformats.org/drawingml/2006/picture">
+                <pic:pic xmlns:pic="http://schemas.openxmlformats.org/drawingml/2006/picture">
+                  <pic:nvPicPr>
+                    <pic:cNvPr id="0" name="Picture 2"/>
+                    <pic:cNvPicPr>
+                      <a:picLocks noChangeAspect="1" noChangeArrowheads="1"/>
+                    </pic:cNvPicPr>
+                  </pic:nvPicPr>
+                  <pic:blipFill>
+                    <a:blip r:embed="rId14">
+                      <a:extLst>
+                        <a:ext uri="{28A0092B-C50C-407E-A947-70E740481C1C}">
+                          <a14:useLocalDpi xmlns:a14="http://schemas.microsoft.com/office/drawing/2010/main" val="0"/>
+                        </a:ext>
+                      </a:extLst>
+                    </a:blip>
+                    <a:srcRect/>
+                    <a:stretch>
+                      <a:fillRect/>
+                    </a:stretch>
+                  </pic:blipFill>
+                  <pic:spPr bwMode="auto">
+                    <a:xfrm>
+                      <a:off x="0" y="0"/>
+                      <a:ext cx="3829050" cy="5391150"/>
+                    </a:xfrm>
+                    <a:prstGeom prst="rect">
+                      <a:avLst/>
+                    </a:prstGeom>
+                    <a:noFill/>
+                    <a:ln>
+                      <a:noFill/>
+                    </a:ln>
+                  </pic:spPr>
+                </pic:pic>
+              </a:graphicData>
+            </a:graphic>
+          </wp:inline>
+        </w:drawing>
+      </w:r>
+    </w:p>
+    <w:bookmarkStart w:id="3" w:name="_Ref153031191"/>
+    <w:p>
+      <w:pPr>
+        <w:pStyle w:val="Caption"/>
+        <w:rPr>
+          <w:lang w:val="lt-LT"/>
+        </w:rPr>
+      </w:pPr>
+      <w:r>
+        <w:rPr>
+          <w:lang w:val="lt-LT"/>
+        </w:rPr>
+        <w:fldChar w:fldCharType="begin"/>
+      </w:r>
+      <w:r>
+        <w:rPr>
+          <w:lang w:val="lt-LT"/>
+        </w:rPr>
+        <w:instrText xml:space="preserve"> SEQ pav. \* ARABIC </w:instrText>
+      </w:r>
+      <w:r>
+        <w:rPr>
+          <w:lang w:val="lt-LT"/>
+        </w:rPr>
+        <w:fldChar w:fldCharType="separate"/>
+      </w:r>
+      <w:r>
+        <w:rPr>
+          <w:noProof/>
+          <w:lang w:val="lt-LT"/>
+        </w:rPr>
+        <w:t>2</w:t>
+      </w:r>
+      <w:r>
+        <w:rPr>
+          <w:lang w:val="lt-LT"/>
+        </w:rPr>
+        <w:fldChar w:fldCharType="end"/>
+      </w:r>
+      <w:r>
+        <w:rPr>
+          <w:lang w:val="lt-LT"/>
+        </w:rPr>
+        <w:t xml:space="preserve"> pav. BSP_AUDIO_IN_HalfTransfer_CallBack</w:t>
+      </w:r>
+      <w:r>
+        <w:rPr>
+          <w:lang w:val="lt-LT"/>
+        </w:rPr>
+        <w:t xml:space="preserve"> funkcijos algoritmas</w:t>
+      </w:r>
+      <w:bookmarkEnd w:id="3"/>
+    </w:p>
+    <w:p>
+      <w:pPr>
+        <w:jc w:val="both"/>
+        <w:rPr>
+          <w:lang w:val="lt-LT"/>
+        </w:rPr>
+      </w:pPr>
+      <w:r>
+        <w:rPr>
+          <w:lang w:val="lt-LT"/>
+        </w:rPr>
+        <w:t xml:space="preserve">BSP_AUDIO_IN_TransferComplete_CallBack(void) funkcija yra </w:t>
+      </w:r>
+      <w:r>
+        <w:rPr>
+          <w:lang w:val="lt-LT"/>
+        </w:rPr>
+        <w:t>iškviečiama</w:t>
+      </w:r>
+      <w:r>
+        <w:rPr>
+          <w:lang w:val="lt-LT"/>
+        </w:rPr>
+        <w:t>, kai visas buferis yra užpildomas. Kaip ir ankstesnėje funkcijoje, vyksta PDM į PCM duomenų konvertavimas ir kopijavimas į vidinį buferį. Po to patikrinama, ar buferis pilnas, ir nustatomas ITCounter kintamasis kaip ir pirmoje funkcijoje. Galiausiai ši funkcija įjungia arba išjungia LED šviesos diodą (HAL_GPIO_TogglePin), signalizuodama apie apdorojimo būsen</w:t>
+      </w:r>
+      <w:r>
+        <w:rPr>
+          <w:lang w:val="lt-LT"/>
+        </w:rPr>
+        <w:t>a</w:t>
+      </w:r>
+      <w:r>
+        <w:rPr>
+          <w:lang w:val="lt-LT"/>
+        </w:rPr>
+        <w:t>.</w:t>
+      </w:r>
+      <w:r>
+        <w:rPr>
+          <w:lang w:val="lt-LT"/>
+        </w:rPr>
+        <w:t xml:space="preserve"> Tai vizualiai parodoma </w:t>
+      </w:r>
+      <w:r>
+        <w:rPr>
+          <w:lang w:val="lt-LT"/>
+        </w:rPr>
+        <w:fldChar w:fldCharType="begin"/>
+      </w:r>
+      <w:r>
+        <w:rPr>
+          <w:lang w:val="lt-LT"/>
+        </w:rPr>
+        <w:instrText xml:space="preserve"> REF _Ref153031304 \h </w:instrText>
+      </w:r>
+      <w:r>
+        <w:rPr>
+          <w:lang w:val="lt-LT"/>
+        </w:rPr>
+      </w:r>
+      <w:r>
+        <w:rPr>
+          <w:lang w:val="lt-LT"/>
+        </w:rPr>
+        <w:fldChar w:fldCharType="separate"/>
+      </w:r>
+      <w:r>
+        <w:rPr>
+          <w:noProof/>
+          <w:lang w:val="lt-LT"/>
+        </w:rPr>
+        <w:t>3</w:t>
+      </w:r>
+      <w:r>
+        <w:rPr>
+          <w:lang w:val="lt-LT"/>
+        </w:rPr>
+        <w:t xml:space="preserve"> pav. BSP_AUDIO_IN_TransferComplete_CallBack funkcijos algoritmas</w:t>
+      </w:r>
+      <w:r>
+        <w:rPr>
+          <w:lang w:val="lt-LT"/>
+        </w:rPr>
+        <w:fldChar w:fldCharType="end"/>
+      </w:r>
+    </w:p>
+    <w:p>
+      <w:pPr>
+        <w:rPr>
+          <w:lang w:val="lt-LT"/>
+        </w:rPr>
+      </w:pPr>
+    </w:p>
+    <w:p>
+      <w:pPr>
+        <w:keepNext/>
+        <w:jc w:val="center"/>
+        <w:rPr>
+          <w:lang w:val="lt-LT"/>
+        </w:rPr>
+      </w:pPr>
+      <w:r>
+        <w:rPr>
+          <w:noProof/>
+          <w:lang w:val="lt-LT"/>
+        </w:rPr>
+        <w:lastRenderedPageBreak/>
+        <w:drawing>
+          <wp:inline distT="0" distB="0" distL="0" distR="0" wp14:anchorId="3FD0B850" wp14:editId="50AD6E50">
+            <wp:extent cx="3762375" cy="6315075"/>
+            <wp:effectExtent l="0" t="0" r="0" b="0"/>
+            <wp:docPr id="224902512" name="Picture 4"/>
+            <wp:cNvGraphicFramePr>
+              <a:graphicFrameLocks xmlns:a="http://schemas.openxmlformats.org/drawingml/2006/main" noChangeAspect="1"/>
+            </wp:cNvGraphicFramePr>
+            <a:graphic xmlns:a="http://schemas.openxmlformats.org/drawingml/2006/main">
+              <a:graphicData uri="http://schemas.openxmlformats.org/drawingml/2006/picture">
+                <pic:pic xmlns:pic="http://schemas.openxmlformats.org/drawingml/2006/picture">
+                  <pic:nvPicPr>
+                    <pic:cNvPr id="0" name="Picture 4"/>
+                    <pic:cNvPicPr>
+                      <a:picLocks noChangeAspect="1" noChangeArrowheads="1"/>
+                    </pic:cNvPicPr>
+                  </pic:nvPicPr>
+                  <pic:blipFill>
+                    <a:blip r:embed="rId15">
+                      <a:extLst>
+                        <a:ext uri="{28A0092B-C50C-407E-A947-70E740481C1C}">
+                          <a14:useLocalDpi xmlns:a14="http://schemas.microsoft.com/office/drawing/2010/main" val="0"/>
+                        </a:ext>
+                      </a:extLst>
+                    </a:blip>
+                    <a:srcRect/>
+                    <a:stretch>
+                      <a:fillRect/>
+                    </a:stretch>
+                  </pic:blipFill>
+                  <pic:spPr bwMode="auto">
+                    <a:xfrm>
+                      <a:off x="0" y="0"/>
+                      <a:ext cx="3762375" cy="6315075"/>
+                    </a:xfrm>
+                    <a:prstGeom prst="rect">
+                      <a:avLst/>
+                    </a:prstGeom>
+                    <a:noFill/>
+                    <a:ln>
+                      <a:noFill/>
+                    </a:ln>
+                  </pic:spPr>
+                </pic:pic>
+              </a:graphicData>
+            </a:graphic>
+          </wp:inline>
+        </w:drawing>
+      </w:r>
+    </w:p>
+    <w:bookmarkStart w:id="4" w:name="_Ref153031304"/>
+    <w:p>
+      <w:pPr>
+        <w:pStyle w:val="Caption"/>
+        <w:rPr>
+          <w:lang w:val="lt-LT"/>
+        </w:rPr>
+      </w:pPr>
+      <w:r>
+        <w:rPr>
+          <w:lang w:val="lt-LT"/>
+        </w:rPr>
+        <w:fldChar w:fldCharType="begin"/>
+      </w:r>
+      <w:r>
+        <w:rPr>
+          <w:lang w:val="lt-LT"/>
+        </w:rPr>
+        <w:instrText xml:space="preserve"> SEQ pav. \* ARABIC </w:instrText>
+      </w:r>
+      <w:r>
+        <w:rPr>
+          <w:lang w:val="lt-LT"/>
+        </w:rPr>
+        <w:fldChar w:fldCharType="separate"/>
+      </w:r>
+      <w:r>
+        <w:rPr>
+          <w:noProof/>
+          <w:lang w:val="lt-LT"/>
+        </w:rPr>
+        <w:t>3</w:t>
+      </w:r>
+      <w:r>
+        <w:rPr>
+          <w:lang w:val="lt-LT"/>
+        </w:rPr>
+        <w:fldChar w:fldCharType="end"/>
+      </w:r>
+      <w:r>
+        <w:rPr>
+          <w:lang w:val="lt-LT"/>
+        </w:rPr>
+        <w:t xml:space="preserve"> pav. BSP_AUDIO_IN_TransferComplete_CallBack</w:t>
+      </w:r>
+      <w:r>
+        <w:rPr>
+          <w:lang w:val="lt-LT"/>
+        </w:rPr>
+        <w:t xml:space="preserve"> funkcijos algoritmas</w:t>
+      </w:r>
+      <w:bookmarkEnd w:id="4"/>
+    </w:p>
+    <w:p>
+      <w:pPr>
+        <w:rPr>
+          <w:highlight w:val="yellow"/>
+          <w:lang w:val="lt-LT"/>
+        </w:rPr>
+      </w:pPr>
+    </w:p>
+    <w:p>
+      <w:pPr>
+        <w:jc w:val="both"/>
+        <w:rPr>
+          <w:lang w:val="lt-LT"/>
+        </w:rPr>
+      </w:pPr>
+      <w:r>
+        <w:rPr>
+          <w:lang w:val="lt-LT"/>
+        </w:rPr>
+        <w:t>Garso grojimo callback</w:t>
+      </w:r>
+      <w:r>
+        <w:rPr>
+          <w:lang w:val="lt-LT"/>
+        </w:rPr>
+        <w:t xml:space="preserve"> funkcija </w:t>
+      </w:r>
+      <w:r>
+        <w:rPr>
+          <w:rFonts w:ascii="Consolas" w:hAnsi="Consolas"/>
+          <w:lang w:val="lt-LT"/>
+        </w:rPr>
+        <w:t xml:space="preserve">BSP_AUDIO_OUT_TransferComplete_CallBack </w:t>
+      </w:r>
+      <w:r>
+        <w:rPr>
+          <w:lang w:val="lt-LT"/>
+        </w:rPr>
+        <w:t xml:space="preserve">yra </w:t>
+      </w:r>
+      <w:r>
+        <w:rPr>
+          <w:lang w:val="lt-LT"/>
+        </w:rPr>
+        <w:t>iškviečiama</w:t>
+      </w:r>
+      <w:r>
+        <w:rPr>
+          <w:lang w:val="lt-LT"/>
+        </w:rPr>
+        <w:t>, kai garso išvedimo buferis yra visiškai užpildytas ir reikalingas naujas buferis. BSP_AUDIO_OUT_ChangeBuffer funkcija keičia išvedimo buferio rodyklę į pradinę poziciją, leidžiant naujiems garso duomenims užpildyti buferį. HAL_GPIO_TogglePin funkcija įjungia arba išjungia LED šviesos diodą.</w:t>
+      </w:r>
+      <w:r>
+        <w:rPr>
+          <w:lang w:val="lt-LT"/>
+        </w:rPr>
         <w:t xml:space="preserve"> </w:t>
       </w:r>
-      <w:proofErr w:type="spellStart"/>
-      <w:r>
-        <w:t>programos</w:t>
-      </w:r>
-      <w:proofErr w:type="spellEnd"/>
-      <w:r>
+      <w:r>
+        <w:rPr>
+          <w:lang w:val="lt-LT"/>
+        </w:rPr>
+        <w:t>Taigi, ši funkcija užtikrina, kad garso išvedimo buferis būtų nuolat atnaujinamas ir pasiruošęs priimti naujus garso duomenis.</w:t>
+      </w:r>
+    </w:p>
+    <w:p>
+      <w:pPr>
+        <w:keepNext/>
+        <w:jc w:val="center"/>
+        <w:rPr>
+          <w:lang w:val="lt-LT"/>
+        </w:rPr>
+      </w:pPr>
+      <w:r>
+        <w:rPr>
+          <w:noProof/>
+          <w:highlight w:val="yellow"/>
+          <w:lang w:val="lt-LT"/>
+        </w:rPr>
+        <w:lastRenderedPageBreak/>
+        <w:drawing>
+          <wp:inline distT="0" distB="0" distL="0" distR="0" wp14:anchorId="228D0354" wp14:editId="23F9A41A">
+            <wp:extent cx="1781175" cy="2971800"/>
+            <wp:effectExtent l="0" t="0" r="0" b="0"/>
+            <wp:docPr id="397858864" name="Picture 5"/>
+            <wp:cNvGraphicFramePr>
+              <a:graphicFrameLocks xmlns:a="http://schemas.openxmlformats.org/drawingml/2006/main" noChangeAspect="1"/>
+            </wp:cNvGraphicFramePr>
+            <a:graphic xmlns:a="http://schemas.openxmlformats.org/drawingml/2006/main">
+              <a:graphicData uri="http://schemas.openxmlformats.org/drawingml/2006/picture">
+                <pic:pic xmlns:pic="http://schemas.openxmlformats.org/drawingml/2006/picture">
+                  <pic:nvPicPr>
+                    <pic:cNvPr id="0" name="Picture 5"/>
+                    <pic:cNvPicPr>
+                      <a:picLocks noChangeAspect="1" noChangeArrowheads="1"/>
+                    </pic:cNvPicPr>
+                  </pic:nvPicPr>
+                  <pic:blipFill>
+                    <a:blip r:embed="rId16">
+                      <a:extLst>
+                        <a:ext uri="{28A0092B-C50C-407E-A947-70E740481C1C}">
+                          <a14:useLocalDpi xmlns:a14="http://schemas.microsoft.com/office/drawing/2010/main" val="0"/>
+                        </a:ext>
+                      </a:extLst>
+                    </a:blip>
+                    <a:srcRect/>
+                    <a:stretch>
+                      <a:fillRect/>
+                    </a:stretch>
+                  </pic:blipFill>
+                  <pic:spPr bwMode="auto">
+                    <a:xfrm>
+                      <a:off x="0" y="0"/>
+                      <a:ext cx="1781175" cy="2971800"/>
+                    </a:xfrm>
+                    <a:prstGeom prst="rect">
+                      <a:avLst/>
+                    </a:prstGeom>
+                    <a:noFill/>
+                    <a:ln>
+                      <a:noFill/>
+                    </a:ln>
+                  </pic:spPr>
+                </pic:pic>
+              </a:graphicData>
+            </a:graphic>
+          </wp:inline>
+        </w:drawing>
+      </w:r>
+    </w:p>
+    <w:p>
+      <w:pPr>
+        <w:pStyle w:val="Caption"/>
+        <w:rPr>
+          <w:highlight w:val="yellow"/>
+          <w:lang w:val="lt-LT"/>
+        </w:rPr>
+      </w:pPr>
+      <w:r>
+        <w:rPr>
+          <w:lang w:val="lt-LT"/>
+        </w:rPr>
+        <w:fldChar w:fldCharType="begin"/>
+      </w:r>
+      <w:r>
+        <w:rPr>
+          <w:lang w:val="lt-LT"/>
+        </w:rPr>
+        <w:instrText xml:space="preserve"> SEQ pav. \* ARABIC </w:instrText>
+      </w:r>
+      <w:r>
+        <w:rPr>
+          <w:lang w:val="lt-LT"/>
+        </w:rPr>
+        <w:fldChar w:fldCharType="separate"/>
+      </w:r>
+      <w:r>
+        <w:rPr>
+          <w:noProof/>
+          <w:lang w:val="lt-LT"/>
+        </w:rPr>
+        <w:t>4</w:t>
+      </w:r>
+      <w:r>
+        <w:rPr>
+          <w:lang w:val="lt-LT"/>
+        </w:rPr>
+        <w:fldChar w:fldCharType="end"/>
+      </w:r>
+      <w:r>
+        <w:rPr>
+          <w:lang w:val="lt-LT"/>
+        </w:rPr>
+        <w:t xml:space="preserve"> pav. BSP_AUDIO_OUT_TransferComplete_CallBack funkcijos algoritmas</w:t>
+      </w:r>
+    </w:p>
+    <w:p>
+      <w:pPr>
+        <w:rPr>
+          <w:highlight w:val="yellow"/>
+          <w:lang w:val="lt-LT"/>
+        </w:rPr>
+      </w:pPr>
+    </w:p>
+    <w:p>
+      <w:pPr>
+        <w:jc w:val="both"/>
+        <w:rPr>
+          <w:lang w:val="lt-LT"/>
+        </w:rPr>
+      </w:pPr>
+      <w:r>
+        <w:rPr>
+          <w:lang w:val="lt-LT"/>
+        </w:rPr>
+        <w:t>Išbandžius programa mikrofonas veikė lab</w:t>
+      </w:r>
+      <w:r>
+        <w:rPr>
+          <w:lang w:val="lt-LT"/>
+        </w:rPr>
+        <w:t>ai</w:t>
+      </w:r>
+      <w:r>
+        <w:rPr>
+          <w:lang w:val="lt-LT"/>
+        </w:rPr>
+        <w:t xml:space="preserve"> gerai ir buvo girdimi įvairūs garsai iš laboratorijos nuo kitų kabinetų durų atsidarymo, peles paspaudimo kolegų kalbėjimo ar net klaviatūros rašymo.</w:t>
+      </w:r>
+      <w:r>
+        <w:rPr>
+          <w:lang w:val="lt-LT"/>
+        </w:rPr>
+        <w:t xml:space="preserve"> Tačiau </w:t>
+      </w:r>
+      <w:r>
+        <w:rPr>
+          <w:lang w:val="lt-LT"/>
+        </w:rPr>
+        <w:t xml:space="preserve">girdisi </w:t>
+      </w:r>
+      <w:r>
+        <w:rPr>
+          <w:lang w:val="lt-LT"/>
+        </w:rPr>
+        <w:t xml:space="preserve">lempų ar </w:t>
+      </w:r>
+      <w:r>
+        <w:rPr>
+          <w:lang w:val="lt-LT"/>
+        </w:rPr>
+        <w:t>ventiliatorių</w:t>
+      </w:r>
+      <w:r>
+        <w:rPr>
+          <w:lang w:val="lt-LT"/>
+        </w:rPr>
         <w:t xml:space="preserve"> </w:t>
       </w:r>
-      <w:proofErr w:type="spellStart"/>
-      <w:r>
-        <w:t>veikimo</w:t>
-      </w:r>
-      <w:proofErr w:type="spellEnd"/>
-      <w:r>
-        <w:t xml:space="preserve"> </w:t>
-      </w:r>
-      <w:proofErr w:type="spellStart"/>
-      <w:r>
-        <w:t>algoritmas</w:t>
-      </w:r>
-      <w:proofErr w:type="spellEnd"/>
-    </w:p>
-    <w:p>
-      <w:r>
-        <w:rPr>
-          <w:highlight w:val="yellow"/>
-        </w:rPr>
-        <w:t>APRAŠYTI CALLBACK</w:t>
-      </w:r>
-      <w:r>
-        <w:rPr>
-          <w:highlight w:val="yellow"/>
-        </w:rPr>
-        <w:t>US</w:t>
-      </w:r>
-      <w:r>
-        <w:rPr>
-          <w:highlight w:val="yellow"/>
-        </w:rPr>
-        <w:t>??</w:t>
-      </w:r>
-    </w:p>
-    <w:p/>
+      <w:r>
+        <w:rPr>
+          <w:lang w:val="lt-LT"/>
+        </w:rPr>
+        <w:t>užimąs</w:t>
+      </w:r>
+      <w:r>
+        <w:rPr>
+          <w:lang w:val="lt-LT"/>
+        </w:rPr>
+        <w:t xml:space="preserve"> kai niekas n</w:t>
+      </w:r>
+      <w:r>
+        <w:rPr>
+          <w:lang w:val="lt-LT"/>
+        </w:rPr>
+        <w:t>e</w:t>
+      </w:r>
+      <w:r>
+        <w:rPr>
+          <w:lang w:val="lt-LT"/>
+        </w:rPr>
+        <w:t>šneka</w:t>
+      </w:r>
+      <w:r>
+        <w:rPr>
+          <w:lang w:val="lt-LT"/>
+        </w:rPr>
+        <w:t xml:space="preserve"> – tai reikėtų pašalinti naudojant filtrus.</w:t>
+      </w:r>
+    </w:p>
+    <w:p>
+      <w:pPr>
+        <w:rPr>
+          <w:lang w:val="lt-LT"/>
+        </w:rPr>
+      </w:pPr>
+    </w:p>
+    <w:p>
+      <w:pPr>
+        <w:rPr>
+          <w:lang w:val="lt-LT"/>
+        </w:rPr>
+      </w:pPr>
+    </w:p>
     <w:p>
       <w:pPr>
         <w:pStyle w:val="Heading1"/>
@@ -1680,58 +2314,945 @@
           <w:lang w:val="lt-LT"/>
         </w:rPr>
       </w:pPr>
-      <w:bookmarkStart w:id="3" w:name="_Toc151845493"/>
+      <w:bookmarkStart w:id="5" w:name="_Toc153055846"/>
       <w:r>
         <w:rPr>
           <w:lang w:val="lt-LT"/>
         </w:rPr>
         <w:lastRenderedPageBreak/>
-        <w:t>Pritaikytas auio efektas</w:t>
-      </w:r>
-      <w:bookmarkEnd w:id="3"/>
+        <w:t>Pritaikytas au</w:t>
+      </w:r>
+      <w:r>
+        <w:rPr>
+          <w:lang w:val="lt-LT"/>
+        </w:rPr>
+        <w:t>d</w:t>
+      </w:r>
+      <w:r>
+        <w:rPr>
+          <w:lang w:val="lt-LT"/>
+        </w:rPr>
+        <w:t>io efektas</w:t>
+      </w:r>
+      <w:bookmarkEnd w:id="5"/>
     </w:p>
     <w:p>
       <w:pPr>
         <w:pStyle w:val="Tekstas"/>
-        <w:rPr>
-          <w:lang w:val="lt-LT"/>
-        </w:rPr>
-      </w:pPr>
-      <w:r>
-        <w:rPr>
-          <w:lang w:val="lt-LT"/>
-        </w:rPr>
-        <w:t xml:space="preserve">Programuoje buvo įtrauktas </w:t>
-      </w:r>
-      <w:r>
-        <w:rPr>
-          <w:lang w:val="lt-LT"/>
-        </w:rPr>
-        <w:t>distortion</w:t>
-      </w:r>
-      <w:r>
-        <w:rPr>
-          <w:lang w:val="lt-LT"/>
-        </w:rPr>
-        <w:t xml:space="preserve"> efektas analizuotas trečiame laboratorineme darbe.</w:t>
-      </w:r>
-    </w:p>
-    <w:p>
-      <w:pPr>
-        <w:pStyle w:val="Tekstas"/>
-        <w:rPr>
-          <w:lang w:val="lt-LT"/>
-        </w:rPr>
-      </w:pPr>
-    </w:p>
-    <w:p>
-      <w:pPr>
-        <w:pStyle w:val="Tekstas"/>
-        <w:rPr>
-          <w:lang w:val="lt-LT"/>
-        </w:rPr>
-      </w:pPr>
-    </w:p>
+        <w:jc w:val="both"/>
+        <w:rPr>
+          <w:lang w:val="lt-LT"/>
+        </w:rPr>
+      </w:pPr>
+      <w:r>
+        <w:rPr>
+          <w:lang w:val="lt-LT"/>
+        </w:rPr>
+        <w:t xml:space="preserve">Programoje buvo įtrauktas distortion efektas analizuotas trečiame </w:t>
+      </w:r>
+      <w:r>
+        <w:rPr>
+          <w:lang w:val="lt-LT"/>
+        </w:rPr>
+        <w:t>laboratoriniame</w:t>
+      </w:r>
+      <w:r>
+        <w:rPr>
+          <w:lang w:val="lt-LT"/>
+        </w:rPr>
+        <w:t xml:space="preserve"> darbe.</w:t>
+      </w:r>
+      <w:r>
+        <w:rPr>
+          <w:lang w:val="lt-LT"/>
+        </w:rPr>
+        <w:t xml:space="preserve"> Klausant signalų didesni girdimas triukšmas nei programoje be efekto. Taip pat g</w:t>
+      </w:r>
+      <w:r>
+        <w:rPr>
+          <w:lang w:val="lt-LT"/>
+        </w:rPr>
+        <w:t>irdisi toks tarsi spragsėjimas esant tylai – lyg laužo degimo garsas.</w:t>
+      </w:r>
+    </w:p>
+    <w:p>
+      <w:pPr>
+        <w:pStyle w:val="Caption"/>
+        <w:keepNext/>
+        <w:jc w:val="left"/>
+        <w:rPr>
+          <w:lang w:val="lt-LT"/>
+        </w:rPr>
+      </w:pPr>
+      <w:r>
+        <w:rPr>
+          <w:lang w:val="lt-LT"/>
+        </w:rPr>
+        <w:fldChar w:fldCharType="begin"/>
+      </w:r>
+      <w:r>
+        <w:rPr>
+          <w:lang w:val="lt-LT"/>
+        </w:rPr>
+        <w:instrText xml:space="preserve"> SEQ lentelė \* ARABIC </w:instrText>
+      </w:r>
+      <w:r>
+        <w:rPr>
+          <w:lang w:val="lt-LT"/>
+        </w:rPr>
+        <w:fldChar w:fldCharType="separate"/>
+      </w:r>
+      <w:r>
+        <w:rPr>
+          <w:noProof/>
+          <w:lang w:val="lt-LT"/>
+        </w:rPr>
+        <w:t>1</w:t>
+      </w:r>
+      <w:r>
+        <w:rPr>
+          <w:lang w:val="lt-LT"/>
+        </w:rPr>
+        <w:fldChar w:fldCharType="end"/>
+      </w:r>
+      <w:r>
+        <w:rPr>
+          <w:lang w:val="lt-LT"/>
+        </w:rPr>
+        <w:t xml:space="preserve"> lentelė. Distortion audio efekto pritaikymas</w:t>
+      </w:r>
+    </w:p>
+    <w:tbl>
+      <w:tblPr>
+        <w:tblStyle w:val="TableGrid"/>
+        <w:tblW w:w="0" w:type="auto"/>
+        <w:tblLook w:val="04A0" w:firstRow="1" w:lastRow="0" w:firstColumn="1" w:lastColumn="0" w:noHBand="0" w:noVBand="1"/>
+      </w:tblPr>
+      <w:tblGrid>
+        <w:gridCol w:w="9854"/>
+      </w:tblGrid>
+      <w:tr>
+        <w:tc>
+          <w:tcPr>
+            <w:tcW w:w="9854" w:type="dxa"/>
+          </w:tcPr>
+          <w:p>
+            <w:pPr>
+              <w:shd w:val="clear" w:color="auto" w:fill="FFFFFF"/>
+              <w:spacing w:line="285" w:lineRule="atLeast"/>
+              <w:rPr>
+                <w:rFonts w:ascii="Consolas" w:hAnsi="Consolas"/>
+                <w:color w:val="000000"/>
+                <w:sz w:val="20"/>
+                <w:szCs w:val="20"/>
+                <w:lang w:val="lt-LT"/>
+              </w:rPr>
+            </w:pPr>
+            <w:r>
+              <w:rPr>
+                <w:rFonts w:ascii="Consolas" w:hAnsi="Consolas"/>
+                <w:color w:val="008000"/>
+                <w:sz w:val="20"/>
+                <w:szCs w:val="20"/>
+                <w:lang w:val="lt-LT"/>
+              </w:rPr>
+              <w:t>/*** Audio data output ***/</w:t>
+            </w:r>
+          </w:p>
+          <w:p>
+            <w:pPr>
+              <w:shd w:val="clear" w:color="auto" w:fill="FFFFFF"/>
+              <w:spacing w:line="285" w:lineRule="atLeast"/>
+              <w:rPr>
+                <w:rFonts w:ascii="Consolas" w:hAnsi="Consolas"/>
+                <w:color w:val="000000"/>
+                <w:sz w:val="20"/>
+                <w:szCs w:val="20"/>
+                <w:lang w:val="lt-LT"/>
+              </w:rPr>
+            </w:pPr>
+            <w:r>
+              <w:rPr>
+                <w:rFonts w:ascii="Consolas" w:hAnsi="Consolas"/>
+                <w:color w:val="0000FF"/>
+                <w:sz w:val="20"/>
+                <w:szCs w:val="20"/>
+                <w:lang w:val="lt-LT"/>
+              </w:rPr>
+              <w:t>void</w:t>
+            </w:r>
+            <w:r>
+              <w:rPr>
+                <w:rFonts w:ascii="Consolas" w:hAnsi="Consolas"/>
+                <w:color w:val="000000"/>
+                <w:sz w:val="20"/>
+                <w:szCs w:val="20"/>
+                <w:lang w:val="lt-LT"/>
+              </w:rPr>
+              <w:t xml:space="preserve"> BSP_AUDIO_OUT_HalfTransfer_CallBack(</w:t>
+            </w:r>
+            <w:r>
+              <w:rPr>
+                <w:rFonts w:ascii="Consolas" w:hAnsi="Consolas"/>
+                <w:color w:val="0000FF"/>
+                <w:sz w:val="20"/>
+                <w:szCs w:val="20"/>
+                <w:lang w:val="lt-LT"/>
+              </w:rPr>
+              <w:t>void</w:t>
+            </w:r>
+            <w:r>
+              <w:rPr>
+                <w:rFonts w:ascii="Consolas" w:hAnsi="Consolas"/>
+                <w:color w:val="000000"/>
+                <w:sz w:val="20"/>
+                <w:szCs w:val="20"/>
+                <w:lang w:val="lt-LT"/>
+              </w:rPr>
+              <w:t>)</w:t>
+            </w:r>
+          </w:p>
+          <w:p>
+            <w:pPr>
+              <w:shd w:val="clear" w:color="auto" w:fill="FFFFFF"/>
+              <w:spacing w:line="285" w:lineRule="atLeast"/>
+              <w:rPr>
+                <w:rFonts w:ascii="Consolas" w:hAnsi="Consolas"/>
+                <w:color w:val="000000"/>
+                <w:sz w:val="20"/>
+                <w:szCs w:val="20"/>
+                <w:lang w:val="lt-LT"/>
+              </w:rPr>
+            </w:pPr>
+            <w:r>
+              <w:rPr>
+                <w:rFonts w:ascii="Consolas" w:hAnsi="Consolas"/>
+                <w:color w:val="000000"/>
+                <w:sz w:val="20"/>
+                <w:szCs w:val="20"/>
+                <w:lang w:val="lt-LT"/>
+              </w:rPr>
+              <w:t>{</w:t>
+            </w:r>
+          </w:p>
+          <w:p>
+            <w:pPr>
+              <w:shd w:val="clear" w:color="auto" w:fill="FFFFFF"/>
+              <w:spacing w:line="285" w:lineRule="atLeast"/>
+              <w:rPr>
+                <w:rFonts w:ascii="Consolas" w:hAnsi="Consolas"/>
+                <w:color w:val="000000"/>
+                <w:sz w:val="20"/>
+                <w:szCs w:val="20"/>
+                <w:lang w:val="lt-LT"/>
+              </w:rPr>
+            </w:pPr>
+            <w:r>
+              <w:rPr>
+                <w:rFonts w:ascii="Consolas" w:hAnsi="Consolas"/>
+                <w:color w:val="000000"/>
+                <w:sz w:val="20"/>
+                <w:szCs w:val="20"/>
+                <w:lang w:val="lt-LT"/>
+              </w:rPr>
+              <w:t xml:space="preserve">  </w:t>
+            </w:r>
+            <w:r>
+              <w:rPr>
+                <w:rFonts w:ascii="Consolas" w:hAnsi="Consolas"/>
+                <w:color w:val="0000FF"/>
+                <w:sz w:val="20"/>
+                <w:szCs w:val="20"/>
+                <w:lang w:val="lt-LT"/>
+              </w:rPr>
+              <w:t>for</w:t>
+            </w:r>
+            <w:r>
+              <w:rPr>
+                <w:rFonts w:ascii="Consolas" w:hAnsi="Consolas"/>
+                <w:color w:val="0000FF"/>
+                <w:sz w:val="20"/>
+                <w:szCs w:val="20"/>
+                <w:lang w:val="lt-LT"/>
+              </w:rPr>
+              <w:t xml:space="preserve"> </w:t>
+            </w:r>
+            <w:r>
+              <w:rPr>
+                <w:rFonts w:ascii="Consolas" w:hAnsi="Consolas"/>
+                <w:color w:val="000000"/>
+                <w:sz w:val="20"/>
+                <w:szCs w:val="20"/>
+                <w:lang w:val="lt-LT"/>
+              </w:rPr>
+              <w:t>(</w:t>
+            </w:r>
+            <w:r>
+              <w:rPr>
+                <w:rFonts w:ascii="Consolas" w:hAnsi="Consolas"/>
+                <w:color w:val="0000FF"/>
+                <w:sz w:val="20"/>
+                <w:szCs w:val="20"/>
+                <w:lang w:val="lt-LT"/>
+              </w:rPr>
+              <w:t>int</w:t>
+            </w:r>
+            <w:r>
+              <w:rPr>
+                <w:rFonts w:ascii="Consolas" w:hAnsi="Consolas"/>
+                <w:color w:val="000000"/>
+                <w:sz w:val="20"/>
+                <w:szCs w:val="20"/>
+                <w:lang w:val="lt-LT"/>
+              </w:rPr>
+              <w:t xml:space="preserve"> i = </w:t>
+            </w:r>
+            <w:r>
+              <w:rPr>
+                <w:rFonts w:ascii="Consolas" w:hAnsi="Consolas"/>
+                <w:color w:val="098658"/>
+                <w:sz w:val="20"/>
+                <w:szCs w:val="20"/>
+                <w:lang w:val="lt-LT"/>
+              </w:rPr>
+              <w:t>0</w:t>
+            </w:r>
+            <w:r>
+              <w:rPr>
+                <w:rFonts w:ascii="Consolas" w:hAnsi="Consolas"/>
+                <w:color w:val="000000"/>
+                <w:sz w:val="20"/>
+                <w:szCs w:val="20"/>
+                <w:lang w:val="lt-LT"/>
+              </w:rPr>
+              <w:t xml:space="preserve">; i &lt; </w:t>
+            </w:r>
+            <w:r>
+              <w:rPr>
+                <w:rFonts w:ascii="Consolas" w:hAnsi="Consolas"/>
+                <w:color w:val="0000FF"/>
+                <w:sz w:val="20"/>
+                <w:szCs w:val="20"/>
+                <w:lang w:val="lt-LT"/>
+              </w:rPr>
+              <w:t>OUTPUT_BUFFER_SIZE</w:t>
+            </w:r>
+            <w:r>
+              <w:rPr>
+                <w:rFonts w:ascii="Consolas" w:hAnsi="Consolas"/>
+                <w:color w:val="000000"/>
+                <w:sz w:val="20"/>
+                <w:szCs w:val="20"/>
+                <w:lang w:val="lt-LT"/>
+              </w:rPr>
+              <w:t>/</w:t>
+            </w:r>
+            <w:r>
+              <w:rPr>
+                <w:rFonts w:ascii="Consolas" w:hAnsi="Consolas"/>
+                <w:color w:val="098658"/>
+                <w:sz w:val="20"/>
+                <w:szCs w:val="20"/>
+                <w:lang w:val="lt-LT"/>
+              </w:rPr>
+              <w:t>2</w:t>
+            </w:r>
+            <w:r>
+              <w:rPr>
+                <w:rFonts w:ascii="Consolas" w:hAnsi="Consolas"/>
+                <w:color w:val="000000"/>
+                <w:sz w:val="20"/>
+                <w:szCs w:val="20"/>
+                <w:lang w:val="lt-LT"/>
+              </w:rPr>
+              <w:t>; i++)</w:t>
+            </w:r>
+            <w:r>
+              <w:rPr>
+                <w:rFonts w:ascii="Consolas" w:hAnsi="Consolas"/>
+                <w:color w:val="000000"/>
+                <w:sz w:val="20"/>
+                <w:szCs w:val="20"/>
+                <w:lang w:val="lt-LT"/>
+              </w:rPr>
+              <w:t xml:space="preserve"> </w:t>
+            </w:r>
+            <w:r>
+              <w:rPr>
+                <w:rFonts w:ascii="Consolas" w:hAnsi="Consolas"/>
+                <w:color w:val="000000"/>
+                <w:sz w:val="20"/>
+                <w:szCs w:val="20"/>
+                <w:lang w:val="lt-LT"/>
+              </w:rPr>
+              <w:t>{</w:t>
+            </w:r>
+          </w:p>
+          <w:p>
+            <w:pPr>
+              <w:shd w:val="clear" w:color="auto" w:fill="FFFFFF"/>
+              <w:spacing w:line="285" w:lineRule="atLeast"/>
+              <w:rPr>
+                <w:rFonts w:ascii="Consolas" w:hAnsi="Consolas"/>
+                <w:color w:val="000000"/>
+                <w:sz w:val="20"/>
+                <w:szCs w:val="20"/>
+                <w:lang w:val="lt-LT"/>
+              </w:rPr>
+            </w:pPr>
+            <w:r>
+              <w:rPr>
+                <w:rFonts w:ascii="Consolas" w:hAnsi="Consolas"/>
+                <w:color w:val="000000"/>
+                <w:sz w:val="20"/>
+                <w:szCs w:val="20"/>
+                <w:lang w:val="lt-LT"/>
+              </w:rPr>
+              <w:t>    OutputBuffer[i] = Distortion(OutputBuffer[i]);</w:t>
+            </w:r>
+          </w:p>
+          <w:p>
+            <w:pPr>
+              <w:shd w:val="clear" w:color="auto" w:fill="FFFFFF"/>
+              <w:spacing w:line="285" w:lineRule="atLeast"/>
+              <w:rPr>
+                <w:rFonts w:ascii="Consolas" w:hAnsi="Consolas"/>
+                <w:color w:val="000000"/>
+                <w:sz w:val="20"/>
+                <w:szCs w:val="20"/>
+                <w:lang w:val="lt-LT"/>
+              </w:rPr>
+            </w:pPr>
+            <w:r>
+              <w:rPr>
+                <w:rFonts w:ascii="Consolas" w:hAnsi="Consolas"/>
+                <w:color w:val="000000"/>
+                <w:sz w:val="20"/>
+                <w:szCs w:val="20"/>
+                <w:lang w:val="lt-LT"/>
+              </w:rPr>
+              <w:t>  }</w:t>
+            </w:r>
+          </w:p>
+          <w:p>
+            <w:pPr>
+              <w:shd w:val="clear" w:color="auto" w:fill="FFFFFF"/>
+              <w:spacing w:line="285" w:lineRule="atLeast"/>
+              <w:rPr>
+                <w:rFonts w:ascii="Consolas" w:hAnsi="Consolas"/>
+                <w:color w:val="000000"/>
+                <w:sz w:val="20"/>
+                <w:szCs w:val="20"/>
+                <w:lang w:val="lt-LT"/>
+              </w:rPr>
+            </w:pPr>
+            <w:r>
+              <w:rPr>
+                <w:rFonts w:ascii="Consolas" w:hAnsi="Consolas"/>
+                <w:color w:val="000000"/>
+                <w:sz w:val="20"/>
+                <w:szCs w:val="20"/>
+                <w:lang w:val="lt-LT"/>
+              </w:rPr>
+              <w:t>}</w:t>
+            </w:r>
+          </w:p>
+          <w:p>
+            <w:pPr>
+              <w:shd w:val="clear" w:color="auto" w:fill="FFFFFF"/>
+              <w:spacing w:line="285" w:lineRule="atLeast"/>
+              <w:rPr>
+                <w:rFonts w:ascii="Consolas" w:hAnsi="Consolas"/>
+                <w:color w:val="000000"/>
+                <w:sz w:val="20"/>
+                <w:szCs w:val="20"/>
+                <w:lang w:val="lt-LT"/>
+              </w:rPr>
+            </w:pPr>
+          </w:p>
+          <w:p>
+            <w:pPr>
+              <w:shd w:val="clear" w:color="auto" w:fill="FFFFFF"/>
+              <w:spacing w:line="285" w:lineRule="atLeast"/>
+              <w:rPr>
+                <w:rFonts w:ascii="Consolas" w:hAnsi="Consolas"/>
+                <w:color w:val="000000"/>
+                <w:sz w:val="20"/>
+                <w:szCs w:val="20"/>
+                <w:lang w:val="lt-LT"/>
+              </w:rPr>
+            </w:pPr>
+            <w:r>
+              <w:rPr>
+                <w:rFonts w:ascii="Consolas" w:hAnsi="Consolas"/>
+                <w:color w:val="008000"/>
+                <w:sz w:val="20"/>
+                <w:szCs w:val="20"/>
+                <w:lang w:val="lt-LT"/>
+              </w:rPr>
+              <w:t>/*** Back to Buffer beginning ***/</w:t>
+            </w:r>
+          </w:p>
+          <w:p>
+            <w:pPr>
+              <w:shd w:val="clear" w:color="auto" w:fill="FFFFFF"/>
+              <w:spacing w:line="285" w:lineRule="atLeast"/>
+              <w:rPr>
+                <w:rFonts w:ascii="Consolas" w:hAnsi="Consolas"/>
+                <w:color w:val="000000"/>
+                <w:sz w:val="20"/>
+                <w:szCs w:val="20"/>
+                <w:lang w:val="lt-LT"/>
+              </w:rPr>
+            </w:pPr>
+            <w:r>
+              <w:rPr>
+                <w:rFonts w:ascii="Consolas" w:hAnsi="Consolas"/>
+                <w:color w:val="0000FF"/>
+                <w:sz w:val="20"/>
+                <w:szCs w:val="20"/>
+                <w:lang w:val="lt-LT"/>
+              </w:rPr>
+              <w:t>void</w:t>
+            </w:r>
+            <w:r>
+              <w:rPr>
+                <w:rFonts w:ascii="Consolas" w:hAnsi="Consolas"/>
+                <w:color w:val="000000"/>
+                <w:sz w:val="20"/>
+                <w:szCs w:val="20"/>
+                <w:lang w:val="lt-LT"/>
+              </w:rPr>
+              <w:t xml:space="preserve"> BSP_AUDIO_OUT_TransferComplete_CallBack(</w:t>
+            </w:r>
+            <w:r>
+              <w:rPr>
+                <w:rFonts w:ascii="Consolas" w:hAnsi="Consolas"/>
+                <w:color w:val="0000FF"/>
+                <w:sz w:val="20"/>
+                <w:szCs w:val="20"/>
+                <w:lang w:val="lt-LT"/>
+              </w:rPr>
+              <w:t>void</w:t>
+            </w:r>
+            <w:r>
+              <w:rPr>
+                <w:rFonts w:ascii="Consolas" w:hAnsi="Consolas"/>
+                <w:color w:val="000000"/>
+                <w:sz w:val="20"/>
+                <w:szCs w:val="20"/>
+                <w:lang w:val="lt-LT"/>
+              </w:rPr>
+              <w:t>)</w:t>
+            </w:r>
+          </w:p>
+          <w:p>
+            <w:pPr>
+              <w:shd w:val="clear" w:color="auto" w:fill="FFFFFF"/>
+              <w:spacing w:line="285" w:lineRule="atLeast"/>
+              <w:rPr>
+                <w:rFonts w:ascii="Consolas" w:hAnsi="Consolas"/>
+                <w:color w:val="000000"/>
+                <w:sz w:val="20"/>
+                <w:szCs w:val="20"/>
+                <w:lang w:val="lt-LT"/>
+              </w:rPr>
+            </w:pPr>
+            <w:r>
+              <w:rPr>
+                <w:rFonts w:ascii="Consolas" w:hAnsi="Consolas"/>
+                <w:color w:val="000000"/>
+                <w:sz w:val="20"/>
+                <w:szCs w:val="20"/>
+                <w:lang w:val="lt-LT"/>
+              </w:rPr>
+              <w:t>{</w:t>
+            </w:r>
+          </w:p>
+          <w:p>
+            <w:pPr>
+              <w:shd w:val="clear" w:color="auto" w:fill="FFFFFF"/>
+              <w:spacing w:line="285" w:lineRule="atLeast"/>
+              <w:rPr>
+                <w:rFonts w:ascii="Consolas" w:hAnsi="Consolas"/>
+                <w:color w:val="000000"/>
+                <w:sz w:val="20"/>
+                <w:szCs w:val="20"/>
+                <w:lang w:val="lt-LT"/>
+              </w:rPr>
+            </w:pPr>
+            <w:r>
+              <w:rPr>
+                <w:rFonts w:ascii="Consolas" w:hAnsi="Consolas"/>
+                <w:color w:val="000000"/>
+                <w:sz w:val="20"/>
+                <w:szCs w:val="20"/>
+                <w:lang w:val="lt-LT"/>
+              </w:rPr>
+              <w:t>  BSP_AUDIO_OUT_ChangeBuffer((</w:t>
+            </w:r>
+            <w:r>
+              <w:rPr>
+                <w:rFonts w:ascii="Consolas" w:hAnsi="Consolas"/>
+                <w:color w:val="0000FF"/>
+                <w:sz w:val="20"/>
+                <w:szCs w:val="20"/>
+                <w:lang w:val="lt-LT"/>
+              </w:rPr>
+              <w:t>uint16_t</w:t>
+            </w:r>
+            <w:r>
+              <w:rPr>
+                <w:rFonts w:ascii="Consolas" w:hAnsi="Consolas"/>
+                <w:color w:val="000000"/>
+                <w:sz w:val="20"/>
+                <w:szCs w:val="20"/>
+                <w:lang w:val="lt-LT"/>
+              </w:rPr>
+              <w:t>*)&amp;OutputBuffer[</w:t>
+            </w:r>
+            <w:r>
+              <w:rPr>
+                <w:rFonts w:ascii="Consolas" w:hAnsi="Consolas"/>
+                <w:color w:val="098658"/>
+                <w:sz w:val="20"/>
+                <w:szCs w:val="20"/>
+                <w:lang w:val="lt-LT"/>
+              </w:rPr>
+              <w:t>0</w:t>
+            </w:r>
+            <w:r>
+              <w:rPr>
+                <w:rFonts w:ascii="Consolas" w:hAnsi="Consolas"/>
+                <w:color w:val="000000"/>
+                <w:sz w:val="20"/>
+                <w:szCs w:val="20"/>
+                <w:lang w:val="lt-LT"/>
+              </w:rPr>
+              <w:t xml:space="preserve">], </w:t>
+            </w:r>
+            <w:r>
+              <w:rPr>
+                <w:rFonts w:ascii="Consolas" w:hAnsi="Consolas"/>
+                <w:color w:val="0000FF"/>
+                <w:sz w:val="20"/>
+                <w:szCs w:val="20"/>
+                <w:lang w:val="lt-LT"/>
+              </w:rPr>
+              <w:t>OUTPUT_BUFFER_SIZE</w:t>
+            </w:r>
+            <w:r>
+              <w:rPr>
+                <w:rFonts w:ascii="Consolas" w:hAnsi="Consolas"/>
+                <w:color w:val="000000"/>
+                <w:sz w:val="20"/>
+                <w:szCs w:val="20"/>
+                <w:lang w:val="lt-LT"/>
+              </w:rPr>
+              <w:t>);</w:t>
+            </w:r>
+          </w:p>
+          <w:p>
+            <w:pPr>
+              <w:shd w:val="clear" w:color="auto" w:fill="FFFFFF"/>
+              <w:spacing w:line="285" w:lineRule="atLeast"/>
+              <w:rPr>
+                <w:rFonts w:ascii="Consolas" w:hAnsi="Consolas"/>
+                <w:color w:val="000000"/>
+                <w:sz w:val="20"/>
+                <w:szCs w:val="20"/>
+                <w:lang w:val="lt-LT"/>
+              </w:rPr>
+            </w:pPr>
+            <w:r>
+              <w:rPr>
+                <w:rFonts w:ascii="Consolas" w:hAnsi="Consolas"/>
+                <w:color w:val="000000"/>
+                <w:sz w:val="20"/>
+                <w:szCs w:val="20"/>
+                <w:lang w:val="lt-LT"/>
+              </w:rPr>
+              <w:t>  HAL_GPIO_TogglePin(</w:t>
+            </w:r>
+            <w:r>
+              <w:rPr>
+                <w:rFonts w:ascii="Consolas" w:hAnsi="Consolas"/>
+                <w:color w:val="0000FF"/>
+                <w:sz w:val="20"/>
+                <w:szCs w:val="20"/>
+                <w:lang w:val="lt-LT"/>
+              </w:rPr>
+              <w:t>LD3_GPIO_Port</w:t>
+            </w:r>
+            <w:r>
+              <w:rPr>
+                <w:rFonts w:ascii="Consolas" w:hAnsi="Consolas"/>
+                <w:color w:val="000000"/>
+                <w:sz w:val="20"/>
+                <w:szCs w:val="20"/>
+                <w:lang w:val="lt-LT"/>
+              </w:rPr>
+              <w:t xml:space="preserve">, </w:t>
+            </w:r>
+            <w:r>
+              <w:rPr>
+                <w:rFonts w:ascii="Consolas" w:hAnsi="Consolas"/>
+                <w:color w:val="0000FF"/>
+                <w:sz w:val="20"/>
+                <w:szCs w:val="20"/>
+                <w:lang w:val="lt-LT"/>
+              </w:rPr>
+              <w:t>LD3_Pin</w:t>
+            </w:r>
+            <w:r>
+              <w:rPr>
+                <w:rFonts w:ascii="Consolas" w:hAnsi="Consolas"/>
+                <w:color w:val="000000"/>
+                <w:sz w:val="20"/>
+                <w:szCs w:val="20"/>
+                <w:lang w:val="lt-LT"/>
+              </w:rPr>
+              <w:t>);</w:t>
+            </w:r>
+          </w:p>
+          <w:p>
+            <w:pPr>
+              <w:shd w:val="clear" w:color="auto" w:fill="FFFFFF"/>
+              <w:spacing w:line="285" w:lineRule="atLeast"/>
+              <w:rPr>
+                <w:rFonts w:ascii="Consolas" w:hAnsi="Consolas"/>
+                <w:color w:val="000000"/>
+                <w:sz w:val="20"/>
+                <w:szCs w:val="20"/>
+                <w:lang w:val="lt-LT"/>
+              </w:rPr>
+            </w:pPr>
+          </w:p>
+          <w:p>
+            <w:pPr>
+              <w:shd w:val="clear" w:color="auto" w:fill="FFFFFF"/>
+              <w:spacing w:line="285" w:lineRule="atLeast"/>
+              <w:rPr>
+                <w:rFonts w:ascii="Consolas" w:hAnsi="Consolas"/>
+                <w:color w:val="000000"/>
+                <w:sz w:val="20"/>
+                <w:szCs w:val="20"/>
+                <w:lang w:val="lt-LT"/>
+              </w:rPr>
+            </w:pPr>
+            <w:r>
+              <w:rPr>
+                <w:rFonts w:ascii="Consolas" w:hAnsi="Consolas"/>
+                <w:color w:val="000000"/>
+                <w:sz w:val="20"/>
+                <w:szCs w:val="20"/>
+                <w:lang w:val="lt-LT"/>
+              </w:rPr>
+              <w:t xml:space="preserve">  </w:t>
+            </w:r>
+            <w:r>
+              <w:rPr>
+                <w:rFonts w:ascii="Consolas" w:hAnsi="Consolas"/>
+                <w:color w:val="0000FF"/>
+                <w:sz w:val="20"/>
+                <w:szCs w:val="20"/>
+                <w:lang w:val="lt-LT"/>
+              </w:rPr>
+              <w:t>for</w:t>
+            </w:r>
+            <w:r>
+              <w:rPr>
+                <w:rFonts w:ascii="Consolas" w:hAnsi="Consolas"/>
+                <w:color w:val="0000FF"/>
+                <w:sz w:val="20"/>
+                <w:szCs w:val="20"/>
+                <w:lang w:val="lt-LT"/>
+              </w:rPr>
+              <w:t xml:space="preserve"> </w:t>
+            </w:r>
+            <w:r>
+              <w:rPr>
+                <w:rFonts w:ascii="Consolas" w:hAnsi="Consolas"/>
+                <w:color w:val="000000"/>
+                <w:sz w:val="20"/>
+                <w:szCs w:val="20"/>
+                <w:lang w:val="lt-LT"/>
+              </w:rPr>
+              <w:t>(</w:t>
+            </w:r>
+            <w:r>
+              <w:rPr>
+                <w:rFonts w:ascii="Consolas" w:hAnsi="Consolas"/>
+                <w:color w:val="0000FF"/>
+                <w:sz w:val="20"/>
+                <w:szCs w:val="20"/>
+                <w:lang w:val="lt-LT"/>
+              </w:rPr>
+              <w:t>int</w:t>
+            </w:r>
+            <w:r>
+              <w:rPr>
+                <w:rFonts w:ascii="Consolas" w:hAnsi="Consolas"/>
+                <w:color w:val="000000"/>
+                <w:sz w:val="20"/>
+                <w:szCs w:val="20"/>
+                <w:lang w:val="lt-LT"/>
+              </w:rPr>
+              <w:t xml:space="preserve"> i = </w:t>
+            </w:r>
+            <w:r>
+              <w:rPr>
+                <w:rFonts w:ascii="Consolas" w:hAnsi="Consolas"/>
+                <w:color w:val="0000FF"/>
+                <w:sz w:val="20"/>
+                <w:szCs w:val="20"/>
+                <w:lang w:val="lt-LT"/>
+              </w:rPr>
+              <w:t>OUTPUT_BUFFER_SIZE</w:t>
+            </w:r>
+            <w:r>
+              <w:rPr>
+                <w:rFonts w:ascii="Consolas" w:hAnsi="Consolas"/>
+                <w:color w:val="000000"/>
+                <w:sz w:val="20"/>
+                <w:szCs w:val="20"/>
+                <w:lang w:val="lt-LT"/>
+              </w:rPr>
+              <w:t>/</w:t>
+            </w:r>
+            <w:r>
+              <w:rPr>
+                <w:rFonts w:ascii="Consolas" w:hAnsi="Consolas"/>
+                <w:color w:val="098658"/>
+                <w:sz w:val="20"/>
+                <w:szCs w:val="20"/>
+                <w:lang w:val="lt-LT"/>
+              </w:rPr>
+              <w:t>2</w:t>
+            </w:r>
+            <w:r>
+              <w:rPr>
+                <w:rFonts w:ascii="Consolas" w:hAnsi="Consolas"/>
+                <w:color w:val="000000"/>
+                <w:sz w:val="20"/>
+                <w:szCs w:val="20"/>
+                <w:lang w:val="lt-LT"/>
+              </w:rPr>
+              <w:t xml:space="preserve">; i &lt; </w:t>
+            </w:r>
+            <w:r>
+              <w:rPr>
+                <w:rFonts w:ascii="Consolas" w:hAnsi="Consolas"/>
+                <w:color w:val="0000FF"/>
+                <w:sz w:val="20"/>
+                <w:szCs w:val="20"/>
+                <w:lang w:val="lt-LT"/>
+              </w:rPr>
+              <w:t>OUTPUT_BUFFER_SIZE</w:t>
+            </w:r>
+            <w:r>
+              <w:rPr>
+                <w:rFonts w:ascii="Consolas" w:hAnsi="Consolas"/>
+                <w:color w:val="000000"/>
+                <w:sz w:val="20"/>
+                <w:szCs w:val="20"/>
+                <w:lang w:val="lt-LT"/>
+              </w:rPr>
+              <w:t>; i++)</w:t>
+            </w:r>
+            <w:r>
+              <w:rPr>
+                <w:rFonts w:ascii="Consolas" w:hAnsi="Consolas"/>
+                <w:color w:val="000000"/>
+                <w:sz w:val="20"/>
+                <w:szCs w:val="20"/>
+                <w:lang w:val="lt-LT"/>
+              </w:rPr>
+              <w:t xml:space="preserve"> </w:t>
+            </w:r>
+            <w:r>
+              <w:rPr>
+                <w:rFonts w:ascii="Consolas" w:hAnsi="Consolas"/>
+                <w:color w:val="000000"/>
+                <w:sz w:val="20"/>
+                <w:szCs w:val="20"/>
+                <w:lang w:val="lt-LT"/>
+              </w:rPr>
+              <w:t>{</w:t>
+            </w:r>
+          </w:p>
+          <w:p>
+            <w:pPr>
+              <w:shd w:val="clear" w:color="auto" w:fill="FFFFFF"/>
+              <w:spacing w:line="285" w:lineRule="atLeast"/>
+              <w:rPr>
+                <w:rFonts w:ascii="Consolas" w:hAnsi="Consolas"/>
+                <w:color w:val="000000"/>
+                <w:sz w:val="20"/>
+                <w:szCs w:val="20"/>
+                <w:lang w:val="lt-LT"/>
+              </w:rPr>
+            </w:pPr>
+            <w:r>
+              <w:rPr>
+                <w:rFonts w:ascii="Consolas" w:hAnsi="Consolas"/>
+                <w:color w:val="000000"/>
+                <w:sz w:val="20"/>
+                <w:szCs w:val="20"/>
+                <w:lang w:val="lt-LT"/>
+              </w:rPr>
+              <w:t>    OutputBuffer[i] = Distortion(OutputBuffer[i]);</w:t>
+            </w:r>
+          </w:p>
+          <w:p>
+            <w:pPr>
+              <w:shd w:val="clear" w:color="auto" w:fill="FFFFFF"/>
+              <w:spacing w:line="285" w:lineRule="atLeast"/>
+              <w:rPr>
+                <w:rFonts w:ascii="Consolas" w:hAnsi="Consolas"/>
+                <w:color w:val="000000"/>
+                <w:sz w:val="20"/>
+                <w:szCs w:val="20"/>
+                <w:lang w:val="lt-LT"/>
+              </w:rPr>
+            </w:pPr>
+            <w:r>
+              <w:rPr>
+                <w:rFonts w:ascii="Consolas" w:hAnsi="Consolas"/>
+                <w:color w:val="000000"/>
+                <w:sz w:val="20"/>
+                <w:szCs w:val="20"/>
+                <w:lang w:val="lt-LT"/>
+              </w:rPr>
+              <w:t>  }</w:t>
+            </w:r>
+          </w:p>
+          <w:p>
+            <w:pPr>
+              <w:shd w:val="clear" w:color="auto" w:fill="FFFFFF"/>
+              <w:spacing w:line="285" w:lineRule="atLeast"/>
+              <w:rPr>
+                <w:rFonts w:ascii="Consolas" w:hAnsi="Consolas"/>
+                <w:color w:val="000000"/>
+                <w:sz w:val="20"/>
+                <w:szCs w:val="20"/>
+                <w:lang w:val="lt-LT"/>
+              </w:rPr>
+            </w:pPr>
+            <w:r>
+              <w:rPr>
+                <w:rFonts w:ascii="Consolas" w:hAnsi="Consolas"/>
+                <w:color w:val="000000"/>
+                <w:sz w:val="20"/>
+                <w:szCs w:val="20"/>
+                <w:lang w:val="lt-LT"/>
+              </w:rPr>
+              <w:t>}</w:t>
+            </w:r>
+          </w:p>
+        </w:tc>
+      </w:tr>
+    </w:tbl>
     <w:p>
       <w:pPr>
         <w:spacing w:after="160" w:line="259" w:lineRule="auto"/>
@@ -1756,20 +3277,18 @@
         <w:ind w:left="357"/>
         <w:jc w:val="center"/>
         <w:rPr>
-          <w:highlight w:val="red"/>
-          <w:lang w:val="lt-LT"/>
-        </w:rPr>
-      </w:pPr>
-      <w:bookmarkStart w:id="4" w:name="_Toc151845495"/>
-      <w:r>
-        <w:rPr>
-          <w:highlight w:val="red"/>
+          <w:lang w:val="lt-LT"/>
+        </w:rPr>
+      </w:pPr>
+      <w:bookmarkStart w:id="6" w:name="_Toc153055847"/>
+      <w:r>
+        <w:rPr>
           <w:lang w:val="lt-LT"/>
         </w:rPr>
         <w:lastRenderedPageBreak/>
         <w:t>Išvados</w:t>
       </w:r>
-      <w:bookmarkEnd w:id="4"/>
+      <w:bookmarkEnd w:id="6"/>
     </w:p>
     <w:p>
       <w:pPr>
@@ -1800,7 +3319,13 @@
         <w:rPr>
           <w:lang w:val="lt-LT"/>
         </w:rPr>
-        <w:t>Laboratorinio darbo metu buvo sukurti ir eksportuoti į mikrovaldiklį žemų dažnių, aukštų dažnių ir juostinis filtrai.</w:t>
+        <w:t xml:space="preserve">Laboratorinio darbo metu buvo </w:t>
+      </w:r>
+      <w:r>
+        <w:rPr>
+          <w:lang w:val="lt-LT"/>
+        </w:rPr>
+        <w:t>išanalizuota pateikta programa ir pateikti programos algoritmai tekstine bei grafine forma.</w:t>
       </w:r>
     </w:p>
     <w:p>
@@ -1819,19 +3344,7 @@
         <w:rPr>
           <w:lang w:val="lt-LT"/>
         </w:rPr>
-        <w:t xml:space="preserve">Tiek MATLAB simuliacijose, tiek realiame mikrovaldiklyje skurti filtrai veikė tinkamai ir pašalino nepageidaujamų dažnių </w:t>
-      </w:r>
-      <w:r>
-        <w:rPr>
-          <w:lang w:val="lt-LT"/>
-        </w:rPr>
-        <w:t>dedamąsias</w:t>
-      </w:r>
-      <w:r>
-        <w:rPr>
-          <w:lang w:val="lt-LT"/>
-        </w:rPr>
-        <w:t>.</w:t>
+        <w:t>Prie projekto garso išvesties buvo pridėtas distortion efektas.</w:t>
       </w:r>
     </w:p>
     <w:p>
@@ -1839,1804 +3352,18 @@
         <w:pStyle w:val="ListBullet"/>
         <w:numPr>
           <w:ilvl w:val="0"/>
-          <w:numId w:val="11"/>
+          <w:numId w:val="0"/>
         </w:numPr>
+        <w:ind w:left="717" w:hanging="360"/>
         <w:jc w:val="both"/>
         <w:rPr>
           <w:lang w:val="lt-LT"/>
         </w:rPr>
       </w:pPr>
-      <w:r>
-        <w:rPr>
-          <w:lang w:val="lt-LT"/>
-        </w:rPr>
-        <w:t xml:space="preserve">Iš testavus slenkančio vidurkio filtrą buvo įsitikinta, jog šio tipo filtrui nereikalinga didelė eilė, </w:t>
-      </w:r>
-      <w:r>
-        <w:rPr>
-          <w:lang w:val="lt-LT"/>
-        </w:rPr>
-        <w:t>5</w:t>
-      </w:r>
-      <w:r>
-        <w:rPr>
-          <w:lang w:val="lt-LT"/>
-        </w:rPr>
-        <w:t xml:space="preserve"> eilės filtras sugebėjo pašalinti triukšm</w:t>
-      </w:r>
-      <w:r>
-        <w:rPr>
-          <w:lang w:val="lt-LT"/>
-        </w:rPr>
-        <w:t>ą iš</w:t>
-      </w:r>
-      <w:r>
-        <w:rPr>
-          <w:lang w:val="lt-LT"/>
-        </w:rPr>
-        <w:t xml:space="preserve"> signal</w:t>
-      </w:r>
-      <w:r>
-        <w:rPr>
-          <w:lang w:val="lt-LT"/>
-        </w:rPr>
-        <w:t>o</w:t>
-      </w:r>
-      <w:r>
-        <w:rPr>
-          <w:lang w:val="lt-LT"/>
-        </w:rPr>
-        <w:t>.</w:t>
-      </w:r>
-    </w:p>
-    <w:p>
-      <w:pPr>
-        <w:pStyle w:val="ListBullet"/>
-        <w:numPr>
-          <w:ilvl w:val="0"/>
-          <w:numId w:val="11"/>
-        </w:numPr>
-        <w:jc w:val="both"/>
-        <w:rPr>
-          <w:lang w:val="lt-LT"/>
-        </w:rPr>
-      </w:pPr>
-      <w:r>
-        <w:rPr>
-          <w:lang w:val="lt-LT"/>
-        </w:rPr>
-        <w:t xml:space="preserve">Palyginus paprastą vidurkio funkciją ir FIR filtrų </w:t>
-      </w:r>
-      <w:r>
-        <w:rPr>
-          <w:lang w:val="lt-LT"/>
-        </w:rPr>
-        <w:t>specialias</w:t>
-      </w:r>
-      <w:r>
-        <w:rPr>
-          <w:lang w:val="lt-LT"/>
-        </w:rPr>
-        <w:t xml:space="preserve"> funkcijas buvo pastebėta, jog su paprasta funkcija programa veikė 26,7% greičiau</w:t>
-      </w:r>
-      <w:r>
-        <w:rPr>
-          <w:lang w:val="lt-LT"/>
-        </w:rPr>
-        <w:t>.</w:t>
-      </w:r>
-    </w:p>
-    <w:p>
-      <w:pPr>
-        <w:pStyle w:val="Heading1"/>
-        <w:rPr>
-          <w:lang w:val="lt-LT"/>
-        </w:rPr>
-      </w:pPr>
-      <w:bookmarkStart w:id="5" w:name="_Toc151845496"/>
-      <w:r>
-        <w:rPr>
-          <w:lang w:val="lt-LT"/>
-        </w:rPr>
-        <w:lastRenderedPageBreak/>
-        <w:t>Priedai</w:t>
-      </w:r>
-      <w:bookmarkEnd w:id="5"/>
-    </w:p>
-    <w:p>
-      <w:pPr>
-        <w:pStyle w:val="Caption"/>
-        <w:keepNext/>
-        <w:jc w:val="left"/>
-        <w:rPr>
-          <w:lang w:val="lt-LT"/>
-        </w:rPr>
-      </w:pPr>
-      <w:r>
-        <w:rPr>
-          <w:b/>
-          <w:bCs/>
-          <w:highlight w:val="yellow"/>
-          <w:lang w:val="lt-LT"/>
-        </w:rPr>
-        <w:fldChar w:fldCharType="begin"/>
-      </w:r>
-      <w:r>
-        <w:rPr>
-          <w:b/>
-          <w:bCs/>
-          <w:highlight w:val="yellow"/>
-          <w:lang w:val="lt-LT"/>
-        </w:rPr>
-        <w:instrText xml:space="preserve"> SEQ lentelė \* ARABIC </w:instrText>
-      </w:r>
-      <w:r>
-        <w:rPr>
-          <w:b/>
-          <w:bCs/>
-          <w:highlight w:val="yellow"/>
-          <w:lang w:val="lt-LT"/>
-        </w:rPr>
-        <w:fldChar w:fldCharType="separate"/>
-      </w:r>
-      <w:r>
-        <w:rPr>
-          <w:b/>
-          <w:bCs/>
-          <w:noProof/>
-          <w:highlight w:val="yellow"/>
-          <w:lang w:val="lt-LT"/>
-        </w:rPr>
-        <w:t>7</w:t>
-      </w:r>
-      <w:r>
-        <w:rPr>
-          <w:b/>
-          <w:bCs/>
-          <w:highlight w:val="yellow"/>
-          <w:lang w:val="lt-LT"/>
-        </w:rPr>
-        <w:fldChar w:fldCharType="end"/>
-      </w:r>
-      <w:r>
-        <w:rPr>
-          <w:b/>
-          <w:bCs/>
-          <w:highlight w:val="yellow"/>
-          <w:lang w:val="lt-LT"/>
-        </w:rPr>
-        <w:t xml:space="preserve"> lentelė.</w:t>
-      </w:r>
-      <w:r>
-        <w:rPr>
-          <w:highlight w:val="yellow"/>
-          <w:lang w:val="lt-LT"/>
-        </w:rPr>
-        <w:t xml:space="preserve"> </w:t>
-      </w:r>
-      <w:r>
-        <w:rPr>
-          <w:highlight w:val="red"/>
-          <w:lang w:val="lt-LT"/>
-        </w:rPr>
-        <w:t xml:space="preserve">MATLAB programa </w:t>
-      </w:r>
-      <w:r>
-        <w:rPr>
-          <w:highlight w:val="yellow"/>
-          <w:lang w:val="lt-LT"/>
-        </w:rPr>
-        <w:t>sukurt</w:t>
-      </w:r>
-      <w:r>
-        <w:rPr>
-          <w:highlight w:val="yellow"/>
-          <w:lang w:val="lt-LT"/>
-        </w:rPr>
-        <w:t>ų</w:t>
-      </w:r>
-      <w:r>
-        <w:rPr>
-          <w:highlight w:val="yellow"/>
-          <w:lang w:val="lt-LT"/>
-        </w:rPr>
-        <w:t xml:space="preserve"> filtrų koeficientų konvertavimui į C kodą</w:t>
-      </w:r>
-    </w:p>
-    <w:tbl>
-      <w:tblPr>
-        <w:tblStyle w:val="TableGrid"/>
-        <w:tblW w:w="0" w:type="auto"/>
-        <w:tblLook w:val="04A0" w:firstRow="1" w:lastRow="0" w:firstColumn="1" w:lastColumn="0" w:noHBand="0" w:noVBand="1"/>
-      </w:tblPr>
-      <w:tblGrid>
-        <w:gridCol w:w="9628"/>
-      </w:tblGrid>
-      <w:tr>
-        <w:tc>
-          <w:tcPr>
-            <w:tcW w:w="9628" w:type="dxa"/>
-          </w:tcPr>
-          <w:p>
-            <w:pPr>
-              <w:autoSpaceDE w:val="0"/>
-              <w:autoSpaceDN w:val="0"/>
-              <w:adjustRightInd w:val="0"/>
-              <w:rPr>
-                <w:rFonts w:ascii="Courier New" w:eastAsiaTheme="minorHAnsi" w:hAnsi="Courier New" w:cs="Courier New"/>
-                <w:sz w:val="20"/>
-                <w:szCs w:val="20"/>
-                <w:lang w:val="lt-LT"/>
-              </w:rPr>
-            </w:pPr>
-            <w:r>
-              <w:rPr>
-                <w:rFonts w:ascii="Courier New" w:eastAsiaTheme="minorHAnsi" w:hAnsi="Courier New" w:cs="Courier New"/>
-                <w:color w:val="228B22"/>
-                <w:sz w:val="20"/>
-                <w:szCs w:val="20"/>
-                <w:lang w:val="lt-LT"/>
-              </w:rPr>
-              <w:t>% FIR testas</w:t>
-            </w:r>
-          </w:p>
-          <w:p>
-            <w:pPr>
-              <w:autoSpaceDE w:val="0"/>
-              <w:autoSpaceDN w:val="0"/>
-              <w:adjustRightInd w:val="0"/>
-              <w:rPr>
-                <w:rFonts w:ascii="Courier New" w:eastAsiaTheme="minorHAnsi" w:hAnsi="Courier New" w:cs="Courier New"/>
-                <w:sz w:val="20"/>
-                <w:szCs w:val="20"/>
-                <w:lang w:val="lt-LT"/>
-              </w:rPr>
-            </w:pPr>
-            <w:r>
-              <w:rPr>
-                <w:rFonts w:ascii="Courier New" w:eastAsiaTheme="minorHAnsi" w:hAnsi="Courier New" w:cs="Courier New"/>
-                <w:color w:val="228B22"/>
-                <w:sz w:val="20"/>
-                <w:szCs w:val="20"/>
-                <w:lang w:val="lt-LT"/>
-              </w:rPr>
-              <w:t>% Filtro koeficientai saugomi faile</w:t>
-            </w:r>
-          </w:p>
-          <w:p>
-            <w:pPr>
-              <w:autoSpaceDE w:val="0"/>
-              <w:autoSpaceDN w:val="0"/>
-              <w:adjustRightInd w:val="0"/>
-              <w:rPr>
-                <w:rFonts w:ascii="Courier New" w:eastAsiaTheme="minorHAnsi" w:hAnsi="Courier New" w:cs="Courier New"/>
-                <w:sz w:val="20"/>
-                <w:szCs w:val="20"/>
-                <w:lang w:val="lt-LT"/>
-              </w:rPr>
-            </w:pPr>
-            <w:r>
-              <w:rPr>
-                <w:rFonts w:ascii="Courier New" w:eastAsiaTheme="minorHAnsi" w:hAnsi="Courier New" w:cs="Courier New"/>
-                <w:color w:val="228B22"/>
-                <w:sz w:val="20"/>
-                <w:szCs w:val="20"/>
-                <w:lang w:val="lt-LT"/>
-              </w:rPr>
-              <w:t xml:space="preserve"> </w:t>
-            </w:r>
-          </w:p>
-          <w:p>
-            <w:pPr>
-              <w:autoSpaceDE w:val="0"/>
-              <w:autoSpaceDN w:val="0"/>
-              <w:adjustRightInd w:val="0"/>
-              <w:rPr>
-                <w:rFonts w:ascii="Courier New" w:eastAsiaTheme="minorHAnsi" w:hAnsi="Courier New" w:cs="Courier New"/>
-                <w:sz w:val="20"/>
-                <w:szCs w:val="20"/>
-                <w:lang w:val="lt-LT"/>
-              </w:rPr>
-            </w:pPr>
-            <w:r>
-              <w:rPr>
-                <w:rFonts w:ascii="Courier New" w:eastAsiaTheme="minorHAnsi" w:hAnsi="Courier New" w:cs="Courier New"/>
-                <w:color w:val="000000"/>
-                <w:sz w:val="20"/>
-                <w:szCs w:val="20"/>
-                <w:lang w:val="lt-LT"/>
-              </w:rPr>
-              <w:t>clear;</w:t>
-            </w:r>
-          </w:p>
-          <w:p>
-            <w:pPr>
-              <w:autoSpaceDE w:val="0"/>
-              <w:autoSpaceDN w:val="0"/>
-              <w:adjustRightInd w:val="0"/>
-              <w:rPr>
-                <w:rFonts w:ascii="Courier New" w:eastAsiaTheme="minorHAnsi" w:hAnsi="Courier New" w:cs="Courier New"/>
-                <w:sz w:val="20"/>
-                <w:szCs w:val="20"/>
-                <w:lang w:val="lt-LT"/>
-              </w:rPr>
-            </w:pPr>
-            <w:r>
-              <w:rPr>
-                <w:rFonts w:ascii="Courier New" w:eastAsiaTheme="minorHAnsi" w:hAnsi="Courier New" w:cs="Courier New"/>
-                <w:color w:val="228B22"/>
-                <w:sz w:val="20"/>
-                <w:szCs w:val="20"/>
-                <w:lang w:val="lt-LT"/>
-              </w:rPr>
-              <w:t>% HD - this is a generated MATLAB filter function</w:t>
-            </w:r>
-          </w:p>
-          <w:p>
-            <w:pPr>
-              <w:autoSpaceDE w:val="0"/>
-              <w:autoSpaceDN w:val="0"/>
-              <w:adjustRightInd w:val="0"/>
-              <w:rPr>
-                <w:rFonts w:ascii="Courier New" w:eastAsiaTheme="minorHAnsi" w:hAnsi="Courier New" w:cs="Courier New"/>
-                <w:sz w:val="20"/>
-                <w:szCs w:val="20"/>
-                <w:lang w:val="lt-LT"/>
-              </w:rPr>
-            </w:pPr>
-            <w:r>
-              <w:rPr>
-                <w:rFonts w:ascii="Courier New" w:eastAsiaTheme="minorHAnsi" w:hAnsi="Courier New" w:cs="Courier New"/>
-                <w:color w:val="228B22"/>
-                <w:sz w:val="20"/>
-                <w:szCs w:val="20"/>
-                <w:lang w:val="lt-LT"/>
-              </w:rPr>
-              <w:t>% Hd = FIR_filter_30ord; % example</w:t>
-            </w:r>
-          </w:p>
-          <w:p>
-            <w:pPr>
-              <w:autoSpaceDE w:val="0"/>
-              <w:autoSpaceDN w:val="0"/>
-              <w:adjustRightInd w:val="0"/>
-              <w:rPr>
-                <w:rFonts w:ascii="Courier New" w:eastAsiaTheme="minorHAnsi" w:hAnsi="Courier New" w:cs="Courier New"/>
-                <w:sz w:val="20"/>
-                <w:szCs w:val="20"/>
-                <w:lang w:val="lt-LT"/>
-              </w:rPr>
-            </w:pPr>
-            <w:r>
-              <w:rPr>
-                <w:rFonts w:ascii="Courier New" w:eastAsiaTheme="minorHAnsi" w:hAnsi="Courier New" w:cs="Courier New"/>
-                <w:color w:val="000000"/>
-                <w:sz w:val="20"/>
-                <w:szCs w:val="20"/>
-                <w:lang w:val="lt-LT"/>
-              </w:rPr>
-              <w:t xml:space="preserve"> Hd = lowpassFinal;</w:t>
-            </w:r>
-          </w:p>
-          <w:p>
-            <w:pPr>
-              <w:autoSpaceDE w:val="0"/>
-              <w:autoSpaceDN w:val="0"/>
-              <w:adjustRightInd w:val="0"/>
-              <w:rPr>
-                <w:rFonts w:ascii="Courier New" w:eastAsiaTheme="minorHAnsi" w:hAnsi="Courier New" w:cs="Courier New"/>
-                <w:sz w:val="20"/>
-                <w:szCs w:val="20"/>
-                <w:lang w:val="lt-LT"/>
-              </w:rPr>
-            </w:pPr>
-            <w:r>
-              <w:rPr>
-                <w:rFonts w:ascii="Courier New" w:eastAsiaTheme="minorHAnsi" w:hAnsi="Courier New" w:cs="Courier New"/>
-                <w:color w:val="228B22"/>
-                <w:sz w:val="20"/>
-                <w:szCs w:val="20"/>
-                <w:lang w:val="lt-LT"/>
-              </w:rPr>
-              <w:t xml:space="preserve">% </w:t>
-            </w:r>
-          </w:p>
-          <w:p>
-            <w:pPr>
-              <w:autoSpaceDE w:val="0"/>
-              <w:autoSpaceDN w:val="0"/>
-              <w:adjustRightInd w:val="0"/>
-              <w:rPr>
-                <w:rFonts w:ascii="Courier New" w:eastAsiaTheme="minorHAnsi" w:hAnsi="Courier New" w:cs="Courier New"/>
-                <w:sz w:val="20"/>
-                <w:szCs w:val="20"/>
-                <w:lang w:val="lt-LT"/>
-              </w:rPr>
-            </w:pPr>
-            <w:r>
-              <w:rPr>
-                <w:rFonts w:ascii="Courier New" w:eastAsiaTheme="minorHAnsi" w:hAnsi="Courier New" w:cs="Courier New"/>
-                <w:color w:val="000000"/>
-                <w:sz w:val="20"/>
-                <w:szCs w:val="20"/>
-                <w:lang w:val="lt-LT"/>
-              </w:rPr>
-              <w:t xml:space="preserve">    ylabel(</w:t>
-            </w:r>
-            <w:r>
-              <w:rPr>
-                <w:rFonts w:ascii="Courier New" w:eastAsiaTheme="minorHAnsi" w:hAnsi="Courier New" w:cs="Courier New"/>
-                <w:color w:val="A020F0"/>
-                <w:sz w:val="20"/>
-                <w:szCs w:val="20"/>
-                <w:lang w:val="lt-LT"/>
-              </w:rPr>
-              <w:t>'Amplitude'</w:t>
-            </w:r>
-            <w:r>
-              <w:rPr>
-                <w:rFonts w:ascii="Courier New" w:eastAsiaTheme="minorHAnsi" w:hAnsi="Courier New" w:cs="Courier New"/>
-                <w:color w:val="000000"/>
-                <w:sz w:val="20"/>
-                <w:szCs w:val="20"/>
-                <w:lang w:val="lt-LT"/>
-              </w:rPr>
-              <w:t>);</w:t>
-            </w:r>
-          </w:p>
-          <w:p>
-            <w:pPr>
-              <w:autoSpaceDE w:val="0"/>
-              <w:autoSpaceDN w:val="0"/>
-              <w:adjustRightInd w:val="0"/>
-              <w:rPr>
-                <w:rFonts w:ascii="Courier New" w:eastAsiaTheme="minorHAnsi" w:hAnsi="Courier New" w:cs="Courier New"/>
-                <w:sz w:val="20"/>
-                <w:szCs w:val="20"/>
-                <w:lang w:val="lt-LT"/>
-              </w:rPr>
-            </w:pPr>
-            <w:r>
-              <w:rPr>
-                <w:rFonts w:ascii="Courier New" w:eastAsiaTheme="minorHAnsi" w:hAnsi="Courier New" w:cs="Courier New"/>
-                <w:color w:val="000000"/>
-                <w:sz w:val="20"/>
-                <w:szCs w:val="20"/>
-                <w:lang w:val="lt-LT"/>
-              </w:rPr>
-              <w:t xml:space="preserve">    </w:t>
-            </w:r>
-          </w:p>
-          <w:p>
-            <w:pPr>
-              <w:autoSpaceDE w:val="0"/>
-              <w:autoSpaceDN w:val="0"/>
-              <w:adjustRightInd w:val="0"/>
-              <w:rPr>
-                <w:rFonts w:ascii="Courier New" w:eastAsiaTheme="minorHAnsi" w:hAnsi="Courier New" w:cs="Courier New"/>
-                <w:sz w:val="20"/>
-                <w:szCs w:val="20"/>
-                <w:lang w:val="lt-LT"/>
-              </w:rPr>
-            </w:pPr>
-            <w:r>
-              <w:rPr>
-                <w:rFonts w:ascii="Courier New" w:eastAsiaTheme="minorHAnsi" w:hAnsi="Courier New" w:cs="Courier New"/>
-                <w:color w:val="000000"/>
-                <w:sz w:val="20"/>
-                <w:szCs w:val="20"/>
-                <w:lang w:val="lt-LT"/>
-              </w:rPr>
-              <w:t xml:space="preserve">    </w:t>
-            </w:r>
-            <w:r>
-              <w:rPr>
-                <w:rFonts w:ascii="Courier New" w:eastAsiaTheme="minorHAnsi" w:hAnsi="Courier New" w:cs="Courier New"/>
-                <w:color w:val="228B22"/>
-                <w:sz w:val="20"/>
-                <w:szCs w:val="20"/>
-                <w:lang w:val="lt-LT"/>
-              </w:rPr>
-              <w:t>% Display only positive frequencies</w:t>
-            </w:r>
-          </w:p>
-          <w:p>
-            <w:pPr>
-              <w:autoSpaceDE w:val="0"/>
-              <w:autoSpaceDN w:val="0"/>
-              <w:adjustRightInd w:val="0"/>
-              <w:rPr>
-                <w:rFonts w:ascii="Courier New" w:eastAsiaTheme="minorHAnsi" w:hAnsi="Courier New" w:cs="Courier New"/>
-                <w:lang w:val="lt-LT"/>
-              </w:rPr>
-            </w:pPr>
-            <w:r>
-              <w:rPr>
-                <w:rFonts w:ascii="Courier New" w:eastAsiaTheme="minorHAnsi" w:hAnsi="Courier New" w:cs="Courier New"/>
-                <w:color w:val="000000"/>
-                <w:sz w:val="20"/>
-                <w:szCs w:val="20"/>
-                <w:lang w:val="lt-LT"/>
-              </w:rPr>
-              <w:t xml:space="preserve">    axis([0 Fs/2 0 max(P_y)]);</w:t>
-            </w:r>
-          </w:p>
-          <w:p>
-            <w:pPr>
-              <w:autoSpaceDE w:val="0"/>
-              <w:autoSpaceDN w:val="0"/>
-              <w:adjustRightInd w:val="0"/>
-              <w:rPr>
-                <w:rFonts w:ascii="Courier New" w:eastAsiaTheme="minorHAnsi" w:hAnsi="Courier New" w:cs="Courier New"/>
-                <w:lang w:val="lt-LT"/>
-              </w:rPr>
-            </w:pPr>
-            <w:r>
-              <w:rPr>
-                <w:rFonts w:ascii="Courier New" w:eastAsiaTheme="minorHAnsi" w:hAnsi="Courier New" w:cs="Courier New"/>
-                <w:color w:val="0000FF"/>
-                <w:sz w:val="20"/>
-                <w:szCs w:val="20"/>
-                <w:lang w:val="lt-LT"/>
-              </w:rPr>
-              <w:t>end</w:t>
-            </w:r>
-          </w:p>
-        </w:tc>
-      </w:tr>
-    </w:tbl>
-    <w:p>
-      <w:pPr>
-        <w:pStyle w:val="Caption"/>
-        <w:keepNext/>
-        <w:jc w:val="left"/>
-        <w:rPr>
-          <w:lang w:val="lt-LT"/>
-        </w:rPr>
-      </w:pPr>
-      <w:r>
-        <w:rPr>
-          <w:b/>
-          <w:bCs/>
-          <w:highlight w:val="yellow"/>
-          <w:lang w:val="lt-LT"/>
-        </w:rPr>
-        <w:fldChar w:fldCharType="begin"/>
-      </w:r>
-      <w:r>
-        <w:rPr>
-          <w:b/>
-          <w:bCs/>
-          <w:highlight w:val="yellow"/>
-          <w:lang w:val="lt-LT"/>
-        </w:rPr>
-        <w:instrText xml:space="preserve"> SEQ lentelė \* ARABIC </w:instrText>
-      </w:r>
-      <w:r>
-        <w:rPr>
-          <w:b/>
-          <w:bCs/>
-          <w:highlight w:val="yellow"/>
-          <w:lang w:val="lt-LT"/>
-        </w:rPr>
-        <w:fldChar w:fldCharType="separate"/>
-      </w:r>
-      <w:r>
-        <w:rPr>
-          <w:b/>
-          <w:bCs/>
-          <w:noProof/>
-          <w:highlight w:val="yellow"/>
-          <w:lang w:val="lt-LT"/>
-        </w:rPr>
-        <w:t>8</w:t>
-      </w:r>
-      <w:r>
-        <w:rPr>
-          <w:b/>
-          <w:bCs/>
-          <w:noProof/>
-          <w:highlight w:val="yellow"/>
-          <w:lang w:val="lt-LT"/>
-        </w:rPr>
-        <w:fldChar w:fldCharType="end"/>
-      </w:r>
-      <w:r>
-        <w:rPr>
-          <w:b/>
-          <w:bCs/>
-          <w:highlight w:val="yellow"/>
-          <w:lang w:val="lt-LT"/>
-        </w:rPr>
-        <w:t xml:space="preserve"> lentelė</w:t>
-      </w:r>
-      <w:r>
-        <w:rPr>
-          <w:highlight w:val="yellow"/>
-          <w:lang w:val="lt-LT"/>
-        </w:rPr>
-        <w:t xml:space="preserve"> </w:t>
-      </w:r>
-      <w:r>
-        <w:rPr>
-          <w:highlight w:val="red"/>
-          <w:lang w:val="lt-LT"/>
-        </w:rPr>
-        <w:t>pagrindinis laboratorinio darbo programin</w:t>
-      </w:r>
-      <w:r>
-        <w:rPr>
-          <w:highlight w:val="red"/>
-          <w:lang w:val="lt-LT"/>
-        </w:rPr>
-        <w:t>i</w:t>
-      </w:r>
-      <w:r>
-        <w:rPr>
-          <w:highlight w:val="red"/>
-          <w:lang w:val="lt-LT"/>
-        </w:rPr>
-        <w:t xml:space="preserve">s </w:t>
-      </w:r>
-      <w:r>
-        <w:rPr>
-          <w:highlight w:val="yellow"/>
-          <w:lang w:val="lt-LT"/>
-        </w:rPr>
-        <w:t>kodas</w:t>
-      </w:r>
-    </w:p>
-    <w:tbl>
-      <w:tblPr>
-        <w:tblStyle w:val="TableGrid"/>
-        <w:tblW w:w="0" w:type="auto"/>
-        <w:tblLook w:val="04A0" w:firstRow="1" w:lastRow="0" w:firstColumn="1" w:lastColumn="0" w:noHBand="0" w:noVBand="1"/>
-      </w:tblPr>
-      <w:tblGrid>
-        <w:gridCol w:w="9628"/>
-      </w:tblGrid>
-      <w:tr>
-        <w:tc>
-          <w:tcPr>
-            <w:tcW w:w="9628" w:type="dxa"/>
-          </w:tcPr>
-          <w:p>
-            <w:pPr>
-              <w:shd w:val="clear" w:color="auto" w:fill="FFFFFF"/>
-              <w:spacing w:line="285" w:lineRule="atLeast"/>
-              <w:rPr>
-                <w:rFonts w:ascii="Consolas" w:hAnsi="Consolas"/>
-                <w:color w:val="000000"/>
-                <w:sz w:val="20"/>
-                <w:szCs w:val="20"/>
-              </w:rPr>
-            </w:pPr>
-            <w:r>
-              <w:rPr>
-                <w:rFonts w:ascii="Consolas" w:hAnsi="Consolas"/>
-                <w:color w:val="808080"/>
-                <w:sz w:val="20"/>
-                <w:szCs w:val="20"/>
-              </w:rPr>
-              <w:t>#define</w:t>
-            </w:r>
-            <w:r>
-              <w:rPr>
-                <w:rFonts w:ascii="Consolas" w:hAnsi="Consolas"/>
-                <w:color w:val="0000FF"/>
-                <w:sz w:val="20"/>
-                <w:szCs w:val="20"/>
-              </w:rPr>
-              <w:t xml:space="preserve"> </w:t>
-            </w:r>
-            <w:r>
-              <w:rPr>
-                <w:rFonts w:ascii="Consolas" w:hAnsi="Consolas"/>
-                <w:color w:val="BD63C5"/>
-                <w:sz w:val="20"/>
-                <w:szCs w:val="20"/>
-              </w:rPr>
-              <w:t>SAMPLING_FREQ</w:t>
-            </w:r>
-            <w:r>
-              <w:rPr>
-                <w:rFonts w:ascii="Consolas" w:hAnsi="Consolas"/>
-                <w:color w:val="0000FF"/>
-                <w:sz w:val="20"/>
-                <w:szCs w:val="20"/>
-              </w:rPr>
-              <w:t xml:space="preserve"> </w:t>
-            </w:r>
-            <w:r>
-              <w:rPr>
-                <w:rFonts w:ascii="Consolas" w:hAnsi="Consolas"/>
-                <w:color w:val="098658"/>
-                <w:sz w:val="20"/>
-                <w:szCs w:val="20"/>
-              </w:rPr>
-              <w:t>48000.0</w:t>
-            </w:r>
-            <w:r>
-              <w:rPr>
-                <w:rFonts w:ascii="Consolas" w:hAnsi="Consolas"/>
-                <w:color w:val="008000"/>
-                <w:sz w:val="20"/>
-                <w:szCs w:val="20"/>
-              </w:rPr>
-              <w:t xml:space="preserve">   //</w:t>
-            </w:r>
-            <w:proofErr w:type="spellStart"/>
-            <w:r>
-              <w:rPr>
-                <w:rFonts w:ascii="Consolas" w:hAnsi="Consolas"/>
-                <w:color w:val="008000"/>
-                <w:sz w:val="20"/>
-                <w:szCs w:val="20"/>
-              </w:rPr>
-              <w:t>BSP_audio_out</w:t>
-            </w:r>
-            <w:proofErr w:type="spellEnd"/>
-            <w:r>
-              <w:rPr>
-                <w:rFonts w:ascii="Consolas" w:hAnsi="Consolas"/>
-                <w:color w:val="008000"/>
-                <w:sz w:val="20"/>
-                <w:szCs w:val="20"/>
-              </w:rPr>
-              <w:t xml:space="preserve"> sampling frequency</w:t>
-            </w:r>
-          </w:p>
-          <w:p>
-            <w:pPr>
-              <w:shd w:val="clear" w:color="auto" w:fill="FFFFFF"/>
-              <w:spacing w:line="285" w:lineRule="atLeast"/>
-              <w:rPr>
-                <w:rFonts w:ascii="Consolas" w:hAnsi="Consolas"/>
-                <w:color w:val="000000"/>
-                <w:sz w:val="20"/>
-                <w:szCs w:val="20"/>
-              </w:rPr>
-            </w:pPr>
-            <w:r>
-              <w:rPr>
-                <w:rFonts w:ascii="Consolas" w:hAnsi="Consolas"/>
-                <w:color w:val="008000"/>
-                <w:sz w:val="20"/>
-                <w:szCs w:val="20"/>
-              </w:rPr>
-              <w:t>//--- FIR related PD ---</w:t>
-            </w:r>
-          </w:p>
-          <w:p>
-            <w:pPr>
-              <w:shd w:val="clear" w:color="auto" w:fill="FFFFFF"/>
-              <w:spacing w:line="285" w:lineRule="atLeast"/>
-              <w:rPr>
-                <w:rFonts w:ascii="Consolas" w:hAnsi="Consolas"/>
-                <w:color w:val="000000"/>
-                <w:sz w:val="20"/>
-                <w:szCs w:val="20"/>
-              </w:rPr>
-            </w:pPr>
-            <w:r>
-              <w:rPr>
-                <w:rFonts w:ascii="Consolas" w:hAnsi="Consolas"/>
-                <w:color w:val="808080"/>
-                <w:sz w:val="20"/>
-                <w:szCs w:val="20"/>
-              </w:rPr>
-              <w:t>#define</w:t>
-            </w:r>
-            <w:r>
-              <w:rPr>
-                <w:rFonts w:ascii="Consolas" w:hAnsi="Consolas"/>
-                <w:color w:val="0000FF"/>
-                <w:sz w:val="20"/>
-                <w:szCs w:val="20"/>
-              </w:rPr>
-              <w:t xml:space="preserve"> </w:t>
-            </w:r>
-            <w:r>
-              <w:rPr>
-                <w:rFonts w:ascii="Consolas" w:hAnsi="Consolas"/>
-                <w:color w:val="BD63C5"/>
-                <w:sz w:val="20"/>
-                <w:szCs w:val="20"/>
-              </w:rPr>
-              <w:t>TEST_LENGTH_SAMPLES</w:t>
-            </w:r>
-            <w:r>
-              <w:rPr>
-                <w:rFonts w:ascii="Consolas" w:hAnsi="Consolas"/>
-                <w:color w:val="0000FF"/>
-                <w:sz w:val="20"/>
-                <w:szCs w:val="20"/>
-              </w:rPr>
-              <w:t xml:space="preserve"> </w:t>
-            </w:r>
-            <w:proofErr w:type="gramStart"/>
-            <w:r>
-              <w:rPr>
-                <w:rFonts w:ascii="Consolas" w:hAnsi="Consolas"/>
-                <w:color w:val="098658"/>
-                <w:sz w:val="20"/>
-                <w:szCs w:val="20"/>
-              </w:rPr>
-              <w:t>1024</w:t>
-            </w:r>
-            <w:r>
-              <w:rPr>
-                <w:rFonts w:ascii="Consolas" w:hAnsi="Consolas"/>
-                <w:color w:val="008000"/>
-                <w:sz w:val="20"/>
-                <w:szCs w:val="20"/>
-              </w:rPr>
-              <w:t xml:space="preserve">  /</w:t>
-            </w:r>
-            <w:proofErr w:type="gramEnd"/>
-            <w:r>
-              <w:rPr>
-                <w:rFonts w:ascii="Consolas" w:hAnsi="Consolas"/>
-                <w:color w:val="008000"/>
-                <w:sz w:val="20"/>
-                <w:szCs w:val="20"/>
-              </w:rPr>
-              <w:t>/Test signal length</w:t>
-            </w:r>
-          </w:p>
-          <w:p>
-            <w:pPr>
-              <w:shd w:val="clear" w:color="auto" w:fill="FFFFFF"/>
-              <w:spacing w:line="285" w:lineRule="atLeast"/>
-              <w:rPr>
-                <w:rFonts w:ascii="Consolas" w:hAnsi="Consolas"/>
-                <w:color w:val="000000"/>
-                <w:sz w:val="20"/>
-                <w:szCs w:val="20"/>
-              </w:rPr>
-            </w:pPr>
-            <w:r>
-              <w:rPr>
-                <w:rFonts w:ascii="Consolas" w:hAnsi="Consolas"/>
-                <w:color w:val="0000FF"/>
-                <w:sz w:val="20"/>
-                <w:szCs w:val="20"/>
-              </w:rPr>
-              <w:t xml:space="preserve">                  </w:t>
-            </w:r>
-            <w:r>
-              <w:rPr>
-                <w:rFonts w:ascii="Consolas" w:hAnsi="Consolas"/>
-                <w:color w:val="008000"/>
-                <w:sz w:val="20"/>
-                <w:szCs w:val="20"/>
-              </w:rPr>
-              <w:t xml:space="preserve">//Turi </w:t>
-            </w:r>
-            <w:proofErr w:type="spellStart"/>
-            <w:r>
-              <w:rPr>
-                <w:rFonts w:ascii="Consolas" w:hAnsi="Consolas"/>
-                <w:color w:val="008000"/>
-                <w:sz w:val="20"/>
-                <w:szCs w:val="20"/>
-              </w:rPr>
-              <w:t>dalintis</w:t>
-            </w:r>
-            <w:proofErr w:type="spellEnd"/>
-            <w:r>
-              <w:rPr>
-                <w:rFonts w:ascii="Consolas" w:hAnsi="Consolas"/>
-                <w:color w:val="008000"/>
-                <w:sz w:val="20"/>
-                <w:szCs w:val="20"/>
-              </w:rPr>
-              <w:t xml:space="preserve"> is BLOCK_SIZE!</w:t>
-            </w:r>
-          </w:p>
-          <w:p>
-            <w:pPr>
-              <w:shd w:val="clear" w:color="auto" w:fill="FFFFFF"/>
-              <w:spacing w:line="285" w:lineRule="atLeast"/>
-              <w:rPr>
-                <w:rFonts w:ascii="Consolas" w:hAnsi="Consolas"/>
-                <w:color w:val="000000"/>
-                <w:sz w:val="21"/>
-                <w:szCs w:val="21"/>
-              </w:rPr>
-            </w:pPr>
-          </w:p>
-        </w:tc>
-      </w:tr>
-    </w:tbl>
-    <w:p>
-      <w:pPr>
-        <w:pStyle w:val="Caption"/>
-        <w:keepNext/>
-        <w:jc w:val="left"/>
-      </w:pPr>
-      <w:r>
-        <w:rPr>
-          <w:b/>
-          <w:bCs/>
-        </w:rPr>
-        <w:fldChar w:fldCharType="begin"/>
-      </w:r>
-      <w:r>
-        <w:rPr>
-          <w:b/>
-          <w:bCs/>
-        </w:rPr>
-        <w:instrText xml:space="preserve"> SEQ lentelė \* ARABIC </w:instrText>
-      </w:r>
-      <w:r>
-        <w:rPr>
-          <w:b/>
-          <w:bCs/>
-        </w:rPr>
-        <w:fldChar w:fldCharType="separate"/>
-      </w:r>
-      <w:r>
-        <w:rPr>
-          <w:b/>
-          <w:bCs/>
-          <w:noProof/>
-        </w:rPr>
-        <w:t>9</w:t>
-      </w:r>
-      <w:r>
-        <w:rPr>
-          <w:b/>
-          <w:bCs/>
-        </w:rPr>
-        <w:fldChar w:fldCharType="end"/>
-      </w:r>
-      <w:r>
-        <w:rPr>
-          <w:b/>
-          <w:bCs/>
-        </w:rPr>
-        <w:t xml:space="preserve"> </w:t>
-      </w:r>
-      <w:proofErr w:type="spellStart"/>
-      <w:r>
-        <w:rPr>
-          <w:b/>
-          <w:bCs/>
-        </w:rPr>
-        <w:t>lentelė</w:t>
-      </w:r>
-      <w:proofErr w:type="spellEnd"/>
-      <w:r>
-        <w:rPr>
-          <w:b/>
-          <w:bCs/>
-        </w:rPr>
-        <w:t>.</w:t>
-      </w:r>
-      <w:r>
-        <w:t xml:space="preserve"> </w:t>
-      </w:r>
-      <w:r>
-        <w:rPr>
-          <w:lang w:val="lt-LT" w:eastAsia="lt-LT"/>
-        </w:rPr>
-        <w:t>Sugeneruoti žemų dažnių filtro koeficientai</w:t>
-      </w:r>
-    </w:p>
-    <w:tbl>
-      <w:tblPr>
-        <w:tblStyle w:val="TableGrid"/>
-        <w:tblW w:w="0" w:type="auto"/>
-        <w:tblLook w:val="04A0" w:firstRow="1" w:lastRow="0" w:firstColumn="1" w:lastColumn="0" w:noHBand="0" w:noVBand="1"/>
-      </w:tblPr>
-      <w:tblGrid>
-        <w:gridCol w:w="9628"/>
-      </w:tblGrid>
-      <w:tr>
-        <w:tc>
-          <w:tcPr>
-            <w:tcW w:w="9628" w:type="dxa"/>
-          </w:tcPr>
-          <w:p>
-            <w:pPr>
-              <w:rPr>
-                <w:lang w:val="lt-LT" w:eastAsia="lt-LT"/>
-              </w:rPr>
-            </w:pPr>
-            <w:r>
-              <w:rPr>
-                <w:lang w:val="lt-LT" w:eastAsia="lt-LT"/>
-              </w:rPr>
-              <w:t>#define NUM_SECTIONS 5</w:t>
-            </w:r>
-          </w:p>
-          <w:p>
-            <w:pPr>
-              <w:rPr>
-                <w:lang w:val="lt-LT" w:eastAsia="lt-LT"/>
-              </w:rPr>
-            </w:pPr>
-          </w:p>
-          <w:p>
-            <w:pPr>
-              <w:rPr>
-                <w:lang w:val="lt-LT" w:eastAsia="lt-LT"/>
-              </w:rPr>
-            </w:pPr>
-            <w:r>
-              <w:rPr>
-                <w:lang w:val="lt-LT" w:eastAsia="lt-LT"/>
-              </w:rPr>
-              <w:t xml:space="preserve">float b[NUM_SECTIONS][3] = { </w:t>
-            </w:r>
-          </w:p>
-          <w:p>
-            <w:pPr>
-              <w:rPr>
-                <w:lang w:val="lt-LT" w:eastAsia="lt-LT"/>
-              </w:rPr>
-            </w:pPr>
-            <w:r>
-              <w:rPr>
-                <w:lang w:val="lt-LT" w:eastAsia="lt-LT"/>
-              </w:rPr>
-              <w:t>{1.48120186E-01, 2.96240372E-01, 1.48120186E-01},</w:t>
-            </w:r>
-          </w:p>
-          <w:p>
-            <w:pPr>
-              <w:rPr>
-                <w:lang w:val="lt-LT" w:eastAsia="lt-LT"/>
-              </w:rPr>
-            </w:pPr>
-            <w:r>
-              <w:rPr>
-                <w:lang w:val="lt-LT" w:eastAsia="lt-LT"/>
-              </w:rPr>
-              <w:t>{1.23633875E-01, 2.47267751E-01, 1.23633875E-01},</w:t>
-            </w:r>
-          </w:p>
-          <w:p>
-            <w:pPr>
-              <w:rPr>
-                <w:lang w:val="lt-LT" w:eastAsia="lt-LT"/>
-              </w:rPr>
-            </w:pPr>
-            <w:r>
-              <w:rPr>
-                <w:lang w:val="lt-LT" w:eastAsia="lt-LT"/>
-              </w:rPr>
-              <w:t>{1.08391408E-01, 2.16782815E-01, 1.08391408E-01},</w:t>
-            </w:r>
-          </w:p>
-          <w:p>
-            <w:pPr>
-              <w:rPr>
-                <w:lang w:val="lt-LT" w:eastAsia="lt-LT"/>
-              </w:rPr>
-            </w:pPr>
-            <w:r>
-              <w:rPr>
-                <w:lang w:val="lt-LT" w:eastAsia="lt-LT"/>
-              </w:rPr>
-              <w:t>{9.94805969E-02, 1.98961194E-01, 9.94805969E-02},</w:t>
-            </w:r>
-          </w:p>
-          <w:p>
-            <w:pPr>
-              <w:rPr>
-                <w:lang w:val="lt-LT" w:eastAsia="lt-LT"/>
-              </w:rPr>
-            </w:pPr>
-            <w:r>
-              <w:rPr>
-                <w:lang w:val="lt-LT" w:eastAsia="lt-LT"/>
-              </w:rPr>
-              <w:t>{9.53591618E-02, 1.90718324E-01, 9.53591618E-02} };</w:t>
-            </w:r>
-          </w:p>
-          <w:p>
-            <w:pPr>
-              <w:rPr>
-                <w:lang w:val="lt-LT" w:eastAsia="lt-LT"/>
-              </w:rPr>
-            </w:pPr>
-          </w:p>
-          <w:p>
-            <w:pPr>
-              <w:rPr>
-                <w:lang w:val="lt-LT" w:eastAsia="lt-LT"/>
-              </w:rPr>
-            </w:pPr>
-            <w:r>
-              <w:rPr>
-                <w:lang w:val="lt-LT" w:eastAsia="lt-LT"/>
-              </w:rPr>
-              <w:t xml:space="preserve">float a[NUM_SECTIONS][3] = { </w:t>
-            </w:r>
-          </w:p>
-          <w:p>
-            <w:pPr>
-              <w:rPr>
-                <w:lang w:val="lt-LT" w:eastAsia="lt-LT"/>
-              </w:rPr>
-            </w:pPr>
-            <w:r>
-              <w:rPr>
-                <w:lang w:val="lt-LT" w:eastAsia="lt-LT"/>
-              </w:rPr>
-              <w:t>{1.00000000E+00, -1.19927188E+00, 7.91752620E-01},</w:t>
-            </w:r>
-          </w:p>
-          <w:p>
-            <w:pPr>
-              <w:rPr>
-                <w:lang w:val="lt-LT" w:eastAsia="lt-LT"/>
-              </w:rPr>
-            </w:pPr>
-            <w:r>
-              <w:rPr>
-                <w:lang w:val="lt-LT" w:eastAsia="lt-LT"/>
-              </w:rPr>
-              <w:t>{1.00000000E+00, -1.00101569E+00, 4.95551188E-01},</w:t>
-            </w:r>
-          </w:p>
-          <w:p>
-            <w:pPr>
-              <w:rPr>
-                <w:lang w:val="lt-LT" w:eastAsia="lt-LT"/>
-              </w:rPr>
-            </w:pPr>
-            <w:r>
-              <w:rPr>
-                <w:lang w:val="lt-LT" w:eastAsia="lt-LT"/>
-              </w:rPr>
-              <w:t>{1.00000000E+00, -8.77603320E-01, 3.11168950E-01},</w:t>
-            </w:r>
-          </w:p>
-          <w:p>
-            <w:pPr>
-              <w:rPr>
-                <w:lang w:val="lt-LT" w:eastAsia="lt-LT"/>
-              </w:rPr>
-            </w:pPr>
-            <w:r>
-              <w:rPr>
-                <w:lang w:val="lt-LT" w:eastAsia="lt-LT"/>
-              </w:rPr>
-              <w:t>{1.00000000E+00, -8.05455930E-01, 2.03378318E-01},</w:t>
-            </w:r>
-          </w:p>
-          <w:p>
-            <w:pPr>
-              <w:rPr>
-                <w:highlight w:val="red"/>
-                <w:lang w:val="lt-LT" w:eastAsia="lt-LT"/>
-              </w:rPr>
-            </w:pPr>
-            <w:r>
-              <w:rPr>
-                <w:lang w:val="lt-LT" w:eastAsia="lt-LT"/>
-              </w:rPr>
-              <w:t>{1.00000000E+00, -7.72086263E-01, 1.53522910E-01} };</w:t>
-            </w:r>
-          </w:p>
-        </w:tc>
-      </w:tr>
-    </w:tbl>
-    <w:p>
-      <w:pPr>
-        <w:pStyle w:val="Caption"/>
-        <w:keepNext/>
-        <w:jc w:val="left"/>
-      </w:pPr>
-      <w:r>
-        <w:rPr>
-          <w:b/>
-          <w:bCs/>
-        </w:rPr>
-        <w:fldChar w:fldCharType="begin"/>
-      </w:r>
-      <w:r>
-        <w:rPr>
-          <w:b/>
-          <w:bCs/>
-        </w:rPr>
-        <w:instrText xml:space="preserve"> SEQ lentelė \* ARABIC </w:instrText>
-      </w:r>
-      <w:r>
-        <w:rPr>
-          <w:b/>
-          <w:bCs/>
-        </w:rPr>
-        <w:fldChar w:fldCharType="separate"/>
-      </w:r>
-      <w:r>
-        <w:rPr>
-          <w:b/>
-          <w:bCs/>
-          <w:noProof/>
-        </w:rPr>
-        <w:t>10</w:t>
-      </w:r>
-      <w:r>
-        <w:rPr>
-          <w:b/>
-          <w:bCs/>
-        </w:rPr>
-        <w:fldChar w:fldCharType="end"/>
-      </w:r>
-      <w:r>
-        <w:rPr>
-          <w:b/>
-          <w:bCs/>
-        </w:rPr>
-        <w:t xml:space="preserve"> </w:t>
-      </w:r>
-      <w:proofErr w:type="spellStart"/>
-      <w:r>
-        <w:rPr>
-          <w:b/>
-          <w:bCs/>
-        </w:rPr>
-        <w:t>lentelė</w:t>
-      </w:r>
-      <w:proofErr w:type="spellEnd"/>
-      <w:r>
-        <w:rPr>
-          <w:b/>
-          <w:bCs/>
-        </w:rPr>
-        <w:t>.</w:t>
-      </w:r>
-      <w:r>
-        <w:t xml:space="preserve"> </w:t>
-      </w:r>
-      <w:proofErr w:type="spellStart"/>
-      <w:r>
-        <w:t>Sugeneruoti</w:t>
-      </w:r>
-      <w:proofErr w:type="spellEnd"/>
-      <w:r>
-        <w:t xml:space="preserve"> </w:t>
-      </w:r>
-      <w:proofErr w:type="spellStart"/>
-      <w:r>
-        <w:t>aukštų</w:t>
-      </w:r>
-      <w:proofErr w:type="spellEnd"/>
-      <w:r>
-        <w:t xml:space="preserve"> </w:t>
-      </w:r>
-      <w:proofErr w:type="spellStart"/>
-      <w:r>
-        <w:t>dažnių</w:t>
-      </w:r>
-      <w:proofErr w:type="spellEnd"/>
-      <w:r>
-        <w:t xml:space="preserve"> </w:t>
-      </w:r>
-      <w:proofErr w:type="spellStart"/>
-      <w:r>
-        <w:t>filtro</w:t>
-      </w:r>
-      <w:proofErr w:type="spellEnd"/>
-      <w:r>
-        <w:t xml:space="preserve"> </w:t>
-      </w:r>
-      <w:proofErr w:type="spellStart"/>
-      <w:r>
-        <w:t>koeficientai</w:t>
-      </w:r>
-      <w:proofErr w:type="spellEnd"/>
-    </w:p>
-    <w:tbl>
-      <w:tblPr>
-        <w:tblStyle w:val="TableGrid"/>
-        <w:tblW w:w="0" w:type="auto"/>
-        <w:tblLook w:val="04A0" w:firstRow="1" w:lastRow="0" w:firstColumn="1" w:lastColumn="0" w:noHBand="0" w:noVBand="1"/>
-      </w:tblPr>
-      <w:tblGrid>
-        <w:gridCol w:w="9628"/>
-      </w:tblGrid>
-      <w:tr>
-        <w:tc>
-          <w:tcPr>
-            <w:tcW w:w="9628" w:type="dxa"/>
-          </w:tcPr>
-          <w:p>
-            <w:pPr>
-              <w:rPr>
-                <w:lang w:val="lt-LT" w:eastAsia="lt-LT"/>
-              </w:rPr>
-            </w:pPr>
-            <w:r>
-              <w:rPr>
-                <w:lang w:val="lt-LT" w:eastAsia="lt-LT"/>
-              </w:rPr>
-              <w:t>#define NUM_SECTIONS 4</w:t>
-            </w:r>
-          </w:p>
-          <w:p>
-            <w:pPr>
-              <w:rPr>
-                <w:lang w:val="lt-LT" w:eastAsia="lt-LT"/>
-              </w:rPr>
-            </w:pPr>
-          </w:p>
-          <w:p>
-            <w:pPr>
-              <w:rPr>
-                <w:lang w:val="lt-LT" w:eastAsia="lt-LT"/>
-              </w:rPr>
-            </w:pPr>
-            <w:r>
-              <w:rPr>
-                <w:lang w:val="lt-LT" w:eastAsia="lt-LT"/>
-              </w:rPr>
-              <w:t xml:space="preserve">float b[NUM_SECTIONS][3] = { </w:t>
-            </w:r>
-          </w:p>
-          <w:p>
-            <w:pPr>
-              <w:rPr>
-                <w:lang w:val="lt-LT" w:eastAsia="lt-LT"/>
-              </w:rPr>
-            </w:pPr>
-            <w:r>
-              <w:rPr>
-                <w:lang w:val="lt-LT" w:eastAsia="lt-LT"/>
-              </w:rPr>
-              <w:t>{1.66790712E-01, -3.33581424E-01, 1.66790712E-01},</w:t>
-            </w:r>
-          </w:p>
-          <w:p>
-            <w:pPr>
-              <w:rPr>
-                <w:lang w:val="lt-LT" w:eastAsia="lt-LT"/>
-              </w:rPr>
-            </w:pPr>
-            <w:r>
-              <w:rPr>
-                <w:lang w:val="lt-LT" w:eastAsia="lt-LT"/>
-              </w:rPr>
-              <w:t>{1.33825671E-01, -2.67651342E-01, 1.33825671E-01},</w:t>
-            </w:r>
-          </w:p>
-          <w:p>
-            <w:pPr>
-              <w:rPr>
-                <w:lang w:val="lt-LT" w:eastAsia="lt-LT"/>
-              </w:rPr>
-            </w:pPr>
-            <w:r>
-              <w:rPr>
-                <w:lang w:val="lt-LT" w:eastAsia="lt-LT"/>
-              </w:rPr>
-              <w:t>{1.16241827E-01, -2.32483653E-01, 1.16241827E-01},</w:t>
-            </w:r>
-          </w:p>
-          <w:p>
-            <w:pPr>
-              <w:rPr>
-                <w:lang w:val="lt-LT" w:eastAsia="lt-LT"/>
-              </w:rPr>
-            </w:pPr>
-            <w:r>
-              <w:rPr>
-                <w:lang w:val="lt-LT" w:eastAsia="lt-LT"/>
-              </w:rPr>
-              <w:t>{1.08524666E-01, -2.17049332E-01, 1.08524666E-01} };</w:t>
-            </w:r>
-          </w:p>
-          <w:p>
-            <w:pPr>
-              <w:rPr>
-                <w:lang w:val="lt-LT" w:eastAsia="lt-LT"/>
-              </w:rPr>
-            </w:pPr>
-          </w:p>
-          <w:p>
-            <w:pPr>
-              <w:rPr>
-                <w:lang w:val="lt-LT" w:eastAsia="lt-LT"/>
-              </w:rPr>
-            </w:pPr>
-            <w:r>
-              <w:rPr>
-                <w:lang w:val="lt-LT" w:eastAsia="lt-LT"/>
-              </w:rPr>
-              <w:t xml:space="preserve">float a[NUM_SECTIONS][3] = { </w:t>
-            </w:r>
-          </w:p>
-          <w:p>
-            <w:pPr>
-              <w:rPr>
-                <w:lang w:val="lt-LT" w:eastAsia="lt-LT"/>
-              </w:rPr>
-            </w:pPr>
-            <w:r>
-              <w:rPr>
-                <w:lang w:val="lt-LT" w:eastAsia="lt-LT"/>
-              </w:rPr>
-              <w:t>{1.00000000E+00, 1.06621340E+00, 7.33376244E-01},</w:t>
-            </w:r>
-          </w:p>
-          <w:p>
-            <w:pPr>
-              <w:rPr>
-                <w:lang w:val="lt-LT" w:eastAsia="lt-LT"/>
-              </w:rPr>
-            </w:pPr>
-            <w:r>
-              <w:rPr>
-                <w:lang w:val="lt-LT" w:eastAsia="lt-LT"/>
-              </w:rPr>
-              <w:t>{1.00000000E+00, 8.55483628E-01, 3.90786313E-01},</w:t>
-            </w:r>
-          </w:p>
-          <w:p>
-            <w:pPr>
-              <w:rPr>
-                <w:lang w:val="lt-LT" w:eastAsia="lt-LT"/>
-              </w:rPr>
-            </w:pPr>
-            <w:r>
-              <w:rPr>
-                <w:lang w:val="lt-LT" w:eastAsia="lt-LT"/>
-              </w:rPr>
-              <w:t>{1.00000000E+00, 7.43078504E-01, 2.08045810E-01},</w:t>
-            </w:r>
-          </w:p>
-          <w:p>
-            <w:pPr>
-              <w:rPr>
-                <w:highlight w:val="red"/>
-                <w:lang w:val="lt-LT" w:eastAsia="lt-LT"/>
-              </w:rPr>
-            </w:pPr>
-            <w:r>
-              <w:rPr>
-                <w:lang w:val="lt-LT" w:eastAsia="lt-LT"/>
-              </w:rPr>
-              <w:t>{1.00000000E+00, 6.93746382E-01, 1.27845047E-01} };</w:t>
-            </w:r>
-          </w:p>
-        </w:tc>
-      </w:tr>
-    </w:tbl>
-    <w:p>
-      <w:pPr>
-        <w:rPr>
-          <w:highlight w:val="red"/>
-          <w:lang w:val="lt-LT" w:eastAsia="lt-LT"/>
-        </w:rPr>
-      </w:pPr>
-    </w:p>
-    <w:p>
-      <w:pPr>
-        <w:rPr>
-          <w:sz w:val="22"/>
-          <w:szCs w:val="22"/>
-          <w:lang w:val="lt-LT" w:eastAsia="lt-LT"/>
-        </w:rPr>
-      </w:pPr>
-      <w:r>
-        <w:rPr>
-          <w:b/>
-          <w:bCs/>
-          <w:sz w:val="22"/>
-          <w:szCs w:val="22"/>
-        </w:rPr>
-        <w:fldChar w:fldCharType="begin"/>
-      </w:r>
-      <w:r>
-        <w:rPr>
-          <w:b/>
-          <w:bCs/>
-          <w:sz w:val="22"/>
-          <w:szCs w:val="22"/>
-        </w:rPr>
-        <w:instrText xml:space="preserve"> SEQ lentelė \* ARABIC </w:instrText>
-      </w:r>
-      <w:r>
-        <w:rPr>
-          <w:b/>
-          <w:bCs/>
-          <w:sz w:val="22"/>
-          <w:szCs w:val="22"/>
-        </w:rPr>
-        <w:fldChar w:fldCharType="separate"/>
-      </w:r>
-      <w:r>
-        <w:rPr>
-          <w:b/>
-          <w:bCs/>
-          <w:noProof/>
-          <w:sz w:val="22"/>
-          <w:szCs w:val="22"/>
-        </w:rPr>
-        <w:t>11</w:t>
-      </w:r>
-      <w:r>
-        <w:rPr>
-          <w:b/>
-          <w:bCs/>
-          <w:sz w:val="22"/>
-          <w:szCs w:val="22"/>
-        </w:rPr>
-        <w:fldChar w:fldCharType="end"/>
-      </w:r>
-      <w:r>
-        <w:rPr>
-          <w:b/>
-          <w:bCs/>
-          <w:sz w:val="22"/>
-          <w:szCs w:val="22"/>
-        </w:rPr>
-        <w:t xml:space="preserve"> </w:t>
-      </w:r>
-      <w:proofErr w:type="spellStart"/>
-      <w:r>
-        <w:rPr>
-          <w:b/>
-          <w:bCs/>
-          <w:sz w:val="22"/>
-          <w:szCs w:val="22"/>
-        </w:rPr>
-        <w:t>lentelė</w:t>
-      </w:r>
-      <w:proofErr w:type="spellEnd"/>
-      <w:r>
-        <w:rPr>
-          <w:b/>
-          <w:bCs/>
-          <w:sz w:val="22"/>
-          <w:szCs w:val="22"/>
-        </w:rPr>
-        <w:t>.</w:t>
-      </w:r>
-      <w:r>
-        <w:rPr>
-          <w:sz w:val="22"/>
-          <w:szCs w:val="22"/>
-        </w:rPr>
-        <w:t xml:space="preserve"> </w:t>
-      </w:r>
-      <w:r>
-        <w:rPr>
-          <w:sz w:val="22"/>
-          <w:szCs w:val="22"/>
-          <w:lang w:val="lt-LT" w:eastAsia="lt-LT"/>
-        </w:rPr>
-        <w:t>Sugeneruoti juostinio filtro koeficientai</w:t>
-      </w:r>
-    </w:p>
-    <w:tbl>
-      <w:tblPr>
-        <w:tblStyle w:val="TableGrid"/>
-        <w:tblW w:w="0" w:type="auto"/>
-        <w:tblLook w:val="04A0" w:firstRow="1" w:lastRow="0" w:firstColumn="1" w:lastColumn="0" w:noHBand="0" w:noVBand="1"/>
-      </w:tblPr>
-      <w:tblGrid>
-        <w:gridCol w:w="9628"/>
-      </w:tblGrid>
-      <w:tr>
-        <w:tc>
-          <w:tcPr>
-            <w:tcW w:w="9628" w:type="dxa"/>
-          </w:tcPr>
-          <w:p>
-            <w:pPr>
-              <w:rPr>
-                <w:lang w:val="lt-LT" w:eastAsia="lt-LT"/>
-              </w:rPr>
-            </w:pPr>
-            <w:r>
-              <w:rPr>
-                <w:lang w:val="lt-LT" w:eastAsia="lt-LT"/>
-              </w:rPr>
-              <w:t>#define NUM_SECTIONS 5</w:t>
-            </w:r>
-          </w:p>
-          <w:p>
-            <w:pPr>
-              <w:rPr>
-                <w:lang w:val="lt-LT" w:eastAsia="lt-LT"/>
-              </w:rPr>
-            </w:pPr>
-          </w:p>
-          <w:p>
-            <w:pPr>
-              <w:rPr>
-                <w:lang w:val="lt-LT" w:eastAsia="lt-LT"/>
-              </w:rPr>
-            </w:pPr>
-            <w:r>
-              <w:rPr>
-                <w:lang w:val="lt-LT" w:eastAsia="lt-LT"/>
-              </w:rPr>
-              <w:t xml:space="preserve">float b[NUM_SECTIONS][3] = { </w:t>
-            </w:r>
-          </w:p>
-          <w:p>
-            <w:pPr>
-              <w:rPr>
-                <w:lang w:val="lt-LT" w:eastAsia="lt-LT"/>
-              </w:rPr>
-            </w:pPr>
-            <w:r>
-              <w:rPr>
-                <w:lang w:val="lt-LT" w:eastAsia="lt-LT"/>
-              </w:rPr>
-              <w:t>{2.59047000E-01, 0.00000000E+00, -2.59047000E-01},</w:t>
-            </w:r>
-          </w:p>
-          <w:p>
-            <w:pPr>
-              <w:rPr>
-                <w:lang w:val="lt-LT" w:eastAsia="lt-LT"/>
-              </w:rPr>
-            </w:pPr>
-            <w:r>
-              <w:rPr>
-                <w:lang w:val="lt-LT" w:eastAsia="lt-LT"/>
-              </w:rPr>
-              <w:t>{2.59047000E-01, 0.00000000E+00, -2.59047000E-01},</w:t>
-            </w:r>
-          </w:p>
-          <w:p>
-            <w:pPr>
-              <w:rPr>
-                <w:lang w:val="lt-LT" w:eastAsia="lt-LT"/>
-              </w:rPr>
-            </w:pPr>
-            <w:r>
-              <w:rPr>
-                <w:lang w:val="lt-LT" w:eastAsia="lt-LT"/>
-              </w:rPr>
-              <w:t>{2.33543913E-01, 0.00000000E+00, -2.33543913E-01},</w:t>
-            </w:r>
-          </w:p>
-          <w:p>
-            <w:pPr>
-              <w:rPr>
-                <w:lang w:val="lt-LT" w:eastAsia="lt-LT"/>
-              </w:rPr>
-            </w:pPr>
-            <w:r>
-              <w:rPr>
-                <w:lang w:val="lt-LT" w:eastAsia="lt-LT"/>
-              </w:rPr>
-              <w:t>{2.33543913E-01, 0.00000000E+00, -2.33543913E-01},</w:t>
-            </w:r>
-          </w:p>
-          <w:p>
-            <w:pPr>
-              <w:rPr>
-                <w:lang w:val="lt-LT" w:eastAsia="lt-LT"/>
-              </w:rPr>
-            </w:pPr>
-            <w:r>
-              <w:rPr>
-                <w:lang w:val="lt-LT" w:eastAsia="lt-LT"/>
-              </w:rPr>
-              <w:t>{2.25616630E-01, 0.00000000E+00, -2.25616630E-01} };</w:t>
-            </w:r>
-          </w:p>
-          <w:p>
-            <w:pPr>
-              <w:rPr>
-                <w:lang w:val="lt-LT" w:eastAsia="lt-LT"/>
-              </w:rPr>
-            </w:pPr>
-          </w:p>
-          <w:p>
-            <w:pPr>
-              <w:rPr>
-                <w:lang w:val="lt-LT" w:eastAsia="lt-LT"/>
-              </w:rPr>
-            </w:pPr>
-            <w:r>
-              <w:rPr>
-                <w:lang w:val="lt-LT" w:eastAsia="lt-LT"/>
-              </w:rPr>
-              <w:t xml:space="preserve">float a[NUM_SECTIONS][3] = { </w:t>
-            </w:r>
-          </w:p>
-          <w:p>
-            <w:pPr>
-              <w:rPr>
-                <w:lang w:val="lt-LT" w:eastAsia="lt-LT"/>
-              </w:rPr>
-            </w:pPr>
-            <w:r>
-              <w:rPr>
-                <w:lang w:val="lt-LT" w:eastAsia="lt-LT"/>
-              </w:rPr>
-              <w:t>{1.00000000E+00, 7.66866044E-01, 8.51990426E-01},</w:t>
-            </w:r>
-          </w:p>
-          <w:p>
-            <w:pPr>
-              <w:rPr>
-                <w:lang w:val="lt-LT" w:eastAsia="lt-LT"/>
-              </w:rPr>
-            </w:pPr>
-            <w:r>
-              <w:rPr>
-                <w:lang w:val="lt-LT" w:eastAsia="lt-LT"/>
-              </w:rPr>
-              <w:t>{1.00000000E+00, -2.12333336E-01, 8.39565783E-01},</w:t>
-            </w:r>
-          </w:p>
-          <w:p>
-            <w:pPr>
-              <w:rPr>
-                <w:lang w:val="lt-LT" w:eastAsia="lt-LT"/>
-              </w:rPr>
-            </w:pPr>
-            <w:r>
-              <w:rPr>
-                <w:lang w:val="lt-LT" w:eastAsia="lt-LT"/>
-              </w:rPr>
-              <w:t>{1.00000000E+00, 5.35714765E-01, 6.36464291E-01},</w:t>
-            </w:r>
-          </w:p>
-          <w:p>
-            <w:pPr>
-              <w:rPr>
-                <w:lang w:val="lt-LT" w:eastAsia="lt-LT"/>
-              </w:rPr>
-            </w:pPr>
-            <w:r>
-              <w:rPr>
-                <w:lang w:val="lt-LT" w:eastAsia="lt-LT"/>
-              </w:rPr>
-              <w:t>{1.00000000E+00, -2.47588879E-02, 6.19336420E-01},</w:t>
-            </w:r>
-          </w:p>
-          <w:p>
-            <w:pPr>
-              <w:rPr>
-                <w:lang w:val="lt-LT" w:eastAsia="lt-LT"/>
-              </w:rPr>
-            </w:pPr>
-            <w:r>
-              <w:rPr>
-                <w:lang w:val="lt-LT" w:eastAsia="lt-LT"/>
-              </w:rPr>
-              <w:t>{1.00000000E+00, 2.49164944E-01, 5.48766740E-01} };</w:t>
-            </w:r>
-          </w:p>
-          <w:p>
-            <w:pPr>
-              <w:rPr>
-                <w:lang w:val="lt-LT" w:eastAsia="lt-LT"/>
-              </w:rPr>
-            </w:pPr>
-          </w:p>
-        </w:tc>
-      </w:tr>
-    </w:tbl>
-    <w:p>
-      <w:pPr>
-        <w:rPr>
-          <w:lang w:val="lt-LT" w:eastAsia="lt-LT"/>
-        </w:rPr>
-      </w:pPr>
-    </w:p>
-    <w:p>
-      <w:pPr>
-        <w:rPr>
-          <w:lang w:val="lt-LT" w:eastAsia="lt-LT"/>
-        </w:rPr>
-      </w:pPr>
     </w:p>
     <w:sectPr>
-      <w:footerReference w:type="default" r:id="rId14"/>
-      <w:footerReference w:type="first" r:id="rId15"/>
+      <w:footerReference w:type="default" r:id="rId17"/>
+      <w:footerReference w:type="first" r:id="rId18"/>
       <w:pgSz w:w="11906" w:h="16838" w:code="9"/>
       <w:pgMar w:top="1134" w:right="567" w:bottom="1134" w:left="1701" w:header="720" w:footer="720" w:gutter="0"/>
       <w:cols w:space="720"/>
@@ -5723,7 +5450,7 @@
     <w:next w:val="Normal"/>
     <w:autoRedefine/>
     <w:qFormat/>
-    <w:rsid w:val="0066359C"/>
+    <w:rsid w:val="007A5EBD"/>
     <w:pPr>
       <w:spacing w:before="200" w:after="200"/>
       <w:jc w:val="center"/>

</xml_diff>